<commit_message>
nmv 24 08 2023
</commit_message>
<xml_diff>
--- a/TS Jatai Ghanam Project/TS 2.5/TS 2.5 Ghanam Malayalam Corrections.docx
+++ b/TS Jatai Ghanam Project/TS 2.5/TS 2.5 Ghanam Malayalam Corrections.docx
@@ -23600,7 +23600,6 @@
               <w:spacing w:before="0" w:line="240" w:lineRule="auto"/>
               <w:rPr>
                 <w:rFonts w:ascii="BRH Malayalam Extra" w:hAnsi="BRH Malayalam Extra" w:cs="BRH Malayalam Extra"/>
-                <w:color w:val="FF0000"/>
                 <w:sz w:val="32"/>
                 <w:szCs w:val="40"/>
               </w:rPr>
@@ -23608,7 +23607,6 @@
             <w:r>
               <w:rPr>
                 <w:rFonts w:cs="BRH Malayalam Extra"/>
-                <w:color w:val="FF0000"/>
                 <w:szCs w:val="40"/>
               </w:rPr>
               <w:lastRenderedPageBreak/>
@@ -23617,7 +23615,6 @@
             <w:r>
               <w:rPr>
                 <w:rFonts w:ascii="BRH Malayalam Extra" w:hAnsi="BRH Malayalam Extra" w:cs="BRH Malayalam Extra"/>
-                <w:color w:val="FF0000"/>
                 <w:sz w:val="32"/>
                 <w:szCs w:val="40"/>
               </w:rPr>
@@ -23626,7 +23623,6 @@
             <w:r>
               <w:rPr>
                 <w:rFonts w:ascii="BRH Malayalam Extra" w:hAnsi="BRH Malayalam Extra" w:cs="BRH Malayalam Extra"/>
-                <w:color w:val="FF0000"/>
                 <w:sz w:val="32"/>
                 <w:szCs w:val="40"/>
               </w:rPr>
@@ -23635,7 +23631,6 @@
             <w:r>
               <w:rPr>
                 <w:rFonts w:cs="BRH Malayalam Extra"/>
-                <w:color w:val="FF0000"/>
                 <w:szCs w:val="40"/>
               </w:rPr>
               <w:t>2</w:t>
@@ -23643,7 +23638,6 @@
             <w:r>
               <w:rPr>
                 <w:rFonts w:ascii="BRH Malayalam Extra" w:hAnsi="BRH Malayalam Extra" w:cs="BRH Malayalam Extra"/>
-                <w:color w:val="FF0000"/>
                 <w:sz w:val="32"/>
                 <w:szCs w:val="40"/>
               </w:rPr>
@@ -23652,7 +23646,6 @@
             <w:r>
               <w:rPr>
                 <w:rFonts w:cs="BRH Malayalam Extra"/>
-                <w:color w:val="FF0000"/>
                 <w:szCs w:val="40"/>
               </w:rPr>
               <w:t>5</w:t>
@@ -23660,7 +23653,6 @@
             <w:r>
               <w:rPr>
                 <w:rFonts w:ascii="BRH Malayalam Extra" w:hAnsi="BRH Malayalam Extra" w:cs="BRH Malayalam Extra"/>
-                <w:color w:val="FF0000"/>
                 <w:sz w:val="32"/>
                 <w:szCs w:val="40"/>
               </w:rPr>
@@ -23669,7 +23661,6 @@
             <w:r>
               <w:rPr>
                 <w:rFonts w:cs="BRH Malayalam Extra"/>
-                <w:color w:val="FF0000"/>
                 <w:szCs w:val="40"/>
               </w:rPr>
               <w:t>9</w:t>
@@ -23677,7 +23668,6 @@
             <w:r>
               <w:rPr>
                 <w:rFonts w:ascii="BRH Malayalam Extra" w:hAnsi="BRH Malayalam Extra" w:cs="BRH Malayalam Extra"/>
-                <w:color w:val="FF0000"/>
                 <w:sz w:val="32"/>
                 <w:szCs w:val="40"/>
               </w:rPr>
@@ -23686,7 +23676,6 @@
             <w:r>
               <w:rPr>
                 <w:rFonts w:cs="BRH Malayalam Extra"/>
-                <w:color w:val="FF0000"/>
                 <w:szCs w:val="40"/>
               </w:rPr>
               <w:t>2</w:t>
@@ -23694,7 +23683,6 @@
             <w:r>
               <w:rPr>
                 <w:rFonts w:ascii="BRH Malayalam Extra" w:hAnsi="BRH Malayalam Extra" w:cs="BRH Malayalam Extra"/>
-                <w:color w:val="FF0000"/>
                 <w:sz w:val="32"/>
                 <w:szCs w:val="40"/>
               </w:rPr>
@@ -23703,7 +23691,6 @@
             <w:r>
               <w:rPr>
                 <w:rFonts w:cs="BRH Malayalam Extra"/>
-                <w:color w:val="FF0000"/>
                 <w:szCs w:val="40"/>
               </w:rPr>
               <w:t>21</w:t>
@@ -23711,7 +23698,6 @@
             <w:r>
               <w:rPr>
                 <w:rFonts w:ascii="BRH Malayalam Extra" w:hAnsi="BRH Malayalam Extra" w:cs="BRH Malayalam Extra"/>
-                <w:color w:val="FF0000"/>
                 <w:sz w:val="32"/>
                 <w:szCs w:val="40"/>
               </w:rPr>
@@ -23721,7 +23707,6 @@
             <w:r>
               <w:rPr>
                 <w:rFonts w:ascii="BRH Malayalam Extra" w:hAnsi="BRH Malayalam Extra" w:cs="BRH Malayalam Extra"/>
-                <w:color w:val="FF0000"/>
                 <w:sz w:val="32"/>
                 <w:szCs w:val="40"/>
               </w:rPr>
@@ -23731,7 +23716,6 @@
             <w:r>
               <w:rPr>
                 <w:rFonts w:ascii="BRH Malayalam Extra" w:hAnsi="BRH Malayalam Extra" w:cs="BRH Malayalam Extra"/>
-                <w:color w:val="FF0000"/>
                 <w:sz w:val="32"/>
                 <w:szCs w:val="40"/>
               </w:rPr>
@@ -23740,16 +23724,14 @@
             <w:r>
               <w:rPr>
                 <w:rFonts w:ascii="BRH Malayalam Extra" w:hAnsi="BRH Malayalam Extra" w:cs="BRH Malayalam Extra"/>
-                <w:color w:val="FF0000"/>
-                <w:sz w:val="26"/>
-                <w:szCs w:val="40"/>
-              </w:rPr>
-              <w:t>–</w:t>
-            </w:r>
-            <w:r>
-              <w:rPr>
-                <w:rFonts w:ascii="BRH Malayalam Extra" w:hAnsi="BRH Malayalam Extra" w:cs="BRH Malayalam Extra"/>
-                <w:color w:val="FF0000"/>
+                <w:sz w:val="26"/>
+                <w:szCs w:val="40"/>
+              </w:rPr>
+              <w:t>–</w:t>
+            </w:r>
+            <w:r>
+              <w:rPr>
+                <w:rFonts w:ascii="BRH Malayalam Extra" w:hAnsi="BRH Malayalam Extra" w:cs="BRH Malayalam Extra"/>
                 <w:sz w:val="32"/>
                 <w:szCs w:val="40"/>
               </w:rPr>
@@ -23758,16 +23740,14 @@
             <w:r>
               <w:rPr>
                 <w:rFonts w:ascii="BRH Malayalam Extra" w:hAnsi="BRH Malayalam Extra" w:cs="BRH Malayalam Extra"/>
-                <w:color w:val="FF0000"/>
-                <w:sz w:val="26"/>
-                <w:szCs w:val="40"/>
-              </w:rPr>
-              <w:t>–</w:t>
-            </w:r>
-            <w:r>
-              <w:rPr>
-                <w:rFonts w:ascii="BRH Malayalam Extra" w:hAnsi="BRH Malayalam Extra" w:cs="BRH Malayalam Extra"/>
-                <w:color w:val="FF0000"/>
+                <w:sz w:val="26"/>
+                <w:szCs w:val="40"/>
+              </w:rPr>
+              <w:t>–</w:t>
+            </w:r>
+            <w:r>
+              <w:rPr>
+                <w:rFonts w:ascii="BRH Malayalam Extra" w:hAnsi="BRH Malayalam Extra" w:cs="BRH Malayalam Extra"/>
                 <w:sz w:val="32"/>
                 <w:szCs w:val="40"/>
               </w:rPr>
@@ -23776,16 +23756,14 @@
             <w:r>
               <w:rPr>
                 <w:rFonts w:ascii="BRH Malayalam Extra" w:hAnsi="BRH Malayalam Extra" w:cs="BRH Malayalam Extra"/>
-                <w:color w:val="FF0000"/>
-                <w:sz w:val="26"/>
-                <w:szCs w:val="40"/>
-              </w:rPr>
-              <w:t>–</w:t>
-            </w:r>
-            <w:r>
-              <w:rPr>
-                <w:rFonts w:ascii="BRH Malayalam Extra" w:hAnsi="BRH Malayalam Extra" w:cs="BRH Malayalam Extra"/>
-                <w:color w:val="FF0000"/>
+                <w:sz w:val="26"/>
+                <w:szCs w:val="40"/>
+              </w:rPr>
+              <w:t>–</w:t>
+            </w:r>
+            <w:r>
+              <w:rPr>
+                <w:rFonts w:ascii="BRH Malayalam Extra" w:hAnsi="BRH Malayalam Extra" w:cs="BRH Malayalam Extra"/>
                 <w:sz w:val="32"/>
                 <w:szCs w:val="40"/>
               </w:rPr>
@@ -23794,16 +23772,14 @@
             <w:r>
               <w:rPr>
                 <w:rFonts w:ascii="BRH Malayalam Extra" w:hAnsi="BRH Malayalam Extra" w:cs="BRH Malayalam Extra"/>
-                <w:color w:val="FF0000"/>
-                <w:sz w:val="26"/>
-                <w:szCs w:val="40"/>
-              </w:rPr>
-              <w:t>–</w:t>
-            </w:r>
-            <w:r>
-              <w:rPr>
-                <w:rFonts w:ascii="BRH Malayalam Extra" w:hAnsi="BRH Malayalam Extra" w:cs="BRH Malayalam Extra"/>
-                <w:color w:val="FF0000"/>
+                <w:sz w:val="26"/>
+                <w:szCs w:val="40"/>
+              </w:rPr>
+              <w:t>–</w:t>
+            </w:r>
+            <w:r>
+              <w:rPr>
+                <w:rFonts w:ascii="BRH Malayalam Extra" w:hAnsi="BRH Malayalam Extra" w:cs="BRH Malayalam Extra"/>
                 <w:sz w:val="32"/>
                 <w:szCs w:val="40"/>
               </w:rPr>
@@ -23812,16 +23788,14 @@
             <w:r>
               <w:rPr>
                 <w:rFonts w:ascii="BRH Malayalam Extra" w:hAnsi="BRH Malayalam Extra" w:cs="BRH Malayalam Extra"/>
-                <w:color w:val="FF0000"/>
-                <w:sz w:val="26"/>
-                <w:szCs w:val="40"/>
-              </w:rPr>
-              <w:t>–</w:t>
-            </w:r>
-            <w:r>
-              <w:rPr>
-                <w:rFonts w:ascii="BRH Malayalam Extra" w:hAnsi="BRH Malayalam Extra" w:cs="BRH Malayalam Extra"/>
-                <w:color w:val="FF0000"/>
+                <w:sz w:val="26"/>
+                <w:szCs w:val="40"/>
+              </w:rPr>
+              <w:t>–</w:t>
+            </w:r>
+            <w:r>
+              <w:rPr>
+                <w:rFonts w:ascii="BRH Malayalam Extra" w:hAnsi="BRH Malayalam Extra" w:cs="BRH Malayalam Extra"/>
                 <w:sz w:val="32"/>
                 <w:szCs w:val="40"/>
                 <w:highlight w:val="yellow"/>
@@ -23831,16 +23805,14 @@
             <w:r>
               <w:rPr>
                 <w:rFonts w:ascii="BRH Malayalam Extra" w:hAnsi="BRH Malayalam Extra" w:cs="BRH Malayalam Extra"/>
-                <w:color w:val="FF0000"/>
-                <w:sz w:val="26"/>
-                <w:szCs w:val="40"/>
-              </w:rPr>
-              <w:t>–</w:t>
-            </w:r>
-            <w:r>
-              <w:rPr>
-                <w:rFonts w:ascii="BRH Malayalam Extra" w:hAnsi="BRH Malayalam Extra" w:cs="BRH Malayalam Extra"/>
-                <w:color w:val="FF0000"/>
+                <w:sz w:val="26"/>
+                <w:szCs w:val="40"/>
+              </w:rPr>
+              <w:t>–</w:t>
+            </w:r>
+            <w:r>
+              <w:rPr>
+                <w:rFonts w:ascii="BRH Malayalam Extra" w:hAnsi="BRH Malayalam Extra" w:cs="BRH Malayalam Extra"/>
                 <w:sz w:val="32"/>
                 <w:szCs w:val="40"/>
               </w:rPr>
@@ -23856,7 +23828,6 @@
               <w:spacing w:before="0" w:line="240" w:lineRule="auto"/>
               <w:rPr>
                 <w:rFonts w:ascii="BRH Malayalam Extra" w:hAnsi="BRH Malayalam Extra" w:cs="BRH Malayalam Extra"/>
-                <w:color w:val="FF0000"/>
                 <w:sz w:val="32"/>
                 <w:szCs w:val="40"/>
               </w:rPr>
@@ -23864,7 +23835,6 @@
             <w:r>
               <w:rPr>
                 <w:rFonts w:ascii="BRH Malayalam Extra" w:hAnsi="BRH Malayalam Extra" w:cs="BRH Malayalam Extra"/>
-                <w:color w:val="FF0000"/>
                 <w:sz w:val="32"/>
                 <w:szCs w:val="40"/>
               </w:rPr>
@@ -23873,16 +23843,14 @@
             <w:r>
               <w:rPr>
                 <w:rFonts w:ascii="BRH Malayalam Extra" w:hAnsi="BRH Malayalam Extra" w:cs="BRH Malayalam Extra"/>
-                <w:color w:val="FF0000"/>
-                <w:sz w:val="26"/>
-                <w:szCs w:val="40"/>
-              </w:rPr>
-              <w:t>–</w:t>
-            </w:r>
-            <w:r>
-              <w:rPr>
-                <w:rFonts w:ascii="BRH Malayalam Extra" w:hAnsi="BRH Malayalam Extra" w:cs="BRH Malayalam Extra"/>
-                <w:color w:val="FF0000"/>
+                <w:sz w:val="26"/>
+                <w:szCs w:val="40"/>
+              </w:rPr>
+              <w:t>–</w:t>
+            </w:r>
+            <w:r>
+              <w:rPr>
+                <w:rFonts w:ascii="BRH Malayalam Extra" w:hAnsi="BRH Malayalam Extra" w:cs="BRH Malayalam Extra"/>
                 <w:sz w:val="32"/>
                 <w:szCs w:val="40"/>
               </w:rPr>
@@ -23891,7 +23859,6 @@
             <w:r>
               <w:rPr>
                 <w:rFonts w:ascii="BRH Malayalam Extra" w:hAnsi="BRH Malayalam Extra" w:cs="BRH Malayalam Extra"/>
-                <w:color w:val="FF0000"/>
                 <w:sz w:val="32"/>
                 <w:szCs w:val="40"/>
                 <w:highlight w:val="yellow"/>
@@ -23901,7 +23868,6 @@
             <w:r>
               <w:rPr>
                 <w:rFonts w:ascii="BRH Malayalam Extra" w:hAnsi="BRH Malayalam Extra" w:cs="BRH Malayalam Extra"/>
-                <w:color w:val="FF0000"/>
                 <w:sz w:val="32"/>
                 <w:szCs w:val="40"/>
               </w:rPr>
@@ -23917,7 +23883,6 @@
               <w:spacing w:before="0" w:line="240" w:lineRule="auto"/>
               <w:rPr>
                 <w:rFonts w:ascii="BRH Malayalam Extra" w:hAnsi="BRH Malayalam Extra" w:cs="BRH Malayalam Extra"/>
-                <w:color w:val="FF0000"/>
                 <w:sz w:val="32"/>
                 <w:szCs w:val="40"/>
               </w:rPr>
@@ -23925,7 +23890,6 @@
             <w:r>
               <w:rPr>
                 <w:rFonts w:ascii="BRH Malayalam Extra" w:hAnsi="BRH Malayalam Extra" w:cs="BRH Malayalam Extra"/>
-                <w:color w:val="FF0000"/>
                 <w:sz w:val="32"/>
                 <w:szCs w:val="40"/>
                 <w:highlight w:val="yellow"/>
@@ -23935,7 +23899,6 @@
             <w:r>
               <w:rPr>
                 <w:rFonts w:ascii="BRH Malayalam Extra" w:hAnsi="BRH Malayalam Extra" w:cs="BRH Malayalam Extra"/>
-                <w:color w:val="FF0000"/>
                 <w:sz w:val="32"/>
                 <w:szCs w:val="40"/>
               </w:rPr>
@@ -23944,7 +23907,6 @@
             <w:r>
               <w:rPr>
                 <w:rFonts w:ascii="BRH Malayalam Extra" w:hAnsi="BRH Malayalam Extra" w:cs="BRH Malayalam Extra"/>
-                <w:color w:val="FF0000"/>
                 <w:sz w:val="32"/>
                 <w:szCs w:val="40"/>
                 <w:highlight w:val="yellow"/>
@@ -23954,7 +23916,6 @@
             <w:r>
               <w:rPr>
                 <w:rFonts w:ascii="BRH Malayalam Extra" w:hAnsi="BRH Malayalam Extra" w:cs="BRH Malayalam Extra"/>
-                <w:color w:val="FF0000"/>
                 <w:sz w:val="32"/>
                 <w:szCs w:val="40"/>
               </w:rPr>
@@ -23963,16 +23924,14 @@
             <w:r>
               <w:rPr>
                 <w:rFonts w:ascii="BRH Malayalam Extra" w:hAnsi="BRH Malayalam Extra" w:cs="BRH Malayalam Extra"/>
-                <w:color w:val="FF0000"/>
-                <w:sz w:val="26"/>
-                <w:szCs w:val="40"/>
-              </w:rPr>
-              <w:t>–</w:t>
-            </w:r>
-            <w:r>
-              <w:rPr>
-                <w:rFonts w:ascii="BRH Malayalam Extra" w:hAnsi="BRH Malayalam Extra" w:cs="BRH Malayalam Extra"/>
-                <w:color w:val="FF0000"/>
+                <w:sz w:val="26"/>
+                <w:szCs w:val="40"/>
+              </w:rPr>
+              <w:t>–</w:t>
+            </w:r>
+            <w:r>
+              <w:rPr>
+                <w:rFonts w:ascii="BRH Malayalam Extra" w:hAnsi="BRH Malayalam Extra" w:cs="BRH Malayalam Extra"/>
                 <w:sz w:val="32"/>
                 <w:szCs w:val="40"/>
               </w:rPr>
@@ -23981,7 +23940,6 @@
             <w:r>
               <w:rPr>
                 <w:rFonts w:ascii="BRH Malayalam Extra" w:hAnsi="BRH Malayalam Extra" w:cs="BRH Malayalam Extra"/>
-                <w:color w:val="FF0000"/>
                 <w:sz w:val="32"/>
                 <w:szCs w:val="40"/>
                 <w:highlight w:val="yellow"/>
@@ -23991,7 +23949,6 @@
             <w:r>
               <w:rPr>
                 <w:rFonts w:ascii="BRH Malayalam Extra" w:hAnsi="BRH Malayalam Extra" w:cs="BRH Malayalam Extra"/>
-                <w:color w:val="FF0000"/>
                 <w:sz w:val="32"/>
                 <w:szCs w:val="40"/>
               </w:rPr>
@@ -24007,7 +23964,6 @@
               <w:spacing w:before="0" w:line="240" w:lineRule="auto"/>
               <w:rPr>
                 <w:rFonts w:ascii="BRH Malayalam Extra" w:hAnsi="BRH Malayalam Extra" w:cs="BRH Malayalam Extra"/>
-                <w:color w:val="FF0000"/>
                 <w:sz w:val="32"/>
                 <w:szCs w:val="40"/>
               </w:rPr>
@@ -24015,7 +23971,6 @@
             <w:r>
               <w:rPr>
                 <w:rFonts w:cs="BRH Malayalam Extra"/>
-                <w:color w:val="FF0000"/>
                 <w:szCs w:val="40"/>
               </w:rPr>
               <w:t>26</w:t>
@@ -24023,7 +23978,6 @@
             <w:r>
               <w:rPr>
                 <w:rFonts w:ascii="BRH Malayalam Extra" w:hAnsi="BRH Malayalam Extra" w:cs="BRH Malayalam Extra"/>
-                <w:color w:val="FF0000"/>
                 <w:sz w:val="32"/>
                 <w:szCs w:val="40"/>
               </w:rPr>
@@ -24032,7 +23986,6 @@
             <w:r>
               <w:rPr>
                 <w:rFonts w:ascii="BRH Malayalam Extra" w:hAnsi="BRH Malayalam Extra" w:cs="BRH Malayalam Extra"/>
-                <w:color w:val="FF0000"/>
                 <w:sz w:val="32"/>
                 <w:szCs w:val="40"/>
               </w:rPr>
@@ -24041,7 +23994,6 @@
             <w:r>
               <w:rPr>
                 <w:rFonts w:cs="BRH Malayalam Extra"/>
-                <w:color w:val="FF0000"/>
                 <w:szCs w:val="40"/>
               </w:rPr>
               <w:t>2</w:t>
@@ -24049,7 +24001,6 @@
             <w:r>
               <w:rPr>
                 <w:rFonts w:ascii="BRH Malayalam Extra" w:hAnsi="BRH Malayalam Extra" w:cs="BRH Malayalam Extra"/>
-                <w:color w:val="FF0000"/>
                 <w:sz w:val="32"/>
                 <w:szCs w:val="40"/>
               </w:rPr>
@@ -24058,7 +24009,6 @@
             <w:r>
               <w:rPr>
                 <w:rFonts w:cs="BRH Malayalam Extra"/>
-                <w:color w:val="FF0000"/>
                 <w:szCs w:val="40"/>
               </w:rPr>
               <w:t>5</w:t>
@@ -24066,7 +24016,6 @@
             <w:r>
               <w:rPr>
                 <w:rFonts w:ascii="BRH Malayalam Extra" w:hAnsi="BRH Malayalam Extra" w:cs="BRH Malayalam Extra"/>
-                <w:color w:val="FF0000"/>
                 <w:sz w:val="32"/>
                 <w:szCs w:val="40"/>
               </w:rPr>
@@ -24075,7 +24024,6 @@
             <w:r>
               <w:rPr>
                 <w:rFonts w:cs="BRH Malayalam Extra"/>
-                <w:color w:val="FF0000"/>
                 <w:szCs w:val="40"/>
               </w:rPr>
               <w:t>9</w:t>
@@ -24083,7 +24031,6 @@
             <w:r>
               <w:rPr>
                 <w:rFonts w:ascii="BRH Malayalam Extra" w:hAnsi="BRH Malayalam Extra" w:cs="BRH Malayalam Extra"/>
-                <w:color w:val="FF0000"/>
                 <w:sz w:val="32"/>
                 <w:szCs w:val="40"/>
               </w:rPr>
@@ -24092,7 +24039,6 @@
             <w:r>
               <w:rPr>
                 <w:rFonts w:cs="BRH Malayalam Extra"/>
-                <w:color w:val="FF0000"/>
                 <w:szCs w:val="40"/>
               </w:rPr>
               <w:t>2</w:t>
@@ -24100,7 +24046,6 @@
             <w:r>
               <w:rPr>
                 <w:rFonts w:ascii="BRH Malayalam Extra" w:hAnsi="BRH Malayalam Extra" w:cs="BRH Malayalam Extra"/>
-                <w:color w:val="FF0000"/>
                 <w:sz w:val="32"/>
                 <w:szCs w:val="40"/>
               </w:rPr>
@@ -24109,7 +24054,6 @@
             <w:r>
               <w:rPr>
                 <w:rFonts w:cs="BRH Malayalam Extra"/>
-                <w:color w:val="FF0000"/>
                 <w:szCs w:val="40"/>
               </w:rPr>
               <w:t>22</w:t>
@@ -24117,7 +24061,6 @@
             <w:r>
               <w:rPr>
                 <w:rFonts w:ascii="BRH Malayalam Extra" w:hAnsi="BRH Malayalam Extra" w:cs="BRH Malayalam Extra"/>
-                <w:color w:val="FF0000"/>
                 <w:sz w:val="32"/>
                 <w:szCs w:val="40"/>
               </w:rPr>
@@ -24127,7 +24070,6 @@
             <w:r>
               <w:rPr>
                 <w:rFonts w:ascii="BRH Malayalam Extra" w:hAnsi="BRH Malayalam Extra" w:cs="BRH Malayalam Extra"/>
-                <w:color w:val="FF0000"/>
                 <w:sz w:val="32"/>
                 <w:szCs w:val="40"/>
               </w:rPr>
@@ -24137,16 +24079,14 @@
             <w:r>
               <w:rPr>
                 <w:rFonts w:ascii="BRH Malayalam Extra" w:hAnsi="BRH Malayalam Extra" w:cs="BRH Malayalam Extra"/>
-                <w:color w:val="FF0000"/>
-                <w:sz w:val="26"/>
-                <w:szCs w:val="40"/>
-              </w:rPr>
-              <w:t>–</w:t>
-            </w:r>
-            <w:r>
-              <w:rPr>
-                <w:rFonts w:ascii="BRH Malayalam Extra" w:hAnsi="BRH Malayalam Extra" w:cs="BRH Malayalam Extra"/>
-                <w:color w:val="FF0000"/>
+                <w:sz w:val="26"/>
+                <w:szCs w:val="40"/>
+              </w:rPr>
+              <w:t>–</w:t>
+            </w:r>
+            <w:r>
+              <w:rPr>
+                <w:rFonts w:ascii="BRH Malayalam Extra" w:hAnsi="BRH Malayalam Extra" w:cs="BRH Malayalam Extra"/>
                 <w:sz w:val="32"/>
                 <w:szCs w:val="40"/>
               </w:rPr>
@@ -24155,16 +24095,14 @@
             <w:r>
               <w:rPr>
                 <w:rFonts w:ascii="BRH Malayalam Extra" w:hAnsi="BRH Malayalam Extra" w:cs="BRH Malayalam Extra"/>
-                <w:color w:val="FF0000"/>
-                <w:sz w:val="26"/>
-                <w:szCs w:val="40"/>
-              </w:rPr>
-              <w:t>–</w:t>
-            </w:r>
-            <w:r>
-              <w:rPr>
-                <w:rFonts w:ascii="BRH Malayalam Extra" w:hAnsi="BRH Malayalam Extra" w:cs="BRH Malayalam Extra"/>
-                <w:color w:val="FF0000"/>
+                <w:sz w:val="26"/>
+                <w:szCs w:val="40"/>
+              </w:rPr>
+              <w:t>–</w:t>
+            </w:r>
+            <w:r>
+              <w:rPr>
+                <w:rFonts w:ascii="BRH Malayalam Extra" w:hAnsi="BRH Malayalam Extra" w:cs="BRH Malayalam Extra"/>
                 <w:sz w:val="32"/>
                 <w:szCs w:val="40"/>
               </w:rPr>
@@ -24173,16 +24111,14 @@
             <w:r>
               <w:rPr>
                 <w:rFonts w:ascii="BRH Malayalam Extra" w:hAnsi="BRH Malayalam Extra" w:cs="BRH Malayalam Extra"/>
-                <w:color w:val="FF0000"/>
-                <w:sz w:val="26"/>
-                <w:szCs w:val="40"/>
-              </w:rPr>
-              <w:t>–</w:t>
-            </w:r>
-            <w:r>
-              <w:rPr>
-                <w:rFonts w:ascii="BRH Malayalam Extra" w:hAnsi="BRH Malayalam Extra" w:cs="BRH Malayalam Extra"/>
-                <w:color w:val="FF0000"/>
+                <w:sz w:val="26"/>
+                <w:szCs w:val="40"/>
+              </w:rPr>
+              <w:t>–</w:t>
+            </w:r>
+            <w:r>
+              <w:rPr>
+                <w:rFonts w:ascii="BRH Malayalam Extra" w:hAnsi="BRH Malayalam Extra" w:cs="BRH Malayalam Extra"/>
                 <w:sz w:val="32"/>
                 <w:szCs w:val="40"/>
               </w:rPr>
@@ -24191,16 +24127,14 @@
             <w:r>
               <w:rPr>
                 <w:rFonts w:ascii="BRH Malayalam Extra" w:hAnsi="BRH Malayalam Extra" w:cs="BRH Malayalam Extra"/>
-                <w:color w:val="FF0000"/>
-                <w:sz w:val="26"/>
-                <w:szCs w:val="40"/>
-              </w:rPr>
-              <w:t>–</w:t>
-            </w:r>
-            <w:r>
-              <w:rPr>
-                <w:rFonts w:ascii="BRH Malayalam Extra" w:hAnsi="BRH Malayalam Extra" w:cs="BRH Malayalam Extra"/>
-                <w:color w:val="FF0000"/>
+                <w:sz w:val="26"/>
+                <w:szCs w:val="40"/>
+              </w:rPr>
+              <w:t>–</w:t>
+            </w:r>
+            <w:r>
+              <w:rPr>
+                <w:rFonts w:ascii="BRH Malayalam Extra" w:hAnsi="BRH Malayalam Extra" w:cs="BRH Malayalam Extra"/>
                 <w:sz w:val="32"/>
                 <w:szCs w:val="40"/>
               </w:rPr>
@@ -24209,16 +24143,14 @@
             <w:r>
               <w:rPr>
                 <w:rFonts w:ascii="BRH Malayalam Extra" w:hAnsi="BRH Malayalam Extra" w:cs="BRH Malayalam Extra"/>
-                <w:color w:val="FF0000"/>
-                <w:sz w:val="26"/>
-                <w:szCs w:val="40"/>
-              </w:rPr>
-              <w:t>–</w:t>
-            </w:r>
-            <w:r>
-              <w:rPr>
-                <w:rFonts w:ascii="BRH Malayalam Extra" w:hAnsi="BRH Malayalam Extra" w:cs="BRH Malayalam Extra"/>
-                <w:color w:val="FF0000"/>
+                <w:sz w:val="26"/>
+                <w:szCs w:val="40"/>
+              </w:rPr>
+              <w:t>–</w:t>
+            </w:r>
+            <w:r>
+              <w:rPr>
+                <w:rFonts w:ascii="BRH Malayalam Extra" w:hAnsi="BRH Malayalam Extra" w:cs="BRH Malayalam Extra"/>
                 <w:sz w:val="32"/>
                 <w:szCs w:val="40"/>
                 <w:highlight w:val="yellow"/>
@@ -24228,7 +24160,6 @@
             <w:r>
               <w:rPr>
                 <w:rFonts w:ascii="BRH Malayalam Extra" w:hAnsi="BRH Malayalam Extra" w:cs="BRH Malayalam Extra"/>
-                <w:color w:val="FF0000"/>
                 <w:sz w:val="26"/>
                 <w:szCs w:val="40"/>
                 <w:highlight w:val="yellow"/>
@@ -24238,7 +24169,6 @@
             <w:r>
               <w:rPr>
                 <w:rFonts w:ascii="BRH Malayalam Extra" w:hAnsi="BRH Malayalam Extra" w:cs="BRH Malayalam Extra"/>
-                <w:color w:val="FF0000"/>
                 <w:sz w:val="32"/>
                 <w:szCs w:val="40"/>
               </w:rPr>
@@ -24254,7 +24184,6 @@
               <w:spacing w:before="0" w:line="240" w:lineRule="auto"/>
               <w:rPr>
                 <w:rFonts w:ascii="BRH Malayalam Extra" w:hAnsi="BRH Malayalam Extra" w:cs="BRH Malayalam Extra"/>
-                <w:color w:val="FF0000"/>
                 <w:sz w:val="32"/>
                 <w:szCs w:val="40"/>
               </w:rPr>
@@ -24262,7 +24191,6 @@
             <w:r>
               <w:rPr>
                 <w:rFonts w:ascii="BRH Malayalam Extra" w:hAnsi="BRH Malayalam Extra" w:cs="BRH Malayalam Extra"/>
-                <w:color w:val="FF0000"/>
                 <w:sz w:val="32"/>
                 <w:szCs w:val="40"/>
               </w:rPr>
@@ -24271,16 +24199,14 @@
             <w:r>
               <w:rPr>
                 <w:rFonts w:ascii="BRH Malayalam Extra" w:hAnsi="BRH Malayalam Extra" w:cs="BRH Malayalam Extra"/>
-                <w:color w:val="FF0000"/>
-                <w:sz w:val="26"/>
-                <w:szCs w:val="40"/>
-              </w:rPr>
-              <w:t>–</w:t>
-            </w:r>
-            <w:r>
-              <w:rPr>
-                <w:rFonts w:ascii="BRH Malayalam Extra" w:hAnsi="BRH Malayalam Extra" w:cs="BRH Malayalam Extra"/>
-                <w:color w:val="FF0000"/>
+                <w:sz w:val="26"/>
+                <w:szCs w:val="40"/>
+              </w:rPr>
+              <w:t>–</w:t>
+            </w:r>
+            <w:r>
+              <w:rPr>
+                <w:rFonts w:ascii="BRH Malayalam Extra" w:hAnsi="BRH Malayalam Extra" w:cs="BRH Malayalam Extra"/>
                 <w:sz w:val="32"/>
                 <w:szCs w:val="40"/>
               </w:rPr>
@@ -24289,16 +24215,14 @@
             <w:r>
               <w:rPr>
                 <w:rFonts w:ascii="BRH Malayalam Extra" w:hAnsi="BRH Malayalam Extra" w:cs="BRH Malayalam Extra"/>
-                <w:color w:val="FF0000"/>
-                <w:sz w:val="26"/>
-                <w:szCs w:val="40"/>
-              </w:rPr>
-              <w:t>–</w:t>
-            </w:r>
-            <w:r>
-              <w:rPr>
-                <w:rFonts w:ascii="BRH Malayalam Extra" w:hAnsi="BRH Malayalam Extra" w:cs="BRH Malayalam Extra"/>
-                <w:color w:val="FF0000"/>
+                <w:sz w:val="26"/>
+                <w:szCs w:val="40"/>
+              </w:rPr>
+              <w:t>–</w:t>
+            </w:r>
+            <w:r>
+              <w:rPr>
+                <w:rFonts w:ascii="BRH Malayalam Extra" w:hAnsi="BRH Malayalam Extra" w:cs="BRH Malayalam Extra"/>
                 <w:sz w:val="32"/>
                 <w:szCs w:val="40"/>
               </w:rPr>
@@ -24307,16 +24231,14 @@
             <w:r>
               <w:rPr>
                 <w:rFonts w:ascii="BRH Malayalam Extra" w:hAnsi="BRH Malayalam Extra" w:cs="BRH Malayalam Extra"/>
-                <w:color w:val="FF0000"/>
-                <w:sz w:val="26"/>
-                <w:szCs w:val="40"/>
-              </w:rPr>
-              <w:t>–</w:t>
-            </w:r>
-            <w:r>
-              <w:rPr>
-                <w:rFonts w:ascii="BRH Malayalam Extra" w:hAnsi="BRH Malayalam Extra" w:cs="BRH Malayalam Extra"/>
-                <w:color w:val="FF0000"/>
+                <w:sz w:val="26"/>
+                <w:szCs w:val="40"/>
+              </w:rPr>
+              <w:t>–</w:t>
+            </w:r>
+            <w:r>
+              <w:rPr>
+                <w:rFonts w:ascii="BRH Malayalam Extra" w:hAnsi="BRH Malayalam Extra" w:cs="BRH Malayalam Extra"/>
                 <w:sz w:val="32"/>
                 <w:szCs w:val="40"/>
               </w:rPr>
@@ -24325,16 +24247,14 @@
             <w:r>
               <w:rPr>
                 <w:rFonts w:ascii="BRH Malayalam Extra" w:hAnsi="BRH Malayalam Extra" w:cs="BRH Malayalam Extra"/>
-                <w:color w:val="FF0000"/>
-                <w:sz w:val="26"/>
-                <w:szCs w:val="40"/>
-              </w:rPr>
-              <w:t>–</w:t>
-            </w:r>
-            <w:r>
-              <w:rPr>
-                <w:rFonts w:ascii="BRH Malayalam Extra" w:hAnsi="BRH Malayalam Extra" w:cs="BRH Malayalam Extra"/>
-                <w:color w:val="FF0000"/>
+                <w:sz w:val="26"/>
+                <w:szCs w:val="40"/>
+              </w:rPr>
+              <w:t>–</w:t>
+            </w:r>
+            <w:r>
+              <w:rPr>
+                <w:rFonts w:ascii="BRH Malayalam Extra" w:hAnsi="BRH Malayalam Extra" w:cs="BRH Malayalam Extra"/>
                 <w:sz w:val="32"/>
                 <w:szCs w:val="40"/>
               </w:rPr>
@@ -24343,16 +24263,14 @@
             <w:r>
               <w:rPr>
                 <w:rFonts w:ascii="BRH Malayalam Extra" w:hAnsi="BRH Malayalam Extra" w:cs="BRH Malayalam Extra"/>
-                <w:color w:val="FF0000"/>
-                <w:sz w:val="26"/>
-                <w:szCs w:val="40"/>
-              </w:rPr>
-              <w:t>–</w:t>
-            </w:r>
-            <w:r>
-              <w:rPr>
-                <w:rFonts w:ascii="BRH Malayalam Extra" w:hAnsi="BRH Malayalam Extra" w:cs="BRH Malayalam Extra"/>
-                <w:color w:val="FF0000"/>
+                <w:sz w:val="26"/>
+                <w:szCs w:val="40"/>
+              </w:rPr>
+              <w:t>–</w:t>
+            </w:r>
+            <w:r>
+              <w:rPr>
+                <w:rFonts w:ascii="BRH Malayalam Extra" w:hAnsi="BRH Malayalam Extra" w:cs="BRH Malayalam Extra"/>
                 <w:sz w:val="32"/>
                 <w:szCs w:val="40"/>
                 <w:highlight w:val="yellow"/>
@@ -24362,7 +24280,6 @@
             <w:r>
               <w:rPr>
                 <w:rFonts w:ascii="BRH Malayalam Extra" w:hAnsi="BRH Malayalam Extra" w:cs="BRH Malayalam Extra"/>
-                <w:color w:val="FF0000"/>
                 <w:sz w:val="32"/>
                 <w:szCs w:val="40"/>
               </w:rPr>
@@ -24371,16 +24288,14 @@
             <w:r>
               <w:rPr>
                 <w:rFonts w:ascii="BRH Malayalam Extra" w:hAnsi="BRH Malayalam Extra" w:cs="BRH Malayalam Extra"/>
-                <w:color w:val="FF0000"/>
-                <w:sz w:val="26"/>
-                <w:szCs w:val="40"/>
-              </w:rPr>
-              <w:t>–</w:t>
-            </w:r>
-            <w:r>
-              <w:rPr>
-                <w:rFonts w:ascii="BRH Malayalam Extra" w:hAnsi="BRH Malayalam Extra" w:cs="BRH Malayalam Extra"/>
-                <w:color w:val="FF0000"/>
+                <w:sz w:val="26"/>
+                <w:szCs w:val="40"/>
+              </w:rPr>
+              <w:t>–</w:t>
+            </w:r>
+            <w:r>
+              <w:rPr>
+                <w:rFonts w:ascii="BRH Malayalam Extra" w:hAnsi="BRH Malayalam Extra" w:cs="BRH Malayalam Extra"/>
                 <w:sz w:val="32"/>
                 <w:szCs w:val="40"/>
               </w:rPr>
@@ -24389,7 +24304,6 @@
             <w:r>
               <w:rPr>
                 <w:rFonts w:ascii="BRH Malayalam Extra" w:hAnsi="BRH Malayalam Extra" w:cs="BRH Malayalam Extra"/>
-                <w:color w:val="FF0000"/>
                 <w:sz w:val="32"/>
                 <w:szCs w:val="40"/>
                 <w:highlight w:val="yellow"/>
@@ -24399,7 +24313,6 @@
             <w:r>
               <w:rPr>
                 <w:rFonts w:ascii="BRH Malayalam Extra" w:hAnsi="BRH Malayalam Extra" w:cs="BRH Malayalam Extra"/>
-                <w:color w:val="FF0000"/>
                 <w:sz w:val="26"/>
                 <w:szCs w:val="40"/>
                 <w:highlight w:val="yellow"/>
@@ -24409,7 +24322,6 @@
             <w:r>
               <w:rPr>
                 <w:rFonts w:ascii="BRH Malayalam Extra" w:hAnsi="BRH Malayalam Extra" w:cs="BRH Malayalam Extra"/>
-                <w:color w:val="FF0000"/>
                 <w:sz w:val="32"/>
                 <w:szCs w:val="40"/>
                 <w:highlight w:val="yellow"/>
@@ -24419,7 +24331,6 @@
             <w:r>
               <w:rPr>
                 <w:rFonts w:ascii="BRH Malayalam Extra" w:hAnsi="BRH Malayalam Extra" w:cs="BRH Malayalam Extra"/>
-                <w:color w:val="FF0000"/>
                 <w:sz w:val="26"/>
                 <w:szCs w:val="40"/>
                 <w:highlight w:val="yellow"/>
@@ -24429,114 +24340,101 @@
             <w:r>
               <w:rPr>
                 <w:rFonts w:ascii="BRH Malayalam Extra" w:hAnsi="BRH Malayalam Extra" w:cs="BRH Malayalam Extra"/>
-                <w:color w:val="FF0000"/>
-                <w:sz w:val="32"/>
+                <w:sz w:val="32"/>
+                <w:szCs w:val="40"/>
+              </w:rPr>
+              <w:t>t¡</w:t>
+            </w:r>
+            <w:r>
+              <w:rPr>
+                <w:rFonts w:ascii="BRH Malayalam Extra" w:hAnsi="BRH Malayalam Extra" w:cs="BRH Malayalam Extra"/>
+                <w:sz w:val="26"/>
                 <w:szCs w:val="40"/>
                 <w:highlight w:val="yellow"/>
               </w:rPr>
-              <w:t>t¡</w:t>
-            </w:r>
-            <w:r>
-              <w:rPr>
-                <w:rFonts w:ascii="BRH Malayalam Extra" w:hAnsi="BRH Malayalam Extra" w:cs="BRH Malayalam Extra"/>
-                <w:color w:val="FF0000"/>
-                <w:sz w:val="26"/>
+              <w:t>–</w:t>
+            </w:r>
+            <w:r>
+              <w:rPr>
+                <w:rFonts w:ascii="BRH Malayalam Extra" w:hAnsi="BRH Malayalam Extra" w:cs="BRH Malayalam Extra"/>
+                <w:sz w:val="32"/>
                 <w:szCs w:val="40"/>
                 <w:highlight w:val="yellow"/>
               </w:rPr>
-              <w:t>–</w:t>
-            </w:r>
-            <w:r>
-              <w:rPr>
-                <w:rFonts w:ascii="BRH Malayalam Extra" w:hAnsi="BRH Malayalam Extra" w:cs="BRH Malayalam Extra"/>
-                <w:color w:val="FF0000"/>
+              <w:t>Zy</w:t>
+            </w:r>
+            <w:r>
+              <w:rPr>
+                <w:rFonts w:ascii="BRH Malayalam Extra" w:hAnsi="BRH Malayalam Extra" w:cs="BRH Malayalam Extra"/>
+                <w:sz w:val="26"/>
+                <w:szCs w:val="40"/>
+              </w:rPr>
+              <w:t>–</w:t>
+            </w:r>
+            <w:r>
+              <w:rPr>
+                <w:rFonts w:ascii="BRH Malayalam Extra" w:hAnsi="BRH Malayalam Extra" w:cs="BRH Malayalam Extra"/>
+                <w:sz w:val="32"/>
+                <w:szCs w:val="40"/>
+              </w:rPr>
+              <w:t xml:space="preserve"> </w:t>
+            </w:r>
+            <w:r>
+              <w:rPr>
+                <w:rFonts w:ascii="BRH Malayalam Extra" w:hAnsi="BRH Malayalam Extra" w:cs="BRH Malayalam Extra"/>
                 <w:sz w:val="32"/>
                 <w:szCs w:val="40"/>
                 <w:highlight w:val="yellow"/>
               </w:rPr>
-              <w:t>Zy</w:t>
-            </w:r>
-            <w:r>
-              <w:rPr>
-                <w:rFonts w:ascii="BRH Malayalam Extra" w:hAnsi="BRH Malayalam Extra" w:cs="BRH Malayalam Extra"/>
-                <w:color w:val="FF0000"/>
-                <w:sz w:val="26"/>
-                <w:szCs w:val="40"/>
-              </w:rPr>
-              <w:t>–</w:t>
-            </w:r>
-            <w:r>
-              <w:rPr>
-                <w:rFonts w:ascii="BRH Malayalam Extra" w:hAnsi="BRH Malayalam Extra" w:cs="BRH Malayalam Extra"/>
-                <w:color w:val="FF0000"/>
-                <w:sz w:val="32"/>
-                <w:szCs w:val="40"/>
-              </w:rPr>
-              <w:t xml:space="preserve"> </w:t>
-            </w:r>
-            <w:r>
-              <w:rPr>
-                <w:rFonts w:ascii="BRH Malayalam Extra" w:hAnsi="BRH Malayalam Extra" w:cs="BRH Malayalam Extra"/>
-                <w:color w:val="FF0000"/>
-                <w:sz w:val="32"/>
+              <w:t>kx</w:t>
+            </w:r>
+            <w:r>
+              <w:rPr>
+                <w:rFonts w:ascii="BRH Malayalam Extra" w:hAnsi="BRH Malayalam Extra" w:cs="BRH Malayalam Extra"/>
+                <w:sz w:val="26"/>
                 <w:szCs w:val="40"/>
                 <w:highlight w:val="yellow"/>
               </w:rPr>
-              <w:t>kx</w:t>
-            </w:r>
-            <w:r>
-              <w:rPr>
-                <w:rFonts w:ascii="BRH Malayalam Extra" w:hAnsi="BRH Malayalam Extra" w:cs="BRH Malayalam Extra"/>
-                <w:color w:val="FF0000"/>
-                <w:sz w:val="26"/>
+              <w:t>–</w:t>
+            </w:r>
+            <w:r>
+              <w:rPr>
+                <w:rFonts w:ascii="BRH Malayalam Extra" w:hAnsi="BRH Malayalam Extra" w:cs="BRH Malayalam Extra"/>
+                <w:sz w:val="32"/>
                 <w:szCs w:val="40"/>
                 <w:highlight w:val="yellow"/>
               </w:rPr>
-              <w:t>–</w:t>
-            </w:r>
-            <w:r>
-              <w:rPr>
-                <w:rFonts w:ascii="BRH Malayalam Extra" w:hAnsi="BRH Malayalam Extra" w:cs="BRH Malayalam Extra"/>
-                <w:color w:val="FF0000"/>
-                <w:sz w:val="32"/>
+              <w:t>tx</w:t>
+            </w:r>
+            <w:r>
+              <w:rPr>
+                <w:rFonts w:ascii="BRH Malayalam Extra" w:hAnsi="BRH Malayalam Extra" w:cs="BRH Malayalam Extra"/>
+                <w:sz w:val="26"/>
                 <w:szCs w:val="40"/>
                 <w:highlight w:val="yellow"/>
               </w:rPr>
-              <w:t>tx</w:t>
-            </w:r>
-            <w:r>
-              <w:rPr>
-                <w:rFonts w:ascii="BRH Malayalam Extra" w:hAnsi="BRH Malayalam Extra" w:cs="BRH Malayalam Extra"/>
-                <w:color w:val="FF0000"/>
-                <w:sz w:val="26"/>
+              <w:t>–</w:t>
+            </w:r>
+            <w:r>
+              <w:rPr>
+                <w:rFonts w:ascii="BRH Malayalam Extra" w:hAnsi="BRH Malayalam Extra" w:cs="BRH Malayalam Extra"/>
+                <w:sz w:val="32"/>
                 <w:szCs w:val="40"/>
                 <w:highlight w:val="yellow"/>
               </w:rPr>
-              <w:t>–</w:t>
-            </w:r>
-            <w:r>
-              <w:rPr>
-                <w:rFonts w:ascii="BRH Malayalam Extra" w:hAnsi="BRH Malayalam Extra" w:cs="BRH Malayalam Extra"/>
-                <w:color w:val="FF0000"/>
-                <w:sz w:val="32"/>
-                <w:szCs w:val="40"/>
-                <w:highlight w:val="yellow"/>
-              </w:rPr>
               <w:t>t</w:t>
             </w:r>
             <w:r>
               <w:rPr>
                 <w:rFonts w:ascii="BRH Malayalam Extra" w:hAnsi="BRH Malayalam Extra" w:cs="BRH Malayalam Extra"/>
-                <w:color w:val="FF0000"/>
-                <w:sz w:val="26"/>
-                <w:szCs w:val="40"/>
-              </w:rPr>
-              <w:t>–</w:t>
-            </w:r>
-            <w:r>
-              <w:rPr>
-                <w:rFonts w:ascii="BRH Malayalam Extra" w:hAnsi="BRH Malayalam Extra" w:cs="BRH Malayalam Extra"/>
-                <w:color w:val="FF0000"/>
+                <w:sz w:val="26"/>
+                <w:szCs w:val="40"/>
+              </w:rPr>
+              <w:t>–</w:t>
+            </w:r>
+            <w:r>
+              <w:rPr>
+                <w:rFonts w:ascii="BRH Malayalam Extra" w:hAnsi="BRH Malayalam Extra" w:cs="BRH Malayalam Extra"/>
                 <w:sz w:val="32"/>
                 <w:szCs w:val="40"/>
               </w:rPr>
@@ -24552,7 +24450,6 @@
               <w:spacing w:before="0" w:line="240" w:lineRule="auto"/>
               <w:rPr>
                 <w:rFonts w:ascii="BRH Malayalam Extra" w:hAnsi="BRH Malayalam Extra" w:cs="BRH Malayalam Extra"/>
-                <w:color w:val="FF0000"/>
                 <w:sz w:val="32"/>
                 <w:szCs w:val="40"/>
               </w:rPr>
@@ -24560,7 +24457,6 @@
             <w:r>
               <w:rPr>
                 <w:rFonts w:ascii="BRH Malayalam Extra" w:hAnsi="BRH Malayalam Extra" w:cs="BRH Malayalam Extra"/>
-                <w:color w:val="FF0000"/>
                 <w:sz w:val="32"/>
                 <w:szCs w:val="40"/>
                 <w:highlight w:val="yellow"/>
@@ -24570,7 +24466,6 @@
             <w:r>
               <w:rPr>
                 <w:rFonts w:ascii="BRH Malayalam Extra" w:hAnsi="BRH Malayalam Extra" w:cs="BRH Malayalam Extra"/>
-                <w:color w:val="FF0000"/>
                 <w:sz w:val="26"/>
                 <w:szCs w:val="40"/>
                 <w:highlight w:val="yellow"/>
@@ -24580,7 +24475,6 @@
             <w:r>
               <w:rPr>
                 <w:rFonts w:ascii="BRH Malayalam Extra" w:hAnsi="BRH Malayalam Extra" w:cs="BRH Malayalam Extra"/>
-                <w:color w:val="FF0000"/>
                 <w:sz w:val="32"/>
                 <w:szCs w:val="40"/>
                 <w:highlight w:val="yellow"/>
@@ -24590,7 +24484,6 @@
             <w:r>
               <w:rPr>
                 <w:rFonts w:ascii="BRH Malayalam Extra" w:hAnsi="BRH Malayalam Extra" w:cs="BRH Malayalam Extra"/>
-                <w:color w:val="FF0000"/>
                 <w:sz w:val="26"/>
                 <w:szCs w:val="40"/>
                 <w:highlight w:val="yellow"/>
@@ -24600,57 +24493,137 @@
             <w:r>
               <w:rPr>
                 <w:rFonts w:ascii="BRH Malayalam Extra" w:hAnsi="BRH Malayalam Extra" w:cs="BRH Malayalam Extra"/>
-                <w:color w:val="FF0000"/>
-                <w:sz w:val="32"/>
+                <w:sz w:val="32"/>
+                <w:szCs w:val="40"/>
+              </w:rPr>
+              <w:t>t¡</w:t>
+            </w:r>
+            <w:r>
+              <w:rPr>
+                <w:rFonts w:ascii="BRH Malayalam Extra" w:hAnsi="BRH Malayalam Extra" w:cs="BRH Malayalam Extra"/>
+                <w:sz w:val="26"/>
                 <w:szCs w:val="40"/>
                 <w:highlight w:val="yellow"/>
               </w:rPr>
-              <w:t>t¡</w:t>
-            </w:r>
-            <w:r>
-              <w:rPr>
-                <w:rFonts w:ascii="BRH Malayalam Extra" w:hAnsi="BRH Malayalam Extra" w:cs="BRH Malayalam Extra"/>
-                <w:color w:val="FF0000"/>
-                <w:sz w:val="26"/>
+              <w:t>–</w:t>
+            </w:r>
+            <w:r>
+              <w:rPr>
+                <w:rFonts w:ascii="BRH Malayalam Extra" w:hAnsi="BRH Malayalam Extra" w:cs="BRH Malayalam Extra"/>
+                <w:sz w:val="32"/>
                 <w:szCs w:val="40"/>
                 <w:highlight w:val="yellow"/>
               </w:rPr>
-              <w:t>–</w:t>
-            </w:r>
-            <w:r>
-              <w:rPr>
-                <w:rFonts w:ascii="BRH Malayalam Extra" w:hAnsi="BRH Malayalam Extra" w:cs="BRH Malayalam Extra"/>
-                <w:color w:val="FF0000"/>
-                <w:sz w:val="32"/>
+              <w:t>Zy</w:t>
+            </w:r>
+            <w:r>
+              <w:rPr>
+                <w:rFonts w:ascii="BRH Malayalam Extra" w:hAnsi="BRH Malayalam Extra" w:cs="BRH Malayalam Extra"/>
+                <w:sz w:val="26"/>
                 <w:szCs w:val="40"/>
                 <w:highlight w:val="yellow"/>
               </w:rPr>
-              <w:t>Zy</w:t>
-            </w:r>
-            <w:r>
-              <w:rPr>
-                <w:rFonts w:ascii="BRH Malayalam Extra" w:hAnsi="BRH Malayalam Extra" w:cs="BRH Malayalam Extra"/>
-                <w:color w:val="FF0000"/>
-                <w:sz w:val="26"/>
+              <w:t>–</w:t>
+            </w:r>
+            <w:r>
+              <w:rPr>
+                <w:rFonts w:ascii="BRH Malayalam Extra" w:hAnsi="BRH Malayalam Extra" w:cs="BRH Malayalam Extra"/>
+                <w:sz w:val="32"/>
                 <w:szCs w:val="40"/>
                 <w:highlight w:val="yellow"/>
               </w:rPr>
-              <w:t>–</w:t>
-            </w:r>
-            <w:r>
-              <w:rPr>
-                <w:rFonts w:ascii="BRH Malayalam Extra" w:hAnsi="BRH Malayalam Extra" w:cs="BRH Malayalam Extra"/>
-                <w:color w:val="FF0000"/>
-                <w:sz w:val="32"/>
+              <w:t>ª</w:t>
+            </w:r>
+            <w:r>
+              <w:rPr>
+                <w:rFonts w:ascii="BRH Malayalam Extra" w:hAnsi="BRH Malayalam Extra" w:cs="BRH Malayalam Extra"/>
+                <w:sz w:val="26"/>
                 <w:szCs w:val="40"/>
                 <w:highlight w:val="yellow"/>
               </w:rPr>
+              <w:t>–</w:t>
+            </w:r>
+            <w:r>
+              <w:rPr>
+                <w:rFonts w:ascii="BRH Malayalam Extra" w:hAnsi="BRH Malayalam Extra" w:cs="BRH Malayalam Extra"/>
+                <w:sz w:val="32"/>
+                <w:szCs w:val="40"/>
+                <w:highlight w:val="yellow"/>
+              </w:rPr>
+              <w:t>.</w:t>
+            </w:r>
+            <w:r>
+              <w:rPr>
+                <w:rFonts w:ascii="BRH Malayalam Extra" w:hAnsi="BRH Malayalam Extra" w:cs="BRH Malayalam Extra"/>
+                <w:sz w:val="32"/>
+                <w:szCs w:val="40"/>
+              </w:rPr>
+              <w:t xml:space="preserve"> ty ty N£—Zx</w:t>
+            </w:r>
+            <w:r>
+              <w:rPr>
+                <w:rFonts w:ascii="BRH Malayalam Extra" w:hAnsi="BRH Malayalam Extra" w:cs="BRH Malayalam Extra"/>
+                <w:sz w:val="32"/>
+                <w:szCs w:val="40"/>
+                <w:highlight w:val="yellow"/>
+              </w:rPr>
+              <w:t>t</w:t>
+            </w:r>
+            <w:r>
+              <w:rPr>
+                <w:rFonts w:ascii="BRH Malayalam Extra" w:hAnsi="BRH Malayalam Extra" w:cs="BRH Malayalam Extra"/>
+                <w:sz w:val="32"/>
+                <w:szCs w:val="40"/>
+              </w:rPr>
+              <w:t xml:space="preserve">¡Zy </w:t>
+            </w:r>
+            <w:r>
+              <w:rPr>
+                <w:rFonts w:ascii="BRH Malayalam Extra" w:hAnsi="BRH Malayalam Extra" w:cs="BRH Malayalam Extra"/>
+                <w:sz w:val="32"/>
+                <w:szCs w:val="40"/>
+                <w:highlight w:val="yellow"/>
+              </w:rPr>
+              <w:t>kx</w:t>
+            </w:r>
+            <w:r>
+              <w:rPr>
+                <w:rFonts w:ascii="BRH Malayalam Extra" w:hAnsi="BRH Malayalam Extra" w:cs="BRH Malayalam Extra"/>
+                <w:sz w:val="32"/>
+                <w:szCs w:val="40"/>
+              </w:rPr>
+              <w:t>txt N£Zx</w:t>
+            </w:r>
+            <w:r>
+              <w:rPr>
+                <w:rFonts w:ascii="BRH Malayalam Extra" w:hAnsi="BRH Malayalam Extra" w:cs="BRH Malayalam Extra"/>
+                <w:sz w:val="32"/>
+                <w:szCs w:val="40"/>
+                <w:highlight w:val="yellow"/>
+              </w:rPr>
+              <w:t>t¡Zy</w:t>
+            </w:r>
+            <w:r>
+              <w:rPr>
+                <w:rFonts w:ascii="BRH Malayalam Extra" w:hAnsi="BRH Malayalam Extra" w:cs="BRH Malayalam Extra"/>
+                <w:sz w:val="26"/>
+                <w:szCs w:val="40"/>
+                <w:highlight w:val="yellow"/>
+              </w:rPr>
+              <w:t>–</w:t>
+            </w:r>
+            <w:r>
+              <w:rPr>
+                <w:rFonts w:ascii="BRH Malayalam Extra" w:hAnsi="BRH Malayalam Extra" w:cs="BRH Malayalam Extra"/>
+                <w:sz w:val="32"/>
+                <w:szCs w:val="40"/>
+                <w:highlight w:val="yellow"/>
+              </w:rPr>
               <w:t>ª</w:t>
             </w:r>
             <w:r>
               <w:rPr>
                 <w:rFonts w:ascii="BRH Malayalam Extra" w:hAnsi="BRH Malayalam Extra" w:cs="BRH Malayalam Extra"/>
-                <w:color w:val="FF0000"/>
                 <w:sz w:val="26"/>
                 <w:szCs w:val="40"/>
                 <w:highlight w:val="yellow"/>
@@ -24660,7 +24633,6 @@
             <w:r>
               <w:rPr>
                 <w:rFonts w:ascii="BRH Malayalam Extra" w:hAnsi="BRH Malayalam Extra" w:cs="BRH Malayalam Extra"/>
-                <w:color w:val="FF0000"/>
                 <w:sz w:val="32"/>
                 <w:szCs w:val="40"/>
                 <w:highlight w:val="yellow"/>
@@ -24670,104 +24642,6 @@
             <w:r>
               <w:rPr>
                 <w:rFonts w:ascii="BRH Malayalam Extra" w:hAnsi="BRH Malayalam Extra" w:cs="BRH Malayalam Extra"/>
-                <w:color w:val="FF0000"/>
-                <w:sz w:val="32"/>
-                <w:szCs w:val="40"/>
-              </w:rPr>
-              <w:t xml:space="preserve"> ty ty N£—Zx</w:t>
-            </w:r>
-            <w:r>
-              <w:rPr>
-                <w:rFonts w:ascii="BRH Malayalam Extra" w:hAnsi="BRH Malayalam Extra" w:cs="BRH Malayalam Extra"/>
-                <w:color w:val="FF0000"/>
-                <w:sz w:val="32"/>
-                <w:szCs w:val="40"/>
-                <w:highlight w:val="yellow"/>
-              </w:rPr>
-              <w:t>t</w:t>
-            </w:r>
-            <w:r>
-              <w:rPr>
-                <w:rFonts w:ascii="BRH Malayalam Extra" w:hAnsi="BRH Malayalam Extra" w:cs="BRH Malayalam Extra"/>
-                <w:color w:val="FF0000"/>
-                <w:sz w:val="32"/>
-                <w:szCs w:val="40"/>
-              </w:rPr>
-              <w:t xml:space="preserve">¡Zy </w:t>
-            </w:r>
-            <w:r>
-              <w:rPr>
-                <w:rFonts w:ascii="BRH Malayalam Extra" w:hAnsi="BRH Malayalam Extra" w:cs="BRH Malayalam Extra"/>
-                <w:color w:val="FF0000"/>
-                <w:sz w:val="32"/>
-                <w:szCs w:val="40"/>
-                <w:highlight w:val="yellow"/>
-              </w:rPr>
-              <w:t>kx</w:t>
-            </w:r>
-            <w:r>
-              <w:rPr>
-                <w:rFonts w:ascii="BRH Malayalam Extra" w:hAnsi="BRH Malayalam Extra" w:cs="BRH Malayalam Extra"/>
-                <w:color w:val="FF0000"/>
-                <w:sz w:val="32"/>
-                <w:szCs w:val="40"/>
-              </w:rPr>
-              <w:t>txt N£Zx</w:t>
-            </w:r>
-            <w:r>
-              <w:rPr>
-                <w:rFonts w:ascii="BRH Malayalam Extra" w:hAnsi="BRH Malayalam Extra" w:cs="BRH Malayalam Extra"/>
-                <w:color w:val="FF0000"/>
-                <w:sz w:val="32"/>
-                <w:szCs w:val="40"/>
-                <w:highlight w:val="yellow"/>
-              </w:rPr>
-              <w:t>t¡Zy</w:t>
-            </w:r>
-            <w:r>
-              <w:rPr>
-                <w:rFonts w:ascii="BRH Malayalam Extra" w:hAnsi="BRH Malayalam Extra" w:cs="BRH Malayalam Extra"/>
-                <w:color w:val="FF0000"/>
-                <w:sz w:val="26"/>
-                <w:szCs w:val="40"/>
-                <w:highlight w:val="yellow"/>
-              </w:rPr>
-              <w:t>–</w:t>
-            </w:r>
-            <w:r>
-              <w:rPr>
-                <w:rFonts w:ascii="BRH Malayalam Extra" w:hAnsi="BRH Malayalam Extra" w:cs="BRH Malayalam Extra"/>
-                <w:color w:val="FF0000"/>
-                <w:sz w:val="32"/>
-                <w:szCs w:val="40"/>
-                <w:highlight w:val="yellow"/>
-              </w:rPr>
-              <w:t>ª</w:t>
-            </w:r>
-            <w:r>
-              <w:rPr>
-                <w:rFonts w:ascii="BRH Malayalam Extra" w:hAnsi="BRH Malayalam Extra" w:cs="BRH Malayalam Extra"/>
-                <w:color w:val="FF0000"/>
-                <w:sz w:val="26"/>
-                <w:szCs w:val="40"/>
-                <w:highlight w:val="yellow"/>
-              </w:rPr>
-              <w:t>–</w:t>
-            </w:r>
-            <w:r>
-              <w:rPr>
-                <w:rFonts w:ascii="BRH Malayalam Extra" w:hAnsi="BRH Malayalam Extra" w:cs="BRH Malayalam Extra"/>
-                <w:color w:val="FF0000"/>
-                <w:sz w:val="32"/>
-                <w:szCs w:val="40"/>
-                <w:highlight w:val="yellow"/>
-              </w:rPr>
-              <w:t>.</w:t>
-            </w:r>
-            <w:r>
-              <w:rPr>
-                <w:rFonts w:ascii="BRH Malayalam Extra" w:hAnsi="BRH Malayalam Extra" w:cs="BRH Malayalam Extra"/>
-                <w:color w:val="FF0000"/>
                 <w:sz w:val="32"/>
                 <w:szCs w:val="40"/>
               </w:rPr>
@@ -24783,7 +24657,6 @@
               <w:spacing w:before="0" w:line="240" w:lineRule="auto"/>
               <w:rPr>
                 <w:rFonts w:ascii="BRH Malayalam Extra" w:hAnsi="BRH Malayalam Extra" w:cs="BRH Malayalam Extra"/>
-                <w:color w:val="FF0000"/>
                 <w:sz w:val="32"/>
                 <w:szCs w:val="40"/>
               </w:rPr>
@@ -24791,7 +24664,6 @@
             <w:r>
               <w:rPr>
                 <w:rFonts w:cs="BRH Malayalam Extra"/>
-                <w:color w:val="FF0000"/>
                 <w:szCs w:val="40"/>
               </w:rPr>
               <w:t>27</w:t>
@@ -24799,7 +24671,6 @@
             <w:r>
               <w:rPr>
                 <w:rFonts w:ascii="BRH Malayalam Extra" w:hAnsi="BRH Malayalam Extra" w:cs="BRH Malayalam Extra"/>
-                <w:color w:val="FF0000"/>
                 <w:sz w:val="32"/>
                 <w:szCs w:val="40"/>
               </w:rPr>
@@ -24808,7 +24679,6 @@
             <w:r>
               <w:rPr>
                 <w:rFonts w:ascii="BRH Malayalam Extra" w:hAnsi="BRH Malayalam Extra" w:cs="BRH Malayalam Extra"/>
-                <w:color w:val="FF0000"/>
                 <w:sz w:val="32"/>
                 <w:szCs w:val="40"/>
               </w:rPr>
@@ -24817,7 +24687,6 @@
             <w:r>
               <w:rPr>
                 <w:rFonts w:cs="BRH Malayalam Extra"/>
-                <w:color w:val="FF0000"/>
                 <w:szCs w:val="40"/>
               </w:rPr>
               <w:t>2</w:t>
@@ -24825,7 +24694,6 @@
             <w:r>
               <w:rPr>
                 <w:rFonts w:ascii="BRH Malayalam Extra" w:hAnsi="BRH Malayalam Extra" w:cs="BRH Malayalam Extra"/>
-                <w:color w:val="FF0000"/>
                 <w:sz w:val="32"/>
                 <w:szCs w:val="40"/>
               </w:rPr>
@@ -24834,7 +24702,6 @@
             <w:r>
               <w:rPr>
                 <w:rFonts w:cs="BRH Malayalam Extra"/>
-                <w:color w:val="FF0000"/>
                 <w:szCs w:val="40"/>
               </w:rPr>
               <w:t>5</w:t>
@@ -24842,7 +24709,6 @@
             <w:r>
               <w:rPr>
                 <w:rFonts w:ascii="BRH Malayalam Extra" w:hAnsi="BRH Malayalam Extra" w:cs="BRH Malayalam Extra"/>
-                <w:color w:val="FF0000"/>
                 <w:sz w:val="32"/>
                 <w:szCs w:val="40"/>
               </w:rPr>
@@ -24851,7 +24717,6 @@
             <w:r>
               <w:rPr>
                 <w:rFonts w:cs="BRH Malayalam Extra"/>
-                <w:color w:val="FF0000"/>
                 <w:szCs w:val="40"/>
               </w:rPr>
               <w:t>9</w:t>
@@ -24859,7 +24724,6 @@
             <w:r>
               <w:rPr>
                 <w:rFonts w:ascii="BRH Malayalam Extra" w:hAnsi="BRH Malayalam Extra" w:cs="BRH Malayalam Extra"/>
-                <w:color w:val="FF0000"/>
                 <w:sz w:val="32"/>
                 <w:szCs w:val="40"/>
               </w:rPr>
@@ -24868,7 +24732,6 @@
             <w:r>
               <w:rPr>
                 <w:rFonts w:cs="BRH Malayalam Extra"/>
-                <w:color w:val="FF0000"/>
                 <w:szCs w:val="40"/>
               </w:rPr>
               <w:t>2</w:t>
@@ -24876,7 +24739,6 @@
             <w:r>
               <w:rPr>
                 <w:rFonts w:ascii="BRH Malayalam Extra" w:hAnsi="BRH Malayalam Extra" w:cs="BRH Malayalam Extra"/>
-                <w:color w:val="FF0000"/>
                 <w:sz w:val="32"/>
                 <w:szCs w:val="40"/>
               </w:rPr>
@@ -24885,7 +24747,6 @@
             <w:r>
               <w:rPr>
                 <w:rFonts w:cs="BRH Malayalam Extra"/>
-                <w:color w:val="FF0000"/>
                 <w:szCs w:val="40"/>
               </w:rPr>
               <w:t>23</w:t>
@@ -24893,7 +24754,6 @@
             <w:r>
               <w:rPr>
                 <w:rFonts w:ascii="BRH Malayalam Extra" w:hAnsi="BRH Malayalam Extra" w:cs="BRH Malayalam Extra"/>
-                <w:color w:val="FF0000"/>
                 <w:sz w:val="32"/>
                 <w:szCs w:val="40"/>
               </w:rPr>
@@ -24903,7 +24763,6 @@
             <w:r>
               <w:rPr>
                 <w:rFonts w:ascii="BRH Malayalam Extra" w:hAnsi="BRH Malayalam Extra" w:cs="BRH Malayalam Extra"/>
-                <w:color w:val="FF0000"/>
                 <w:sz w:val="32"/>
                 <w:szCs w:val="40"/>
               </w:rPr>
@@ -24913,7 +24772,6 @@
             <w:r>
               <w:rPr>
                 <w:rFonts w:ascii="BRH Malayalam Extra" w:hAnsi="BRH Malayalam Extra" w:cs="BRH Malayalam Extra"/>
-                <w:color w:val="FF0000"/>
                 <w:sz w:val="32"/>
                 <w:szCs w:val="40"/>
               </w:rPr>
@@ -24922,16 +24780,14 @@
             <w:r>
               <w:rPr>
                 <w:rFonts w:ascii="BRH Malayalam Extra" w:hAnsi="BRH Malayalam Extra" w:cs="BRH Malayalam Extra"/>
-                <w:color w:val="FF0000"/>
-                <w:sz w:val="26"/>
-                <w:szCs w:val="40"/>
-              </w:rPr>
-              <w:t>–</w:t>
-            </w:r>
-            <w:r>
-              <w:rPr>
-                <w:rFonts w:ascii="BRH Malayalam Extra" w:hAnsi="BRH Malayalam Extra" w:cs="BRH Malayalam Extra"/>
-                <w:color w:val="FF0000"/>
+                <w:sz w:val="26"/>
+                <w:szCs w:val="40"/>
+              </w:rPr>
+              <w:t>–</w:t>
+            </w:r>
+            <w:r>
+              <w:rPr>
+                <w:rFonts w:ascii="BRH Malayalam Extra" w:hAnsi="BRH Malayalam Extra" w:cs="BRH Malayalam Extra"/>
                 <w:sz w:val="32"/>
                 <w:szCs w:val="40"/>
               </w:rPr>
@@ -24940,16 +24796,14 @@
             <w:r>
               <w:rPr>
                 <w:rFonts w:ascii="BRH Malayalam Extra" w:hAnsi="BRH Malayalam Extra" w:cs="BRH Malayalam Extra"/>
-                <w:color w:val="FF0000"/>
-                <w:sz w:val="26"/>
-                <w:szCs w:val="40"/>
-              </w:rPr>
-              <w:t>–</w:t>
-            </w:r>
-            <w:r>
-              <w:rPr>
-                <w:rFonts w:ascii="BRH Malayalam Extra" w:hAnsi="BRH Malayalam Extra" w:cs="BRH Malayalam Extra"/>
-                <w:color w:val="FF0000"/>
+                <w:sz w:val="26"/>
+                <w:szCs w:val="40"/>
+              </w:rPr>
+              <w:t>–</w:t>
+            </w:r>
+            <w:r>
+              <w:rPr>
+                <w:rFonts w:ascii="BRH Malayalam Extra" w:hAnsi="BRH Malayalam Extra" w:cs="BRH Malayalam Extra"/>
                 <w:sz w:val="32"/>
                 <w:szCs w:val="40"/>
               </w:rPr>
@@ -24958,16 +24812,14 @@
             <w:r>
               <w:rPr>
                 <w:rFonts w:ascii="BRH Malayalam Extra" w:hAnsi="BRH Malayalam Extra" w:cs="BRH Malayalam Extra"/>
-                <w:color w:val="FF0000"/>
-                <w:sz w:val="26"/>
-                <w:szCs w:val="40"/>
-              </w:rPr>
-              <w:t>–</w:t>
-            </w:r>
-            <w:r>
-              <w:rPr>
-                <w:rFonts w:ascii="BRH Malayalam Extra" w:hAnsi="BRH Malayalam Extra" w:cs="BRH Malayalam Extra"/>
-                <w:color w:val="FF0000"/>
+                <w:sz w:val="26"/>
+                <w:szCs w:val="40"/>
+              </w:rPr>
+              <w:t>–</w:t>
+            </w:r>
+            <w:r>
+              <w:rPr>
+                <w:rFonts w:ascii="BRH Malayalam Extra" w:hAnsi="BRH Malayalam Extra" w:cs="BRH Malayalam Extra"/>
                 <w:sz w:val="32"/>
                 <w:szCs w:val="40"/>
                 <w:highlight w:val="yellow"/>
@@ -24977,16 +24829,14 @@
             <w:r>
               <w:rPr>
                 <w:rFonts w:ascii="BRH Malayalam Extra" w:hAnsi="BRH Malayalam Extra" w:cs="BRH Malayalam Extra"/>
-                <w:color w:val="FF0000"/>
-                <w:sz w:val="26"/>
-                <w:szCs w:val="40"/>
-              </w:rPr>
-              <w:t>–</w:t>
-            </w:r>
-            <w:r>
-              <w:rPr>
-                <w:rFonts w:ascii="BRH Malayalam Extra" w:hAnsi="BRH Malayalam Extra" w:cs="BRH Malayalam Extra"/>
-                <w:color w:val="FF0000"/>
+                <w:sz w:val="26"/>
+                <w:szCs w:val="40"/>
+              </w:rPr>
+              <w:t>–</w:t>
+            </w:r>
+            <w:r>
+              <w:rPr>
+                <w:rFonts w:ascii="BRH Malayalam Extra" w:hAnsi="BRH Malayalam Extra" w:cs="BRH Malayalam Extra"/>
                 <w:sz w:val="32"/>
                 <w:szCs w:val="40"/>
               </w:rPr>
@@ -24995,16 +24845,14 @@
             <w:r>
               <w:rPr>
                 <w:rFonts w:ascii="BRH Malayalam Extra" w:hAnsi="BRH Malayalam Extra" w:cs="BRH Malayalam Extra"/>
-                <w:color w:val="FF0000"/>
-                <w:sz w:val="26"/>
-                <w:szCs w:val="40"/>
-              </w:rPr>
-              <w:t>–</w:t>
-            </w:r>
-            <w:r>
-              <w:rPr>
-                <w:rFonts w:ascii="BRH Malayalam Extra" w:hAnsi="BRH Malayalam Extra" w:cs="BRH Malayalam Extra"/>
-                <w:color w:val="FF0000"/>
+                <w:sz w:val="26"/>
+                <w:szCs w:val="40"/>
+              </w:rPr>
+              <w:t>–</w:t>
+            </w:r>
+            <w:r>
+              <w:rPr>
+                <w:rFonts w:ascii="BRH Malayalam Extra" w:hAnsi="BRH Malayalam Extra" w:cs="BRH Malayalam Extra"/>
                 <w:sz w:val="32"/>
                 <w:szCs w:val="40"/>
               </w:rPr>
@@ -25013,16 +24861,14 @@
             <w:r>
               <w:rPr>
                 <w:rFonts w:ascii="BRH Malayalam Extra" w:hAnsi="BRH Malayalam Extra" w:cs="BRH Malayalam Extra"/>
-                <w:color w:val="FF0000"/>
-                <w:sz w:val="26"/>
-                <w:szCs w:val="40"/>
-              </w:rPr>
-              <w:t>–</w:t>
-            </w:r>
-            <w:r>
-              <w:rPr>
-                <w:rFonts w:ascii="BRH Malayalam Extra" w:hAnsi="BRH Malayalam Extra" w:cs="BRH Malayalam Extra"/>
-                <w:color w:val="FF0000"/>
+                <w:sz w:val="26"/>
+                <w:szCs w:val="40"/>
+              </w:rPr>
+              <w:t>–</w:t>
+            </w:r>
+            <w:r>
+              <w:rPr>
+                <w:rFonts w:ascii="BRH Malayalam Extra" w:hAnsi="BRH Malayalam Extra" w:cs="BRH Malayalam Extra"/>
                 <w:sz w:val="32"/>
                 <w:szCs w:val="40"/>
               </w:rPr>
@@ -25038,7 +24884,6 @@
               <w:spacing w:before="0" w:line="240" w:lineRule="auto"/>
               <w:rPr>
                 <w:rFonts w:ascii="BRH Malayalam Extra" w:hAnsi="BRH Malayalam Extra" w:cs="BRH Malayalam Extra"/>
-                <w:color w:val="FF0000"/>
                 <w:sz w:val="32"/>
                 <w:szCs w:val="40"/>
               </w:rPr>
@@ -25046,7 +24891,6 @@
             <w:r>
               <w:rPr>
                 <w:rFonts w:ascii="BRH Malayalam Extra" w:hAnsi="BRH Malayalam Extra" w:cs="BRH Malayalam Extra"/>
-                <w:color w:val="FF0000"/>
                 <w:sz w:val="32"/>
                 <w:szCs w:val="40"/>
               </w:rPr>
@@ -25055,16 +24899,14 @@
             <w:r>
               <w:rPr>
                 <w:rFonts w:ascii="BRH Malayalam Extra" w:hAnsi="BRH Malayalam Extra" w:cs="BRH Malayalam Extra"/>
-                <w:color w:val="FF0000"/>
-                <w:sz w:val="26"/>
-                <w:szCs w:val="40"/>
-              </w:rPr>
-              <w:t>–</w:t>
-            </w:r>
-            <w:r>
-              <w:rPr>
-                <w:rFonts w:ascii="BRH Malayalam Extra" w:hAnsi="BRH Malayalam Extra" w:cs="BRH Malayalam Extra"/>
-                <w:color w:val="FF0000"/>
+                <w:sz w:val="26"/>
+                <w:szCs w:val="40"/>
+              </w:rPr>
+              <w:t>–</w:t>
+            </w:r>
+            <w:r>
+              <w:rPr>
+                <w:rFonts w:ascii="BRH Malayalam Extra" w:hAnsi="BRH Malayalam Extra" w:cs="BRH Malayalam Extra"/>
                 <w:sz w:val="32"/>
                 <w:szCs w:val="40"/>
               </w:rPr>
@@ -25073,16 +24915,14 @@
             <w:r>
               <w:rPr>
                 <w:rFonts w:ascii="BRH Malayalam Extra" w:hAnsi="BRH Malayalam Extra" w:cs="BRH Malayalam Extra"/>
-                <w:color w:val="FF0000"/>
-                <w:sz w:val="26"/>
-                <w:szCs w:val="40"/>
-              </w:rPr>
-              <w:t>–</w:t>
-            </w:r>
-            <w:r>
-              <w:rPr>
-                <w:rFonts w:ascii="BRH Malayalam Extra" w:hAnsi="BRH Malayalam Extra" w:cs="BRH Malayalam Extra"/>
-                <w:color w:val="FF0000"/>
+                <w:sz w:val="26"/>
+                <w:szCs w:val="40"/>
+              </w:rPr>
+              <w:t>–</w:t>
+            </w:r>
+            <w:r>
+              <w:rPr>
+                <w:rFonts w:ascii="BRH Malayalam Extra" w:hAnsi="BRH Malayalam Extra" w:cs="BRH Malayalam Extra"/>
                 <w:sz w:val="32"/>
                 <w:szCs w:val="40"/>
               </w:rPr>
@@ -25091,16 +24931,14 @@
             <w:r>
               <w:rPr>
                 <w:rFonts w:ascii="BRH Malayalam Extra" w:hAnsi="BRH Malayalam Extra" w:cs="BRH Malayalam Extra"/>
-                <w:color w:val="FF0000"/>
-                <w:sz w:val="26"/>
-                <w:szCs w:val="40"/>
-              </w:rPr>
-              <w:t>–</w:t>
-            </w:r>
-            <w:r>
-              <w:rPr>
-                <w:rFonts w:ascii="BRH Malayalam Extra" w:hAnsi="BRH Malayalam Extra" w:cs="BRH Malayalam Extra"/>
-                <w:color w:val="FF0000"/>
+                <w:sz w:val="26"/>
+                <w:szCs w:val="40"/>
+              </w:rPr>
+              <w:t>–</w:t>
+            </w:r>
+            <w:r>
+              <w:rPr>
+                <w:rFonts w:ascii="BRH Malayalam Extra" w:hAnsi="BRH Malayalam Extra" w:cs="BRH Malayalam Extra"/>
                 <w:sz w:val="32"/>
                 <w:szCs w:val="40"/>
                 <w:highlight w:val="yellow"/>
@@ -25110,7 +24948,6 @@
             <w:r>
               <w:rPr>
                 <w:rFonts w:ascii="BRH Malayalam Extra" w:hAnsi="BRH Malayalam Extra" w:cs="BRH Malayalam Extra"/>
-                <w:color w:val="FF0000"/>
                 <w:sz w:val="26"/>
                 <w:szCs w:val="40"/>
                 <w:highlight w:val="yellow"/>
@@ -25120,7 +24957,6 @@
             <w:r>
               <w:rPr>
                 <w:rFonts w:ascii="BRH Malayalam Extra" w:hAnsi="BRH Malayalam Extra" w:cs="BRH Malayalam Extra"/>
-                <w:color w:val="FF0000"/>
                 <w:sz w:val="32"/>
                 <w:szCs w:val="40"/>
                 <w:highlight w:val="yellow"/>
@@ -25130,16 +24966,14 @@
             <w:r>
               <w:rPr>
                 <w:rFonts w:ascii="BRH Malayalam Extra" w:hAnsi="BRH Malayalam Extra" w:cs="BRH Malayalam Extra"/>
-                <w:color w:val="FF0000"/>
-                <w:sz w:val="26"/>
-                <w:szCs w:val="40"/>
-              </w:rPr>
-              <w:t>–</w:t>
-            </w:r>
-            <w:r>
-              <w:rPr>
-                <w:rFonts w:ascii="BRH Malayalam Extra" w:hAnsi="BRH Malayalam Extra" w:cs="BRH Malayalam Extra"/>
-                <w:color w:val="FF0000"/>
+                <w:sz w:val="26"/>
+                <w:szCs w:val="40"/>
+              </w:rPr>
+              <w:t>–</w:t>
+            </w:r>
+            <w:r>
+              <w:rPr>
+                <w:rFonts w:ascii="BRH Malayalam Extra" w:hAnsi="BRH Malayalam Extra" w:cs="BRH Malayalam Extra"/>
                 <w:sz w:val="32"/>
                 <w:szCs w:val="40"/>
               </w:rPr>
@@ -25148,7 +24982,6 @@
             <w:r>
               <w:rPr>
                 <w:rFonts w:ascii="BRH Malayalam Extra" w:hAnsi="BRH Malayalam Extra" w:cs="BRH Malayalam Extra"/>
-                <w:color w:val="FF0000"/>
                 <w:sz w:val="32"/>
                 <w:szCs w:val="40"/>
                 <w:highlight w:val="yellow"/>
@@ -25158,7 +24991,6 @@
             <w:r>
               <w:rPr>
                 <w:rFonts w:ascii="BRH Malayalam Extra" w:hAnsi="BRH Malayalam Extra" w:cs="BRH Malayalam Extra"/>
-                <w:color w:val="FF0000"/>
                 <w:sz w:val="32"/>
                 <w:szCs w:val="40"/>
               </w:rPr>
@@ -25167,7 +24999,6 @@
             <w:r>
               <w:rPr>
                 <w:rFonts w:ascii="BRH Malayalam Extra" w:hAnsi="BRH Malayalam Extra" w:cs="BRH Malayalam Extra"/>
-                <w:color w:val="FF0000"/>
                 <w:sz w:val="32"/>
                 <w:szCs w:val="40"/>
                 <w:highlight w:val="yellow"/>
@@ -25177,7 +25008,6 @@
             <w:r>
               <w:rPr>
                 <w:rFonts w:ascii="BRH Malayalam Extra" w:hAnsi="BRH Malayalam Extra" w:cs="BRH Malayalam Extra"/>
-                <w:color w:val="FF0000"/>
                 <w:sz w:val="32"/>
                 <w:szCs w:val="40"/>
               </w:rPr>
@@ -25186,7 +25016,6 @@
             <w:r>
               <w:rPr>
                 <w:rFonts w:ascii="BRH Malayalam Extra" w:hAnsi="BRH Malayalam Extra" w:cs="BRH Malayalam Extra"/>
-                <w:color w:val="FF0000"/>
                 <w:sz w:val="32"/>
                 <w:szCs w:val="40"/>
                 <w:highlight w:val="yellow"/>
@@ -25196,7 +25025,6 @@
             <w:r>
               <w:rPr>
                 <w:rFonts w:ascii="BRH Malayalam Extra" w:hAnsi="BRH Malayalam Extra" w:cs="BRH Malayalam Extra"/>
-                <w:color w:val="FF0000"/>
                 <w:sz w:val="32"/>
                 <w:szCs w:val="40"/>
               </w:rPr>
@@ -25205,16 +25033,14 @@
             <w:r>
               <w:rPr>
                 <w:rFonts w:ascii="BRH Malayalam Extra" w:hAnsi="BRH Malayalam Extra" w:cs="BRH Malayalam Extra"/>
-                <w:color w:val="FF0000"/>
-                <w:sz w:val="26"/>
-                <w:szCs w:val="40"/>
-              </w:rPr>
-              <w:t>–</w:t>
-            </w:r>
-            <w:r>
-              <w:rPr>
-                <w:rFonts w:ascii="BRH Malayalam Extra" w:hAnsi="BRH Malayalam Extra" w:cs="BRH Malayalam Extra"/>
-                <w:color w:val="FF0000"/>
+                <w:sz w:val="26"/>
+                <w:szCs w:val="40"/>
+              </w:rPr>
+              <w:t>–</w:t>
+            </w:r>
+            <w:r>
+              <w:rPr>
+                <w:rFonts w:ascii="BRH Malayalam Extra" w:hAnsi="BRH Malayalam Extra" w:cs="BRH Malayalam Extra"/>
                 <w:sz w:val="32"/>
                 <w:szCs w:val="40"/>
               </w:rPr>
@@ -25223,16 +25049,14 @@
             <w:r>
               <w:rPr>
                 <w:rFonts w:ascii="BRH Malayalam Extra" w:hAnsi="BRH Malayalam Extra" w:cs="BRH Malayalam Extra"/>
-                <w:color w:val="FF0000"/>
-                <w:sz w:val="26"/>
-                <w:szCs w:val="40"/>
-              </w:rPr>
-              <w:t>–</w:t>
-            </w:r>
-            <w:r>
-              <w:rPr>
-                <w:rFonts w:ascii="BRH Malayalam Extra" w:hAnsi="BRH Malayalam Extra" w:cs="BRH Malayalam Extra"/>
-                <w:color w:val="FF0000"/>
+                <w:sz w:val="26"/>
+                <w:szCs w:val="40"/>
+              </w:rPr>
+              <w:t>–</w:t>
+            </w:r>
+            <w:r>
+              <w:rPr>
+                <w:rFonts w:ascii="BRH Malayalam Extra" w:hAnsi="BRH Malayalam Extra" w:cs="BRH Malayalam Extra"/>
                 <w:sz w:val="32"/>
                 <w:szCs w:val="40"/>
               </w:rPr>
@@ -25241,7 +25065,6 @@
             <w:r>
               <w:rPr>
                 <w:rFonts w:ascii="BRH Malayalam Extra" w:hAnsi="BRH Malayalam Extra" w:cs="BRH Malayalam Extra"/>
-                <w:color w:val="FF0000"/>
                 <w:sz w:val="32"/>
                 <w:szCs w:val="40"/>
                 <w:highlight w:val="yellow"/>
@@ -25251,7 +25074,6 @@
             <w:r>
               <w:rPr>
                 <w:rFonts w:ascii="BRH Malayalam Extra" w:hAnsi="BRH Malayalam Extra" w:cs="BRH Malayalam Extra"/>
-                <w:color w:val="FF0000"/>
                 <w:sz w:val="32"/>
                 <w:szCs w:val="40"/>
               </w:rPr>
@@ -25260,7 +25082,6 @@
             <w:r>
               <w:rPr>
                 <w:rFonts w:ascii="BRH Malayalam Extra" w:hAnsi="BRH Malayalam Extra" w:cs="BRH Malayalam Extra"/>
-                <w:color w:val="FF0000"/>
                 <w:sz w:val="32"/>
                 <w:szCs w:val="40"/>
                 <w:highlight w:val="yellow"/>
@@ -25270,7 +25091,6 @@
             <w:r>
               <w:rPr>
                 <w:rFonts w:ascii="BRH Malayalam Extra" w:hAnsi="BRH Malayalam Extra" w:cs="BRH Malayalam Extra"/>
-                <w:color w:val="FF0000"/>
                 <w:sz w:val="32"/>
                 <w:szCs w:val="40"/>
               </w:rPr>
@@ -25279,7 +25099,6 @@
             <w:r>
               <w:rPr>
                 <w:rFonts w:ascii="BRH Malayalam Extra" w:hAnsi="BRH Malayalam Extra" w:cs="BRH Malayalam Extra"/>
-                <w:color w:val="FF0000"/>
                 <w:sz w:val="32"/>
                 <w:szCs w:val="40"/>
                 <w:highlight w:val="yellow"/>
@@ -25289,7 +25108,6 @@
             <w:r>
               <w:rPr>
                 <w:rFonts w:ascii="BRH Malayalam Extra" w:hAnsi="BRH Malayalam Extra" w:cs="BRH Malayalam Extra"/>
-                <w:color w:val="FF0000"/>
                 <w:sz w:val="32"/>
                 <w:szCs w:val="40"/>
               </w:rPr>
@@ -25298,16 +25116,14 @@
             <w:r>
               <w:rPr>
                 <w:rFonts w:ascii="BRH Malayalam Extra" w:hAnsi="BRH Malayalam Extra" w:cs="BRH Malayalam Extra"/>
-                <w:color w:val="FF0000"/>
-                <w:sz w:val="26"/>
-                <w:szCs w:val="40"/>
-              </w:rPr>
-              <w:t>–</w:t>
-            </w:r>
-            <w:r>
-              <w:rPr>
-                <w:rFonts w:ascii="BRH Malayalam Extra" w:hAnsi="BRH Malayalam Extra" w:cs="BRH Malayalam Extra"/>
-                <w:color w:val="FF0000"/>
+                <w:sz w:val="26"/>
+                <w:szCs w:val="40"/>
+              </w:rPr>
+              <w:t>–</w:t>
+            </w:r>
+            <w:r>
+              <w:rPr>
+                <w:rFonts w:ascii="BRH Malayalam Extra" w:hAnsi="BRH Malayalam Extra" w:cs="BRH Malayalam Extra"/>
                 <w:sz w:val="32"/>
                 <w:szCs w:val="40"/>
               </w:rPr>
@@ -25323,7 +25139,6 @@
               <w:spacing w:before="0" w:line="240" w:lineRule="auto"/>
               <w:rPr>
                 <w:rFonts w:ascii="BRH Malayalam Extra" w:hAnsi="BRH Malayalam Extra" w:cs="BRH Malayalam Extra"/>
-                <w:color w:val="FF0000"/>
                 <w:sz w:val="32"/>
                 <w:szCs w:val="40"/>
               </w:rPr>
@@ -25331,7 +25146,6 @@
             <w:r>
               <w:rPr>
                 <w:rFonts w:ascii="BRH Malayalam Extra" w:hAnsi="BRH Malayalam Extra" w:cs="BRH Malayalam Extra"/>
-                <w:color w:val="FF0000"/>
                 <w:sz w:val="32"/>
                 <w:szCs w:val="40"/>
               </w:rPr>
@@ -25347,7 +25161,6 @@
               <w:spacing w:before="0" w:line="240" w:lineRule="auto"/>
               <w:rPr>
                 <w:rFonts w:ascii="BRH Malayalam Extra" w:hAnsi="BRH Malayalam Extra" w:cs="BRH Malayalam Extra"/>
-                <w:color w:val="FF0000"/>
                 <w:sz w:val="32"/>
                 <w:szCs w:val="40"/>
               </w:rPr>
@@ -25355,7 +25168,6 @@
             <w:r>
               <w:rPr>
                 <w:rFonts w:cs="BRH Malayalam Extra"/>
-                <w:color w:val="FF0000"/>
                 <w:szCs w:val="40"/>
               </w:rPr>
               <w:t>28</w:t>
@@ -25363,7 +25175,6 @@
             <w:r>
               <w:rPr>
                 <w:rFonts w:ascii="BRH Malayalam Extra" w:hAnsi="BRH Malayalam Extra" w:cs="BRH Malayalam Extra"/>
-                <w:color w:val="FF0000"/>
                 <w:sz w:val="32"/>
                 <w:szCs w:val="40"/>
               </w:rPr>
@@ -25372,7 +25183,6 @@
             <w:r>
               <w:rPr>
                 <w:rFonts w:ascii="BRH Malayalam Extra" w:hAnsi="BRH Malayalam Extra" w:cs="BRH Malayalam Extra"/>
-                <w:color w:val="FF0000"/>
                 <w:sz w:val="32"/>
                 <w:szCs w:val="40"/>
               </w:rPr>
@@ -25381,7 +25191,6 @@
             <w:r>
               <w:rPr>
                 <w:rFonts w:cs="BRH Malayalam Extra"/>
-                <w:color w:val="FF0000"/>
                 <w:szCs w:val="40"/>
               </w:rPr>
               <w:t>2</w:t>
@@ -25389,7 +25198,6 @@
             <w:r>
               <w:rPr>
                 <w:rFonts w:ascii="BRH Malayalam Extra" w:hAnsi="BRH Malayalam Extra" w:cs="BRH Malayalam Extra"/>
-                <w:color w:val="FF0000"/>
                 <w:sz w:val="32"/>
                 <w:szCs w:val="40"/>
               </w:rPr>
@@ -25398,7 +25206,6 @@
             <w:r>
               <w:rPr>
                 <w:rFonts w:cs="BRH Malayalam Extra"/>
-                <w:color w:val="FF0000"/>
                 <w:szCs w:val="40"/>
               </w:rPr>
               <w:t>5</w:t>
@@ -25406,7 +25213,6 @@
             <w:r>
               <w:rPr>
                 <w:rFonts w:ascii="BRH Malayalam Extra" w:hAnsi="BRH Malayalam Extra" w:cs="BRH Malayalam Extra"/>
-                <w:color w:val="FF0000"/>
                 <w:sz w:val="32"/>
                 <w:szCs w:val="40"/>
               </w:rPr>
@@ -25415,7 +25221,6 @@
             <w:r>
               <w:rPr>
                 <w:rFonts w:cs="BRH Malayalam Extra"/>
-                <w:color w:val="FF0000"/>
                 <w:szCs w:val="40"/>
               </w:rPr>
               <w:t>9</w:t>
@@ -25423,7 +25228,6 @@
             <w:r>
               <w:rPr>
                 <w:rFonts w:ascii="BRH Malayalam Extra" w:hAnsi="BRH Malayalam Extra" w:cs="BRH Malayalam Extra"/>
-                <w:color w:val="FF0000"/>
                 <w:sz w:val="32"/>
                 <w:szCs w:val="40"/>
               </w:rPr>
@@ -25432,7 +25236,6 @@
             <w:r>
               <w:rPr>
                 <w:rFonts w:cs="BRH Malayalam Extra"/>
-                <w:color w:val="FF0000"/>
                 <w:szCs w:val="40"/>
               </w:rPr>
               <w:t>2</w:t>
@@ -25440,7 +25243,6 @@
             <w:r>
               <w:rPr>
                 <w:rFonts w:ascii="BRH Malayalam Extra" w:hAnsi="BRH Malayalam Extra" w:cs="BRH Malayalam Extra"/>
-                <w:color w:val="FF0000"/>
                 <w:sz w:val="32"/>
                 <w:szCs w:val="40"/>
               </w:rPr>
@@ -25449,7 +25251,6 @@
             <w:r>
               <w:rPr>
                 <w:rFonts w:cs="BRH Malayalam Extra"/>
-                <w:color w:val="FF0000"/>
                 <w:szCs w:val="40"/>
               </w:rPr>
               <w:t>23</w:t>
@@ -25457,7 +25258,6 @@
             <w:r>
               <w:rPr>
                 <w:rFonts w:ascii="BRH Malayalam Extra" w:hAnsi="BRH Malayalam Extra" w:cs="BRH Malayalam Extra"/>
-                <w:color w:val="FF0000"/>
                 <w:sz w:val="32"/>
                 <w:szCs w:val="40"/>
               </w:rPr>
@@ -25467,7 +25267,6 @@
             <w:r>
               <w:rPr>
                 <w:rFonts w:ascii="BRH Malayalam Extra" w:hAnsi="BRH Malayalam Extra" w:cs="BRH Malayalam Extra"/>
-                <w:color w:val="FF0000"/>
                 <w:sz w:val="32"/>
                 <w:szCs w:val="40"/>
               </w:rPr>
@@ -25477,7 +25276,6 @@
             <w:r>
               <w:rPr>
                 <w:rFonts w:ascii="BRH Malayalam Extra" w:hAnsi="BRH Malayalam Extra" w:cs="BRH Malayalam Extra"/>
-                <w:color w:val="FF0000"/>
                 <w:sz w:val="32"/>
                 <w:szCs w:val="40"/>
               </w:rPr>
@@ -25486,16 +25284,14 @@
             <w:r>
               <w:rPr>
                 <w:rFonts w:ascii="BRH Malayalam Extra" w:hAnsi="BRH Malayalam Extra" w:cs="BRH Malayalam Extra"/>
-                <w:color w:val="FF0000"/>
-                <w:sz w:val="26"/>
-                <w:szCs w:val="40"/>
-              </w:rPr>
-              <w:t>–</w:t>
-            </w:r>
-            <w:r>
-              <w:rPr>
-                <w:rFonts w:ascii="BRH Malayalam Extra" w:hAnsi="BRH Malayalam Extra" w:cs="BRH Malayalam Extra"/>
-                <w:color w:val="FF0000"/>
+                <w:sz w:val="26"/>
+                <w:szCs w:val="40"/>
+              </w:rPr>
+              <w:t>–</w:t>
+            </w:r>
+            <w:r>
+              <w:rPr>
+                <w:rFonts w:ascii="BRH Malayalam Extra" w:hAnsi="BRH Malayalam Extra" w:cs="BRH Malayalam Extra"/>
                 <w:sz w:val="32"/>
                 <w:szCs w:val="40"/>
               </w:rPr>
@@ -25504,16 +25300,14 @@
             <w:r>
               <w:rPr>
                 <w:rFonts w:ascii="BRH Malayalam Extra" w:hAnsi="BRH Malayalam Extra" w:cs="BRH Malayalam Extra"/>
-                <w:color w:val="FF0000"/>
-                <w:sz w:val="26"/>
-                <w:szCs w:val="40"/>
-              </w:rPr>
-              <w:t>–</w:t>
-            </w:r>
-            <w:r>
-              <w:rPr>
-                <w:rFonts w:ascii="BRH Malayalam Extra" w:hAnsi="BRH Malayalam Extra" w:cs="BRH Malayalam Extra"/>
-                <w:color w:val="FF0000"/>
+                <w:sz w:val="26"/>
+                <w:szCs w:val="40"/>
+              </w:rPr>
+              <w:t>–</w:t>
+            </w:r>
+            <w:r>
+              <w:rPr>
+                <w:rFonts w:ascii="BRH Malayalam Extra" w:hAnsi="BRH Malayalam Extra" w:cs="BRH Malayalam Extra"/>
                 <w:sz w:val="32"/>
                 <w:szCs w:val="40"/>
               </w:rPr>
@@ -25522,16 +25316,14 @@
             <w:r>
               <w:rPr>
                 <w:rFonts w:ascii="BRH Malayalam Extra" w:hAnsi="BRH Malayalam Extra" w:cs="BRH Malayalam Extra"/>
-                <w:color w:val="FF0000"/>
-                <w:sz w:val="26"/>
-                <w:szCs w:val="40"/>
-              </w:rPr>
-              <w:t>–</w:t>
-            </w:r>
-            <w:r>
-              <w:rPr>
-                <w:rFonts w:ascii="BRH Malayalam Extra" w:hAnsi="BRH Malayalam Extra" w:cs="BRH Malayalam Extra"/>
-                <w:color w:val="FF0000"/>
+                <w:sz w:val="26"/>
+                <w:szCs w:val="40"/>
+              </w:rPr>
+              <w:t>–</w:t>
+            </w:r>
+            <w:r>
+              <w:rPr>
+                <w:rFonts w:ascii="BRH Malayalam Extra" w:hAnsi="BRH Malayalam Extra" w:cs="BRH Malayalam Extra"/>
                 <w:sz w:val="32"/>
                 <w:szCs w:val="40"/>
                 <w:highlight w:val="yellow"/>
@@ -25541,16 +25333,14 @@
             <w:r>
               <w:rPr>
                 <w:rFonts w:ascii="BRH Malayalam Extra" w:hAnsi="BRH Malayalam Extra" w:cs="BRH Malayalam Extra"/>
-                <w:color w:val="FF0000"/>
-                <w:sz w:val="26"/>
-                <w:szCs w:val="40"/>
-              </w:rPr>
-              <w:t>–</w:t>
-            </w:r>
-            <w:r>
-              <w:rPr>
-                <w:rFonts w:ascii="BRH Malayalam Extra" w:hAnsi="BRH Malayalam Extra" w:cs="BRH Malayalam Extra"/>
-                <w:color w:val="FF0000"/>
+                <w:sz w:val="26"/>
+                <w:szCs w:val="40"/>
+              </w:rPr>
+              <w:t>–</w:t>
+            </w:r>
+            <w:r>
+              <w:rPr>
+                <w:rFonts w:ascii="BRH Malayalam Extra" w:hAnsi="BRH Malayalam Extra" w:cs="BRH Malayalam Extra"/>
                 <w:sz w:val="32"/>
                 <w:szCs w:val="40"/>
               </w:rPr>
@@ -25566,7 +25356,6 @@
               <w:spacing w:before="0" w:line="240" w:lineRule="auto"/>
               <w:rPr>
                 <w:rFonts w:ascii="BRH Malayalam Extra" w:hAnsi="BRH Malayalam Extra" w:cs="BRH Malayalam Extra"/>
-                <w:color w:val="FF0000"/>
                 <w:sz w:val="32"/>
                 <w:szCs w:val="40"/>
               </w:rPr>
@@ -25574,7 +25363,6 @@
             <w:r>
               <w:rPr>
                 <w:rFonts w:ascii="BRH Malayalam Extra" w:hAnsi="BRH Malayalam Extra" w:cs="BRH Malayalam Extra"/>
-                <w:color w:val="FF0000"/>
                 <w:sz w:val="32"/>
                 <w:szCs w:val="40"/>
               </w:rPr>
@@ -25583,16 +25371,14 @@
             <w:r>
               <w:rPr>
                 <w:rFonts w:ascii="BRH Malayalam Extra" w:hAnsi="BRH Malayalam Extra" w:cs="BRH Malayalam Extra"/>
-                <w:color w:val="FF0000"/>
-                <w:sz w:val="26"/>
-                <w:szCs w:val="40"/>
-              </w:rPr>
-              <w:t>–</w:t>
-            </w:r>
-            <w:r>
-              <w:rPr>
-                <w:rFonts w:ascii="BRH Malayalam Extra" w:hAnsi="BRH Malayalam Extra" w:cs="BRH Malayalam Extra"/>
-                <w:color w:val="FF0000"/>
+                <w:sz w:val="26"/>
+                <w:szCs w:val="40"/>
+              </w:rPr>
+              <w:t>–</w:t>
+            </w:r>
+            <w:r>
+              <w:rPr>
+                <w:rFonts w:ascii="BRH Malayalam Extra" w:hAnsi="BRH Malayalam Extra" w:cs="BRH Malayalam Extra"/>
                 <w:sz w:val="32"/>
                 <w:szCs w:val="40"/>
               </w:rPr>
@@ -25601,16 +25387,14 @@
             <w:r>
               <w:rPr>
                 <w:rFonts w:ascii="BRH Malayalam Extra" w:hAnsi="BRH Malayalam Extra" w:cs="BRH Malayalam Extra"/>
-                <w:color w:val="FF0000"/>
-                <w:sz w:val="26"/>
-                <w:szCs w:val="40"/>
-              </w:rPr>
-              <w:t>–</w:t>
-            </w:r>
-            <w:r>
-              <w:rPr>
-                <w:rFonts w:ascii="BRH Malayalam Extra" w:hAnsi="BRH Malayalam Extra" w:cs="BRH Malayalam Extra"/>
-                <w:color w:val="FF0000"/>
+                <w:sz w:val="26"/>
+                <w:szCs w:val="40"/>
+              </w:rPr>
+              <w:t>–</w:t>
+            </w:r>
+            <w:r>
+              <w:rPr>
+                <w:rFonts w:ascii="BRH Malayalam Extra" w:hAnsi="BRH Malayalam Extra" w:cs="BRH Malayalam Extra"/>
                 <w:sz w:val="32"/>
                 <w:szCs w:val="40"/>
               </w:rPr>
@@ -25619,16 +25403,14 @@
             <w:r>
               <w:rPr>
                 <w:rFonts w:ascii="BRH Malayalam Extra" w:hAnsi="BRH Malayalam Extra" w:cs="BRH Malayalam Extra"/>
-                <w:color w:val="FF0000"/>
-                <w:sz w:val="26"/>
-                <w:szCs w:val="40"/>
-              </w:rPr>
-              <w:t>–</w:t>
-            </w:r>
-            <w:r>
-              <w:rPr>
-                <w:rFonts w:ascii="BRH Malayalam Extra" w:hAnsi="BRH Malayalam Extra" w:cs="BRH Malayalam Extra"/>
-                <w:color w:val="FF0000"/>
+                <w:sz w:val="26"/>
+                <w:szCs w:val="40"/>
+              </w:rPr>
+              <w:t>–</w:t>
+            </w:r>
+            <w:r>
+              <w:rPr>
+                <w:rFonts w:ascii="BRH Malayalam Extra" w:hAnsi="BRH Malayalam Extra" w:cs="BRH Malayalam Extra"/>
                 <w:sz w:val="32"/>
                 <w:szCs w:val="40"/>
               </w:rPr>
@@ -25637,16 +25419,14 @@
             <w:r>
               <w:rPr>
                 <w:rFonts w:ascii="BRH Malayalam Extra" w:hAnsi="BRH Malayalam Extra" w:cs="BRH Malayalam Extra"/>
-                <w:color w:val="FF0000"/>
-                <w:sz w:val="26"/>
-                <w:szCs w:val="40"/>
-              </w:rPr>
-              <w:t>–</w:t>
-            </w:r>
-            <w:r>
-              <w:rPr>
-                <w:rFonts w:ascii="BRH Malayalam Extra" w:hAnsi="BRH Malayalam Extra" w:cs="BRH Malayalam Extra"/>
-                <w:color w:val="FF0000"/>
+                <w:sz w:val="26"/>
+                <w:szCs w:val="40"/>
+              </w:rPr>
+              <w:t>–</w:t>
+            </w:r>
+            <w:r>
+              <w:rPr>
+                <w:rFonts w:ascii="BRH Malayalam Extra" w:hAnsi="BRH Malayalam Extra" w:cs="BRH Malayalam Extra"/>
                 <w:sz w:val="32"/>
                 <w:szCs w:val="40"/>
               </w:rPr>
@@ -25655,16 +25435,14 @@
             <w:r>
               <w:rPr>
                 <w:rFonts w:ascii="BRH Malayalam Extra" w:hAnsi="BRH Malayalam Extra" w:cs="BRH Malayalam Extra"/>
-                <w:color w:val="FF0000"/>
-                <w:sz w:val="26"/>
-                <w:szCs w:val="40"/>
-              </w:rPr>
-              <w:t>–</w:t>
-            </w:r>
-            <w:r>
-              <w:rPr>
-                <w:rFonts w:ascii="BRH Malayalam Extra" w:hAnsi="BRH Malayalam Extra" w:cs="BRH Malayalam Extra"/>
-                <w:color w:val="FF0000"/>
+                <w:sz w:val="26"/>
+                <w:szCs w:val="40"/>
+              </w:rPr>
+              <w:t>–</w:t>
+            </w:r>
+            <w:r>
+              <w:rPr>
+                <w:rFonts w:ascii="BRH Malayalam Extra" w:hAnsi="BRH Malayalam Extra" w:cs="BRH Malayalam Extra"/>
                 <w:sz w:val="32"/>
                 <w:szCs w:val="40"/>
               </w:rPr>
@@ -25680,7 +25458,6 @@
               <w:spacing w:before="0" w:line="240" w:lineRule="auto"/>
               <w:rPr>
                 <w:rFonts w:cs="BRH Malayalam Extra"/>
-                <w:color w:val="FF0000"/>
                 <w:szCs w:val="40"/>
               </w:rPr>
             </w:pPr>
@@ -25705,7 +25482,6 @@
               <w:spacing w:before="0" w:line="240" w:lineRule="auto"/>
               <w:rPr>
                 <w:rFonts w:ascii="BRH Malayalam Extra" w:hAnsi="BRH Malayalam Extra" w:cs="BRH Malayalam Extra"/>
-                <w:color w:val="FF0000"/>
                 <w:sz w:val="32"/>
                 <w:szCs w:val="40"/>
               </w:rPr>
@@ -25713,7 +25489,6 @@
             <w:r>
               <w:rPr>
                 <w:rFonts w:cs="BRH Malayalam Extra"/>
-                <w:color w:val="FF0000"/>
                 <w:szCs w:val="40"/>
               </w:rPr>
               <w:t>25</w:t>
@@ -25721,7 +25496,6 @@
             <w:r>
               <w:rPr>
                 <w:rFonts w:ascii="BRH Malayalam Extra" w:hAnsi="BRH Malayalam Extra" w:cs="BRH Malayalam Extra"/>
-                <w:color w:val="FF0000"/>
                 <w:sz w:val="32"/>
                 <w:szCs w:val="40"/>
               </w:rPr>
@@ -25730,7 +25504,6 @@
             <w:r>
               <w:rPr>
                 <w:rFonts w:ascii="BRH Malayalam Extra" w:hAnsi="BRH Malayalam Extra" w:cs="BRH Malayalam Extra"/>
-                <w:color w:val="FF0000"/>
                 <w:sz w:val="32"/>
                 <w:szCs w:val="40"/>
               </w:rPr>
@@ -25739,7 +25512,6 @@
             <w:r>
               <w:rPr>
                 <w:rFonts w:cs="BRH Malayalam Extra"/>
-                <w:color w:val="FF0000"/>
                 <w:szCs w:val="40"/>
               </w:rPr>
               <w:t>2</w:t>
@@ -25747,7 +25519,6 @@
             <w:r>
               <w:rPr>
                 <w:rFonts w:ascii="BRH Malayalam Extra" w:hAnsi="BRH Malayalam Extra" w:cs="BRH Malayalam Extra"/>
-                <w:color w:val="FF0000"/>
                 <w:sz w:val="32"/>
                 <w:szCs w:val="40"/>
               </w:rPr>
@@ -25756,7 +25527,6 @@
             <w:r>
               <w:rPr>
                 <w:rFonts w:cs="BRH Malayalam Extra"/>
-                <w:color w:val="FF0000"/>
                 <w:szCs w:val="40"/>
               </w:rPr>
               <w:t>5</w:t>
@@ -25764,7 +25534,6 @@
             <w:r>
               <w:rPr>
                 <w:rFonts w:ascii="BRH Malayalam Extra" w:hAnsi="BRH Malayalam Extra" w:cs="BRH Malayalam Extra"/>
-                <w:color w:val="FF0000"/>
                 <w:sz w:val="32"/>
                 <w:szCs w:val="40"/>
               </w:rPr>
@@ -25773,7 +25542,6 @@
             <w:r>
               <w:rPr>
                 <w:rFonts w:cs="BRH Malayalam Extra"/>
-                <w:color w:val="FF0000"/>
                 <w:szCs w:val="40"/>
               </w:rPr>
               <w:t>9</w:t>
@@ -25781,7 +25549,6 @@
             <w:r>
               <w:rPr>
                 <w:rFonts w:ascii="BRH Malayalam Extra" w:hAnsi="BRH Malayalam Extra" w:cs="BRH Malayalam Extra"/>
-                <w:color w:val="FF0000"/>
                 <w:sz w:val="32"/>
                 <w:szCs w:val="40"/>
               </w:rPr>
@@ -25790,7 +25557,6 @@
             <w:r>
               <w:rPr>
                 <w:rFonts w:cs="BRH Malayalam Extra"/>
-                <w:color w:val="FF0000"/>
                 <w:szCs w:val="40"/>
               </w:rPr>
               <w:t>2</w:t>
@@ -25798,7 +25564,6 @@
             <w:r>
               <w:rPr>
                 <w:rFonts w:ascii="BRH Malayalam Extra" w:hAnsi="BRH Malayalam Extra" w:cs="BRH Malayalam Extra"/>
-                <w:color w:val="FF0000"/>
                 <w:sz w:val="32"/>
                 <w:szCs w:val="40"/>
               </w:rPr>
@@ -25807,7 +25572,6 @@
             <w:r>
               <w:rPr>
                 <w:rFonts w:cs="BRH Malayalam Extra"/>
-                <w:color w:val="FF0000"/>
                 <w:szCs w:val="40"/>
               </w:rPr>
               <w:t>21</w:t>
@@ -25815,7 +25579,6 @@
             <w:r>
               <w:rPr>
                 <w:rFonts w:ascii="BRH Malayalam Extra" w:hAnsi="BRH Malayalam Extra" w:cs="BRH Malayalam Extra"/>
-                <w:color w:val="FF0000"/>
                 <w:sz w:val="32"/>
                 <w:szCs w:val="40"/>
               </w:rPr>
@@ -25825,7 +25588,6 @@
             <w:r>
               <w:rPr>
                 <w:rFonts w:ascii="BRH Malayalam Extra" w:hAnsi="BRH Malayalam Extra" w:cs="BRH Malayalam Extra"/>
-                <w:color w:val="FF0000"/>
                 <w:sz w:val="32"/>
                 <w:szCs w:val="40"/>
               </w:rPr>
@@ -25835,7 +25597,6 @@
             <w:r>
               <w:rPr>
                 <w:rFonts w:ascii="BRH Malayalam Extra" w:hAnsi="BRH Malayalam Extra" w:cs="BRH Malayalam Extra"/>
-                <w:color w:val="FF0000"/>
                 <w:sz w:val="32"/>
                 <w:szCs w:val="40"/>
               </w:rPr>
@@ -25844,16 +25605,14 @@
             <w:r>
               <w:rPr>
                 <w:rFonts w:ascii="BRH Malayalam Extra" w:hAnsi="BRH Malayalam Extra" w:cs="BRH Malayalam Extra"/>
-                <w:color w:val="FF0000"/>
-                <w:sz w:val="26"/>
-                <w:szCs w:val="40"/>
-              </w:rPr>
-              <w:t>–</w:t>
-            </w:r>
-            <w:r>
-              <w:rPr>
-                <w:rFonts w:ascii="BRH Malayalam Extra" w:hAnsi="BRH Malayalam Extra" w:cs="BRH Malayalam Extra"/>
-                <w:color w:val="FF0000"/>
+                <w:sz w:val="26"/>
+                <w:szCs w:val="40"/>
+              </w:rPr>
+              <w:t>–</w:t>
+            </w:r>
+            <w:r>
+              <w:rPr>
+                <w:rFonts w:ascii="BRH Malayalam Extra" w:hAnsi="BRH Malayalam Extra" w:cs="BRH Malayalam Extra"/>
                 <w:sz w:val="32"/>
                 <w:szCs w:val="40"/>
               </w:rPr>
@@ -25862,16 +25621,14 @@
             <w:r>
               <w:rPr>
                 <w:rFonts w:ascii="BRH Malayalam Extra" w:hAnsi="BRH Malayalam Extra" w:cs="BRH Malayalam Extra"/>
-                <w:color w:val="FF0000"/>
-                <w:sz w:val="26"/>
-                <w:szCs w:val="40"/>
-              </w:rPr>
-              <w:t>–</w:t>
-            </w:r>
-            <w:r>
-              <w:rPr>
-                <w:rFonts w:ascii="BRH Malayalam Extra" w:hAnsi="BRH Malayalam Extra" w:cs="BRH Malayalam Extra"/>
-                <w:color w:val="FF0000"/>
+                <w:sz w:val="26"/>
+                <w:szCs w:val="40"/>
+              </w:rPr>
+              <w:t>–</w:t>
+            </w:r>
+            <w:r>
+              <w:rPr>
+                <w:rFonts w:ascii="BRH Malayalam Extra" w:hAnsi="BRH Malayalam Extra" w:cs="BRH Malayalam Extra"/>
                 <w:sz w:val="32"/>
                 <w:szCs w:val="40"/>
               </w:rPr>
@@ -25880,16 +25637,14 @@
             <w:r>
               <w:rPr>
                 <w:rFonts w:ascii="BRH Malayalam Extra" w:hAnsi="BRH Malayalam Extra" w:cs="BRH Malayalam Extra"/>
-                <w:color w:val="FF0000"/>
-                <w:sz w:val="26"/>
-                <w:szCs w:val="40"/>
-              </w:rPr>
-              <w:t>–</w:t>
-            </w:r>
-            <w:r>
-              <w:rPr>
-                <w:rFonts w:ascii="BRH Malayalam Extra" w:hAnsi="BRH Malayalam Extra" w:cs="BRH Malayalam Extra"/>
-                <w:color w:val="FF0000"/>
+                <w:sz w:val="26"/>
+                <w:szCs w:val="40"/>
+              </w:rPr>
+              <w:t>–</w:t>
+            </w:r>
+            <w:r>
+              <w:rPr>
+                <w:rFonts w:ascii="BRH Malayalam Extra" w:hAnsi="BRH Malayalam Extra" w:cs="BRH Malayalam Extra"/>
                 <w:sz w:val="32"/>
                 <w:szCs w:val="40"/>
               </w:rPr>
@@ -25898,16 +25653,14 @@
             <w:r>
               <w:rPr>
                 <w:rFonts w:ascii="BRH Malayalam Extra" w:hAnsi="BRH Malayalam Extra" w:cs="BRH Malayalam Extra"/>
-                <w:color w:val="FF0000"/>
-                <w:sz w:val="26"/>
-                <w:szCs w:val="40"/>
-              </w:rPr>
-              <w:t>–</w:t>
-            </w:r>
-            <w:r>
-              <w:rPr>
-                <w:rFonts w:ascii="BRH Malayalam Extra" w:hAnsi="BRH Malayalam Extra" w:cs="BRH Malayalam Extra"/>
-                <w:color w:val="FF0000"/>
+                <w:sz w:val="26"/>
+                <w:szCs w:val="40"/>
+              </w:rPr>
+              <w:t>–</w:t>
+            </w:r>
+            <w:r>
+              <w:rPr>
+                <w:rFonts w:ascii="BRH Malayalam Extra" w:hAnsi="BRH Malayalam Extra" w:cs="BRH Malayalam Extra"/>
                 <w:sz w:val="32"/>
                 <w:szCs w:val="40"/>
               </w:rPr>
@@ -25916,16 +25669,14 @@
             <w:r>
               <w:rPr>
                 <w:rFonts w:ascii="BRH Malayalam Extra" w:hAnsi="BRH Malayalam Extra" w:cs="BRH Malayalam Extra"/>
-                <w:color w:val="FF0000"/>
-                <w:sz w:val="26"/>
-                <w:szCs w:val="40"/>
-              </w:rPr>
-              <w:t>–</w:t>
-            </w:r>
-            <w:r>
-              <w:rPr>
-                <w:rFonts w:ascii="BRH Malayalam Extra" w:hAnsi="BRH Malayalam Extra" w:cs="BRH Malayalam Extra"/>
-                <w:color w:val="FF0000"/>
+                <w:sz w:val="26"/>
+                <w:szCs w:val="40"/>
+              </w:rPr>
+              <w:t>–</w:t>
+            </w:r>
+            <w:r>
+              <w:rPr>
+                <w:rFonts w:ascii="BRH Malayalam Extra" w:hAnsi="BRH Malayalam Extra" w:cs="BRH Malayalam Extra"/>
                 <w:sz w:val="32"/>
                 <w:szCs w:val="40"/>
                 <w:highlight w:val="green"/>
@@ -25935,7 +25686,6 @@
             <w:r>
               <w:rPr>
                 <w:rFonts w:ascii="BRH Malayalam Extra" w:hAnsi="BRH Malayalam Extra" w:cs="BRH Malayalam Extra"/>
-                <w:color w:val="FF0000"/>
                 <w:sz w:val="32"/>
                 <w:szCs w:val="40"/>
               </w:rPr>
@@ -25951,7 +25701,6 @@
               <w:spacing w:before="0" w:line="240" w:lineRule="auto"/>
               <w:rPr>
                 <w:rFonts w:ascii="BRH Malayalam Extra" w:hAnsi="BRH Malayalam Extra" w:cs="BRH Malayalam Extra"/>
-                <w:color w:val="FF0000"/>
                 <w:sz w:val="32"/>
                 <w:szCs w:val="40"/>
               </w:rPr>
@@ -25959,7 +25708,6 @@
             <w:r>
               <w:rPr>
                 <w:rFonts w:ascii="BRH Malayalam Extra" w:hAnsi="BRH Malayalam Extra" w:cs="BRH Malayalam Extra"/>
-                <w:color w:val="FF0000"/>
                 <w:sz w:val="32"/>
                 <w:szCs w:val="40"/>
               </w:rPr>
@@ -25968,16 +25716,14 @@
             <w:r>
               <w:rPr>
                 <w:rFonts w:ascii="BRH Malayalam Extra" w:hAnsi="BRH Malayalam Extra" w:cs="BRH Malayalam Extra"/>
-                <w:color w:val="FF0000"/>
-                <w:sz w:val="26"/>
-                <w:szCs w:val="40"/>
-              </w:rPr>
-              <w:t>–</w:t>
-            </w:r>
-            <w:r>
-              <w:rPr>
-                <w:rFonts w:ascii="BRH Malayalam Extra" w:hAnsi="BRH Malayalam Extra" w:cs="BRH Malayalam Extra"/>
-                <w:color w:val="FF0000"/>
+                <w:sz w:val="26"/>
+                <w:szCs w:val="40"/>
+              </w:rPr>
+              <w:t>–</w:t>
+            </w:r>
+            <w:r>
+              <w:rPr>
+                <w:rFonts w:ascii="BRH Malayalam Extra" w:hAnsi="BRH Malayalam Extra" w:cs="BRH Malayalam Extra"/>
                 <w:sz w:val="32"/>
                 <w:szCs w:val="40"/>
               </w:rPr>
@@ -25986,7 +25732,6 @@
             <w:r>
               <w:rPr>
                 <w:rFonts w:ascii="BRH Malayalam Extra" w:hAnsi="BRH Malayalam Extra" w:cs="BRH Malayalam Extra"/>
-                <w:color w:val="FF0000"/>
                 <w:sz w:val="32"/>
                 <w:szCs w:val="40"/>
                 <w:highlight w:val="green"/>
@@ -25996,16 +25741,14 @@
             <w:r>
               <w:rPr>
                 <w:rFonts w:ascii="BRH Malayalam Extra" w:hAnsi="BRH Malayalam Extra" w:cs="BRH Malayalam Extra"/>
-                <w:color w:val="FF0000"/>
-                <w:sz w:val="26"/>
-                <w:szCs w:val="40"/>
-              </w:rPr>
-              <w:t>–</w:t>
-            </w:r>
-            <w:r>
-              <w:rPr>
-                <w:rFonts w:ascii="BRH Malayalam Extra" w:hAnsi="BRH Malayalam Extra" w:cs="BRH Malayalam Extra"/>
-                <w:color w:val="FF0000"/>
+                <w:sz w:val="26"/>
+                <w:szCs w:val="40"/>
+              </w:rPr>
+              <w:t>–</w:t>
+            </w:r>
+            <w:r>
+              <w:rPr>
+                <w:rFonts w:ascii="BRH Malayalam Extra" w:hAnsi="BRH Malayalam Extra" w:cs="BRH Malayalam Extra"/>
                 <w:sz w:val="32"/>
                 <w:szCs w:val="40"/>
               </w:rPr>
@@ -26021,7 +25764,6 @@
               <w:spacing w:before="0" w:line="240" w:lineRule="auto"/>
               <w:rPr>
                 <w:rFonts w:ascii="BRH Malayalam Extra" w:hAnsi="BRH Malayalam Extra" w:cs="BRH Malayalam Extra"/>
-                <w:color w:val="FF0000"/>
                 <w:sz w:val="32"/>
                 <w:szCs w:val="40"/>
               </w:rPr>
@@ -26029,7 +25771,6 @@
             <w:r>
               <w:rPr>
                 <w:rFonts w:ascii="BRH Malayalam Extra" w:hAnsi="BRH Malayalam Extra" w:cs="BRH Malayalam Extra"/>
-                <w:color w:val="FF0000"/>
                 <w:sz w:val="32"/>
                 <w:szCs w:val="40"/>
                 <w:highlight w:val="green"/>
@@ -26039,7 +25780,6 @@
             <w:r>
               <w:rPr>
                 <w:rFonts w:ascii="BRH Malayalam Extra" w:hAnsi="BRH Malayalam Extra" w:cs="BRH Malayalam Extra"/>
-                <w:color w:val="FF0000"/>
                 <w:sz w:val="32"/>
                 <w:szCs w:val="40"/>
               </w:rPr>
@@ -26048,7 +25788,6 @@
             <w:r>
               <w:rPr>
                 <w:rFonts w:ascii="BRH Malayalam Extra" w:hAnsi="BRH Malayalam Extra" w:cs="BRH Malayalam Extra"/>
-                <w:color w:val="FF0000"/>
                 <w:sz w:val="32"/>
                 <w:szCs w:val="40"/>
                 <w:highlight w:val="green"/>
@@ -26058,7 +25797,6 @@
             <w:r>
               <w:rPr>
                 <w:rFonts w:ascii="BRH Malayalam Extra" w:hAnsi="BRH Malayalam Extra" w:cs="BRH Malayalam Extra"/>
-                <w:color w:val="FF0000"/>
                 <w:sz w:val="26"/>
                 <w:szCs w:val="40"/>
                 <w:highlight w:val="green"/>
@@ -26068,7 +25806,6 @@
             <w:r>
               <w:rPr>
                 <w:rFonts w:ascii="BRH Malayalam Extra" w:hAnsi="BRH Malayalam Extra" w:cs="BRH Malayalam Extra"/>
-                <w:color w:val="FF0000"/>
                 <w:sz w:val="32"/>
                 <w:szCs w:val="40"/>
               </w:rPr>
@@ -26077,16 +25814,14 @@
             <w:r>
               <w:rPr>
                 <w:rFonts w:ascii="BRH Malayalam Extra" w:hAnsi="BRH Malayalam Extra" w:cs="BRH Malayalam Extra"/>
-                <w:color w:val="FF0000"/>
-                <w:sz w:val="26"/>
-                <w:szCs w:val="40"/>
-              </w:rPr>
-              <w:t>–</w:t>
-            </w:r>
-            <w:r>
-              <w:rPr>
-                <w:rFonts w:ascii="BRH Malayalam Extra" w:hAnsi="BRH Malayalam Extra" w:cs="BRH Malayalam Extra"/>
-                <w:color w:val="FF0000"/>
+                <w:sz w:val="26"/>
+                <w:szCs w:val="40"/>
+              </w:rPr>
+              <w:t>–</w:t>
+            </w:r>
+            <w:r>
+              <w:rPr>
+                <w:rFonts w:ascii="BRH Malayalam Extra" w:hAnsi="BRH Malayalam Extra" w:cs="BRH Malayalam Extra"/>
                 <w:sz w:val="32"/>
                 <w:szCs w:val="40"/>
               </w:rPr>
@@ -26095,7 +25830,6 @@
             <w:r>
               <w:rPr>
                 <w:rFonts w:ascii="BRH Malayalam Extra" w:hAnsi="BRH Malayalam Extra" w:cs="BRH Malayalam Extra"/>
-                <w:color w:val="FF0000"/>
                 <w:sz w:val="32"/>
                 <w:szCs w:val="40"/>
                 <w:highlight w:val="green"/>
@@ -26105,7 +25839,6 @@
             <w:r>
               <w:rPr>
                 <w:rFonts w:ascii="BRH Malayalam Extra" w:hAnsi="BRH Malayalam Extra" w:cs="BRH Malayalam Extra"/>
-                <w:color w:val="FF0000"/>
                 <w:sz w:val="26"/>
                 <w:szCs w:val="40"/>
                 <w:highlight w:val="green"/>
@@ -26115,7 +25848,6 @@
             <w:r>
               <w:rPr>
                 <w:rFonts w:ascii="BRH Malayalam Extra" w:hAnsi="BRH Malayalam Extra" w:cs="BRH Malayalam Extra"/>
-                <w:color w:val="FF0000"/>
                 <w:sz w:val="32"/>
                 <w:szCs w:val="40"/>
               </w:rPr>
@@ -26131,7 +25863,6 @@
               <w:spacing w:before="0" w:line="240" w:lineRule="auto"/>
               <w:rPr>
                 <w:rFonts w:ascii="BRH Malayalam Extra" w:hAnsi="BRH Malayalam Extra" w:cs="BRH Malayalam Extra"/>
-                <w:color w:val="FF0000"/>
                 <w:sz w:val="32"/>
                 <w:szCs w:val="40"/>
               </w:rPr>
@@ -26139,7 +25870,6 @@
             <w:r>
               <w:rPr>
                 <w:rFonts w:cs="BRH Malayalam Extra"/>
-                <w:color w:val="FF0000"/>
                 <w:szCs w:val="40"/>
               </w:rPr>
               <w:t>26</w:t>
@@ -26147,7 +25877,6 @@
             <w:r>
               <w:rPr>
                 <w:rFonts w:ascii="BRH Malayalam Extra" w:hAnsi="BRH Malayalam Extra" w:cs="BRH Malayalam Extra"/>
-                <w:color w:val="FF0000"/>
                 <w:sz w:val="32"/>
                 <w:szCs w:val="40"/>
               </w:rPr>
@@ -26156,7 +25885,6 @@
             <w:r>
               <w:rPr>
                 <w:rFonts w:ascii="BRH Malayalam Extra" w:hAnsi="BRH Malayalam Extra" w:cs="BRH Malayalam Extra"/>
-                <w:color w:val="FF0000"/>
                 <w:sz w:val="32"/>
                 <w:szCs w:val="40"/>
               </w:rPr>
@@ -26165,7 +25893,6 @@
             <w:r>
               <w:rPr>
                 <w:rFonts w:cs="BRH Malayalam Extra"/>
-                <w:color w:val="FF0000"/>
                 <w:szCs w:val="40"/>
               </w:rPr>
               <w:t>2</w:t>
@@ -26173,7 +25900,6 @@
             <w:r>
               <w:rPr>
                 <w:rFonts w:ascii="BRH Malayalam Extra" w:hAnsi="BRH Malayalam Extra" w:cs="BRH Malayalam Extra"/>
-                <w:color w:val="FF0000"/>
                 <w:sz w:val="32"/>
                 <w:szCs w:val="40"/>
               </w:rPr>
@@ -26182,7 +25908,6 @@
             <w:r>
               <w:rPr>
                 <w:rFonts w:cs="BRH Malayalam Extra"/>
-                <w:color w:val="FF0000"/>
                 <w:szCs w:val="40"/>
               </w:rPr>
               <w:t>5</w:t>
@@ -26190,7 +25915,6 @@
             <w:r>
               <w:rPr>
                 <w:rFonts w:ascii="BRH Malayalam Extra" w:hAnsi="BRH Malayalam Extra" w:cs="BRH Malayalam Extra"/>
-                <w:color w:val="FF0000"/>
                 <w:sz w:val="32"/>
                 <w:szCs w:val="40"/>
               </w:rPr>
@@ -26199,7 +25923,6 @@
             <w:r>
               <w:rPr>
                 <w:rFonts w:cs="BRH Malayalam Extra"/>
-                <w:color w:val="FF0000"/>
                 <w:szCs w:val="40"/>
               </w:rPr>
               <w:t>9</w:t>
@@ -26207,7 +25930,6 @@
             <w:r>
               <w:rPr>
                 <w:rFonts w:ascii="BRH Malayalam Extra" w:hAnsi="BRH Malayalam Extra" w:cs="BRH Malayalam Extra"/>
-                <w:color w:val="FF0000"/>
                 <w:sz w:val="32"/>
                 <w:szCs w:val="40"/>
               </w:rPr>
@@ -26216,7 +25938,6 @@
             <w:r>
               <w:rPr>
                 <w:rFonts w:cs="BRH Malayalam Extra"/>
-                <w:color w:val="FF0000"/>
                 <w:szCs w:val="40"/>
               </w:rPr>
               <w:t>2</w:t>
@@ -26224,7 +25945,6 @@
             <w:r>
               <w:rPr>
                 <w:rFonts w:ascii="BRH Malayalam Extra" w:hAnsi="BRH Malayalam Extra" w:cs="BRH Malayalam Extra"/>
-                <w:color w:val="FF0000"/>
                 <w:sz w:val="32"/>
                 <w:szCs w:val="40"/>
               </w:rPr>
@@ -26233,7 +25953,6 @@
             <w:r>
               <w:rPr>
                 <w:rFonts w:cs="BRH Malayalam Extra"/>
-                <w:color w:val="FF0000"/>
                 <w:szCs w:val="40"/>
               </w:rPr>
               <w:t>22</w:t>
@@ -26241,7 +25960,6 @@
             <w:r>
               <w:rPr>
                 <w:rFonts w:ascii="BRH Malayalam Extra" w:hAnsi="BRH Malayalam Extra" w:cs="BRH Malayalam Extra"/>
-                <w:color w:val="FF0000"/>
                 <w:sz w:val="32"/>
                 <w:szCs w:val="40"/>
               </w:rPr>
@@ -26251,7 +25969,6 @@
             <w:r>
               <w:rPr>
                 <w:rFonts w:ascii="BRH Malayalam Extra" w:hAnsi="BRH Malayalam Extra" w:cs="BRH Malayalam Extra"/>
-                <w:color w:val="FF0000"/>
                 <w:sz w:val="32"/>
                 <w:szCs w:val="40"/>
               </w:rPr>
@@ -26261,16 +25978,14 @@
             <w:r>
               <w:rPr>
                 <w:rFonts w:ascii="BRH Malayalam Extra" w:hAnsi="BRH Malayalam Extra" w:cs="BRH Malayalam Extra"/>
-                <w:color w:val="FF0000"/>
-                <w:sz w:val="26"/>
-                <w:szCs w:val="40"/>
-              </w:rPr>
-              <w:t>–</w:t>
-            </w:r>
-            <w:r>
-              <w:rPr>
-                <w:rFonts w:ascii="BRH Malayalam Extra" w:hAnsi="BRH Malayalam Extra" w:cs="BRH Malayalam Extra"/>
-                <w:color w:val="FF0000"/>
+                <w:sz w:val="26"/>
+                <w:szCs w:val="40"/>
+              </w:rPr>
+              <w:t>–</w:t>
+            </w:r>
+            <w:r>
+              <w:rPr>
+                <w:rFonts w:ascii="BRH Malayalam Extra" w:hAnsi="BRH Malayalam Extra" w:cs="BRH Malayalam Extra"/>
                 <w:sz w:val="32"/>
                 <w:szCs w:val="40"/>
               </w:rPr>
@@ -26279,16 +25994,14 @@
             <w:r>
               <w:rPr>
                 <w:rFonts w:ascii="BRH Malayalam Extra" w:hAnsi="BRH Malayalam Extra" w:cs="BRH Malayalam Extra"/>
-                <w:color w:val="FF0000"/>
-                <w:sz w:val="26"/>
-                <w:szCs w:val="40"/>
-              </w:rPr>
-              <w:t>–</w:t>
-            </w:r>
-            <w:r>
-              <w:rPr>
-                <w:rFonts w:ascii="BRH Malayalam Extra" w:hAnsi="BRH Malayalam Extra" w:cs="BRH Malayalam Extra"/>
-                <w:color w:val="FF0000"/>
+                <w:sz w:val="26"/>
+                <w:szCs w:val="40"/>
+              </w:rPr>
+              <w:t>–</w:t>
+            </w:r>
+            <w:r>
+              <w:rPr>
+                <w:rFonts w:ascii="BRH Malayalam Extra" w:hAnsi="BRH Malayalam Extra" w:cs="BRH Malayalam Extra"/>
                 <w:sz w:val="32"/>
                 <w:szCs w:val="40"/>
               </w:rPr>
@@ -26297,16 +26010,14 @@
             <w:r>
               <w:rPr>
                 <w:rFonts w:ascii="BRH Malayalam Extra" w:hAnsi="BRH Malayalam Extra" w:cs="BRH Malayalam Extra"/>
-                <w:color w:val="FF0000"/>
-                <w:sz w:val="26"/>
-                <w:szCs w:val="40"/>
-              </w:rPr>
-              <w:t>–</w:t>
-            </w:r>
-            <w:r>
-              <w:rPr>
-                <w:rFonts w:ascii="BRH Malayalam Extra" w:hAnsi="BRH Malayalam Extra" w:cs="BRH Malayalam Extra"/>
-                <w:color w:val="FF0000"/>
+                <w:sz w:val="26"/>
+                <w:szCs w:val="40"/>
+              </w:rPr>
+              <w:t>–</w:t>
+            </w:r>
+            <w:r>
+              <w:rPr>
+                <w:rFonts w:ascii="BRH Malayalam Extra" w:hAnsi="BRH Malayalam Extra" w:cs="BRH Malayalam Extra"/>
                 <w:sz w:val="32"/>
                 <w:szCs w:val="40"/>
               </w:rPr>
@@ -26315,16 +26026,14 @@
             <w:r>
               <w:rPr>
                 <w:rFonts w:ascii="BRH Malayalam Extra" w:hAnsi="BRH Malayalam Extra" w:cs="BRH Malayalam Extra"/>
-                <w:color w:val="FF0000"/>
-                <w:sz w:val="26"/>
-                <w:szCs w:val="40"/>
-              </w:rPr>
-              <w:t>–</w:t>
-            </w:r>
-            <w:r>
-              <w:rPr>
-                <w:rFonts w:ascii="BRH Malayalam Extra" w:hAnsi="BRH Malayalam Extra" w:cs="BRH Malayalam Extra"/>
-                <w:color w:val="FF0000"/>
+                <w:sz w:val="26"/>
+                <w:szCs w:val="40"/>
+              </w:rPr>
+              <w:t>–</w:t>
+            </w:r>
+            <w:r>
+              <w:rPr>
+                <w:rFonts w:ascii="BRH Malayalam Extra" w:hAnsi="BRH Malayalam Extra" w:cs="BRH Malayalam Extra"/>
                 <w:sz w:val="32"/>
                 <w:szCs w:val="40"/>
               </w:rPr>
@@ -26333,16 +26042,14 @@
             <w:r>
               <w:rPr>
                 <w:rFonts w:ascii="BRH Malayalam Extra" w:hAnsi="BRH Malayalam Extra" w:cs="BRH Malayalam Extra"/>
-                <w:color w:val="FF0000"/>
-                <w:sz w:val="26"/>
-                <w:szCs w:val="40"/>
-              </w:rPr>
-              <w:t>–</w:t>
-            </w:r>
-            <w:r>
-              <w:rPr>
-                <w:rFonts w:ascii="BRH Malayalam Extra" w:hAnsi="BRH Malayalam Extra" w:cs="BRH Malayalam Extra"/>
-                <w:color w:val="FF0000"/>
+                <w:sz w:val="26"/>
+                <w:szCs w:val="40"/>
+              </w:rPr>
+              <w:t>–</w:t>
+            </w:r>
+            <w:r>
+              <w:rPr>
+                <w:rFonts w:ascii="BRH Malayalam Extra" w:hAnsi="BRH Malayalam Extra" w:cs="BRH Malayalam Extra"/>
                 <w:sz w:val="32"/>
                 <w:szCs w:val="40"/>
                 <w:highlight w:val="green"/>
@@ -26352,7 +26059,6 @@
             <w:r>
               <w:rPr>
                 <w:rFonts w:ascii="BRH Malayalam Extra" w:hAnsi="BRH Malayalam Extra" w:cs="BRH Malayalam Extra"/>
-                <w:color w:val="FF0000"/>
                 <w:sz w:val="32"/>
                 <w:szCs w:val="40"/>
               </w:rPr>
@@ -26368,7 +26074,6 @@
               <w:spacing w:before="0" w:line="240" w:lineRule="auto"/>
               <w:rPr>
                 <w:rFonts w:ascii="BRH Malayalam Extra" w:hAnsi="BRH Malayalam Extra" w:cs="BRH Malayalam Extra"/>
-                <w:color w:val="FF0000"/>
                 <w:sz w:val="32"/>
                 <w:szCs w:val="40"/>
               </w:rPr>
@@ -26376,7 +26081,6 @@
             <w:r>
               <w:rPr>
                 <w:rFonts w:ascii="BRH Malayalam Extra" w:hAnsi="BRH Malayalam Extra" w:cs="BRH Malayalam Extra"/>
-                <w:color w:val="FF0000"/>
                 <w:sz w:val="32"/>
                 <w:szCs w:val="40"/>
               </w:rPr>
@@ -26385,16 +26089,14 @@
             <w:r>
               <w:rPr>
                 <w:rFonts w:ascii="BRH Malayalam Extra" w:hAnsi="BRH Malayalam Extra" w:cs="BRH Malayalam Extra"/>
-                <w:color w:val="FF0000"/>
-                <w:sz w:val="26"/>
-                <w:szCs w:val="40"/>
-              </w:rPr>
-              <w:t>–</w:t>
-            </w:r>
-            <w:r>
-              <w:rPr>
-                <w:rFonts w:ascii="BRH Malayalam Extra" w:hAnsi="BRH Malayalam Extra" w:cs="BRH Malayalam Extra"/>
-                <w:color w:val="FF0000"/>
+                <w:sz w:val="26"/>
+                <w:szCs w:val="40"/>
+              </w:rPr>
+              <w:t>–</w:t>
+            </w:r>
+            <w:r>
+              <w:rPr>
+                <w:rFonts w:ascii="BRH Malayalam Extra" w:hAnsi="BRH Malayalam Extra" w:cs="BRH Malayalam Extra"/>
                 <w:sz w:val="32"/>
                 <w:szCs w:val="40"/>
               </w:rPr>
@@ -26403,16 +26105,14 @@
             <w:r>
               <w:rPr>
                 <w:rFonts w:ascii="BRH Malayalam Extra" w:hAnsi="BRH Malayalam Extra" w:cs="BRH Malayalam Extra"/>
-                <w:color w:val="FF0000"/>
-                <w:sz w:val="26"/>
-                <w:szCs w:val="40"/>
-              </w:rPr>
-              <w:t>–</w:t>
-            </w:r>
-            <w:r>
-              <w:rPr>
-                <w:rFonts w:ascii="BRH Malayalam Extra" w:hAnsi="BRH Malayalam Extra" w:cs="BRH Malayalam Extra"/>
-                <w:color w:val="FF0000"/>
+                <w:sz w:val="26"/>
+                <w:szCs w:val="40"/>
+              </w:rPr>
+              <w:t>–</w:t>
+            </w:r>
+            <w:r>
+              <w:rPr>
+                <w:rFonts w:ascii="BRH Malayalam Extra" w:hAnsi="BRH Malayalam Extra" w:cs="BRH Malayalam Extra"/>
                 <w:sz w:val="32"/>
                 <w:szCs w:val="40"/>
               </w:rPr>
@@ -26421,16 +26121,14 @@
             <w:r>
               <w:rPr>
                 <w:rFonts w:ascii="BRH Malayalam Extra" w:hAnsi="BRH Malayalam Extra" w:cs="BRH Malayalam Extra"/>
-                <w:color w:val="FF0000"/>
-                <w:sz w:val="26"/>
-                <w:szCs w:val="40"/>
-              </w:rPr>
-              <w:t>–</w:t>
-            </w:r>
-            <w:r>
-              <w:rPr>
-                <w:rFonts w:ascii="BRH Malayalam Extra" w:hAnsi="BRH Malayalam Extra" w:cs="BRH Malayalam Extra"/>
-                <w:color w:val="FF0000"/>
+                <w:sz w:val="26"/>
+                <w:szCs w:val="40"/>
+              </w:rPr>
+              <w:t>–</w:t>
+            </w:r>
+            <w:r>
+              <w:rPr>
+                <w:rFonts w:ascii="BRH Malayalam Extra" w:hAnsi="BRH Malayalam Extra" w:cs="BRH Malayalam Extra"/>
                 <w:sz w:val="32"/>
                 <w:szCs w:val="40"/>
               </w:rPr>
@@ -26439,16 +26137,14 @@
             <w:r>
               <w:rPr>
                 <w:rFonts w:ascii="BRH Malayalam Extra" w:hAnsi="BRH Malayalam Extra" w:cs="BRH Malayalam Extra"/>
-                <w:color w:val="FF0000"/>
-                <w:sz w:val="26"/>
-                <w:szCs w:val="40"/>
-              </w:rPr>
-              <w:t>–</w:t>
-            </w:r>
-            <w:r>
-              <w:rPr>
-                <w:rFonts w:ascii="BRH Malayalam Extra" w:hAnsi="BRH Malayalam Extra" w:cs="BRH Malayalam Extra"/>
-                <w:color w:val="FF0000"/>
+                <w:sz w:val="26"/>
+                <w:szCs w:val="40"/>
+              </w:rPr>
+              <w:t>–</w:t>
+            </w:r>
+            <w:r>
+              <w:rPr>
+                <w:rFonts w:ascii="BRH Malayalam Extra" w:hAnsi="BRH Malayalam Extra" w:cs="BRH Malayalam Extra"/>
                 <w:sz w:val="32"/>
                 <w:szCs w:val="40"/>
               </w:rPr>
@@ -26457,16 +26153,14 @@
             <w:r>
               <w:rPr>
                 <w:rFonts w:ascii="BRH Malayalam Extra" w:hAnsi="BRH Malayalam Extra" w:cs="BRH Malayalam Extra"/>
-                <w:color w:val="FF0000"/>
-                <w:sz w:val="26"/>
-                <w:szCs w:val="40"/>
-              </w:rPr>
-              <w:t>–</w:t>
-            </w:r>
-            <w:r>
-              <w:rPr>
-                <w:rFonts w:ascii="BRH Malayalam Extra" w:hAnsi="BRH Malayalam Extra" w:cs="BRH Malayalam Extra"/>
-                <w:color w:val="FF0000"/>
+                <w:sz w:val="26"/>
+                <w:szCs w:val="40"/>
+              </w:rPr>
+              <w:t>–</w:t>
+            </w:r>
+            <w:r>
+              <w:rPr>
+                <w:rFonts w:ascii="BRH Malayalam Extra" w:hAnsi="BRH Malayalam Extra" w:cs="BRH Malayalam Extra"/>
                 <w:sz w:val="32"/>
                 <w:szCs w:val="40"/>
                 <w:highlight w:val="green"/>
@@ -26476,7 +26170,6 @@
             <w:r>
               <w:rPr>
                 <w:rFonts w:ascii="BRH Malayalam Extra" w:hAnsi="BRH Malayalam Extra" w:cs="BRH Malayalam Extra"/>
-                <w:color w:val="FF0000"/>
                 <w:sz w:val="32"/>
                 <w:szCs w:val="40"/>
               </w:rPr>
@@ -26485,37 +26178,57 @@
             <w:r>
               <w:rPr>
                 <w:rFonts w:ascii="BRH Malayalam Extra" w:hAnsi="BRH Malayalam Extra" w:cs="BRH Malayalam Extra"/>
-                <w:color w:val="FF0000"/>
                 <w:sz w:val="32"/>
                 <w:szCs w:val="40"/>
                 <w:highlight w:val="green"/>
               </w:rPr>
-              <w:t>N£—Zxt¡</w:t>
-            </w:r>
-            <w:r>
-              <w:rPr>
-                <w:rFonts w:ascii="BRH Malayalam Extra" w:hAnsi="BRH Malayalam Extra" w:cs="BRH Malayalam Extra"/>
-                <w:color w:val="FF0000"/>
-                <w:sz w:val="26"/>
+              <w:t>N£—Zx</w:t>
+            </w:r>
+            <w:r>
+              <w:rPr>
+                <w:rFonts w:ascii="BRH Malayalam Extra" w:hAnsi="BRH Malayalam Extra" w:cs="BRH Malayalam Extra"/>
+                <w:sz w:val="32"/>
+                <w:szCs w:val="40"/>
+              </w:rPr>
+              <w:t>t¡</w:t>
+            </w:r>
+            <w:r>
+              <w:rPr>
+                <w:rFonts w:ascii="BRH Malayalam Extra" w:hAnsi="BRH Malayalam Extra" w:cs="BRH Malayalam Extra"/>
+                <w:sz w:val="26"/>
+                <w:szCs w:val="40"/>
+              </w:rPr>
+              <w:t>–</w:t>
+            </w:r>
+            <w:r>
+              <w:rPr>
+                <w:rFonts w:ascii="BRH Malayalam Extra" w:hAnsi="BRH Malayalam Extra" w:cs="BRH Malayalam Extra"/>
+                <w:sz w:val="32"/>
                 <w:szCs w:val="40"/>
                 <w:highlight w:val="green"/>
               </w:rPr>
-              <w:t>–</w:t>
-            </w:r>
-            <w:r>
-              <w:rPr>
-                <w:rFonts w:ascii="BRH Malayalam Extra" w:hAnsi="BRH Malayalam Extra" w:cs="BRH Malayalam Extra"/>
-                <w:color w:val="FF0000"/>
+              <w:t>Zy</w:t>
+            </w:r>
+            <w:r>
+              <w:rPr>
+                <w:rFonts w:ascii="BRH Malayalam Extra" w:hAnsi="BRH Malayalam Extra" w:cs="BRH Malayalam Extra"/>
+                <w:sz w:val="32"/>
+                <w:szCs w:val="40"/>
+              </w:rPr>
+              <w:t xml:space="preserve"> </w:t>
+            </w:r>
+            <w:r>
+              <w:rPr>
+                <w:rFonts w:ascii="BRH Malayalam Extra" w:hAnsi="BRH Malayalam Extra" w:cs="BRH Malayalam Extra"/>
                 <w:sz w:val="32"/>
                 <w:szCs w:val="40"/>
                 <w:highlight w:val="green"/>
               </w:rPr>
-              <w:t>Zy</w:t>
-            </w:r>
-            <w:r>
-              <w:rPr>
-                <w:rFonts w:ascii="BRH Malayalam Extra" w:hAnsi="BRH Malayalam Extra" w:cs="BRH Malayalam Extra"/>
-                <w:color w:val="FF0000"/>
+              <w:t>kx—txt</w:t>
+            </w:r>
+            <w:r>
+              <w:rPr>
+                <w:rFonts w:ascii="BRH Malayalam Extra" w:hAnsi="BRH Malayalam Extra" w:cs="BRH Malayalam Extra"/>
                 <w:sz w:val="32"/>
                 <w:szCs w:val="40"/>
               </w:rPr>
@@ -26524,75 +26237,99 @@
             <w:r>
               <w:rPr>
                 <w:rFonts w:ascii="BRH Malayalam Extra" w:hAnsi="BRH Malayalam Extra" w:cs="BRH Malayalam Extra"/>
-                <w:color w:val="FF0000"/>
                 <w:sz w:val="32"/>
                 <w:szCs w:val="40"/>
                 <w:highlight w:val="green"/>
               </w:rPr>
-              <w:t>kx—txt</w:t>
-            </w:r>
-            <w:r>
-              <w:rPr>
-                <w:rFonts w:ascii="BRH Malayalam Extra" w:hAnsi="BRH Malayalam Extra" w:cs="BRH Malayalam Extra"/>
-                <w:color w:val="FF0000"/>
-                <w:sz w:val="32"/>
-                <w:szCs w:val="40"/>
-              </w:rPr>
-              <w:t xml:space="preserve"> </w:t>
-            </w:r>
-            <w:r>
-              <w:rPr>
-                <w:rFonts w:ascii="BRH Malayalam Extra" w:hAnsi="BRH Malayalam Extra" w:cs="BRH Malayalam Extra"/>
-                <w:color w:val="FF0000"/>
+              <w:t>N£Zx</w:t>
+            </w:r>
+            <w:r>
+              <w:rPr>
+                <w:rFonts w:ascii="BRH Malayalam Extra" w:hAnsi="BRH Malayalam Extra" w:cs="BRH Malayalam Extra"/>
+                <w:sz w:val="32"/>
+                <w:szCs w:val="40"/>
+              </w:rPr>
+              <w:t>t¡</w:t>
+            </w:r>
+            <w:r>
+              <w:rPr>
+                <w:rFonts w:ascii="BRH Malayalam Extra" w:hAnsi="BRH Malayalam Extra" w:cs="BRH Malayalam Extra"/>
+                <w:sz w:val="26"/>
+                <w:szCs w:val="40"/>
+              </w:rPr>
+              <w:t>–</w:t>
+            </w:r>
+            <w:r>
+              <w:rPr>
+                <w:rFonts w:ascii="BRH Malayalam Extra" w:hAnsi="BRH Malayalam Extra" w:cs="BRH Malayalam Extra"/>
                 <w:sz w:val="32"/>
                 <w:szCs w:val="40"/>
                 <w:highlight w:val="green"/>
               </w:rPr>
-              <w:t>N£Zxt¡</w:t>
-            </w:r>
-            <w:r>
-              <w:rPr>
-                <w:rFonts w:ascii="BRH Malayalam Extra" w:hAnsi="BRH Malayalam Extra" w:cs="BRH Malayalam Extra"/>
-                <w:color w:val="FF0000"/>
-                <w:sz w:val="26"/>
+              <w:t>Zyª</w:t>
+            </w:r>
+            <w:r>
+              <w:rPr>
+                <w:rFonts w:ascii="BRH Malayalam Extra" w:hAnsi="BRH Malayalam Extra" w:cs="BRH Malayalam Extra"/>
+                <w:sz w:val="32"/>
+                <w:szCs w:val="40"/>
+                <w:highlight w:val="yellow"/>
+              </w:rPr>
+              <w:t>.</w:t>
+            </w:r>
+            <w:r>
+              <w:rPr>
+                <w:rFonts w:ascii="BRH Malayalam Extra" w:hAnsi="BRH Malayalam Extra" w:cs="BRH Malayalam Extra"/>
+                <w:sz w:val="32"/>
+                <w:szCs w:val="40"/>
+              </w:rPr>
+              <w:t xml:space="preserve"> ty ty N£—Zx</w:t>
+            </w:r>
+            <w:r>
+              <w:rPr>
+                <w:rFonts w:ascii="BRH Malayalam Extra" w:hAnsi="BRH Malayalam Extra" w:cs="BRH Malayalam Extra"/>
+                <w:sz w:val="32"/>
                 <w:szCs w:val="40"/>
                 <w:highlight w:val="green"/>
               </w:rPr>
-              <w:t>–</w:t>
-            </w:r>
-            <w:r>
-              <w:rPr>
-                <w:rFonts w:ascii="BRH Malayalam Extra" w:hAnsi="BRH Malayalam Extra" w:cs="BRH Malayalam Extra"/>
-                <w:color w:val="FF0000"/>
+              <w:t>t¡</w:t>
+            </w:r>
+            <w:r>
+              <w:rPr>
+                <w:rFonts w:ascii="BRH Malayalam Extra" w:hAnsi="BRH Malayalam Extra" w:cs="BRH Malayalam Extra"/>
+                <w:sz w:val="26"/>
+                <w:szCs w:val="40"/>
+              </w:rPr>
+              <w:t>–</w:t>
+            </w:r>
+            <w:r>
+              <w:rPr>
+                <w:rFonts w:ascii="BRH Malayalam Extra" w:hAnsi="BRH Malayalam Extra" w:cs="BRH Malayalam Extra"/>
+                <w:sz w:val="32"/>
+                <w:szCs w:val="40"/>
+              </w:rPr>
+              <w:t xml:space="preserve">Zy </w:t>
+            </w:r>
+            <w:r>
+              <w:rPr>
+                <w:rFonts w:ascii="BRH Malayalam Extra" w:hAnsi="BRH Malayalam Extra" w:cs="BRH Malayalam Extra"/>
                 <w:sz w:val="32"/>
                 <w:szCs w:val="40"/>
                 <w:highlight w:val="green"/>
               </w:rPr>
-              <w:t>Zyª</w:t>
-            </w:r>
-            <w:r>
-              <w:rPr>
-                <w:rFonts w:ascii="BRH Malayalam Extra" w:hAnsi="BRH Malayalam Extra" w:cs="BRH Malayalam Extra"/>
-                <w:color w:val="FF0000"/>
-                <w:sz w:val="32"/>
-                <w:szCs w:val="40"/>
-                <w:highlight w:val="yellow"/>
-              </w:rPr>
-              <w:t>.</w:t>
-            </w:r>
-            <w:r>
-              <w:rPr>
-                <w:rFonts w:ascii="BRH Malayalam Extra" w:hAnsi="BRH Malayalam Extra" w:cs="BRH Malayalam Extra"/>
-                <w:color w:val="FF0000"/>
-                <w:sz w:val="32"/>
-                <w:szCs w:val="40"/>
-              </w:rPr>
-              <w:t xml:space="preserve"> ty ty N£—Zx</w:t>
-            </w:r>
-            <w:r>
-              <w:rPr>
-                <w:rFonts w:ascii="BRH Malayalam Extra" w:hAnsi="BRH Malayalam Extra" w:cs="BRH Malayalam Extra"/>
-                <w:color w:val="FF0000"/>
+              <w:t>kx</w:t>
+            </w:r>
+            <w:r>
+              <w:rPr>
+                <w:rFonts w:ascii="BRH Malayalam Extra" w:hAnsi="BRH Malayalam Extra" w:cs="BRH Malayalam Extra"/>
+                <w:sz w:val="32"/>
+                <w:szCs w:val="40"/>
+              </w:rPr>
+              <w:t>—txt N£Zx</w:t>
+            </w:r>
+            <w:r>
+              <w:rPr>
+                <w:rFonts w:ascii="BRH Malayalam Extra" w:hAnsi="BRH Malayalam Extra" w:cs="BRH Malayalam Extra"/>
                 <w:sz w:val="32"/>
                 <w:szCs w:val="40"/>
                 <w:highlight w:val="green"/>
@@ -26602,74 +26339,24 @@
             <w:r>
               <w:rPr>
                 <w:rFonts w:ascii="BRH Malayalam Extra" w:hAnsi="BRH Malayalam Extra" w:cs="BRH Malayalam Extra"/>
-                <w:color w:val="FF0000"/>
-                <w:sz w:val="26"/>
-                <w:szCs w:val="40"/>
-              </w:rPr>
-              <w:t>–</w:t>
-            </w:r>
-            <w:r>
-              <w:rPr>
-                <w:rFonts w:ascii="BRH Malayalam Extra" w:hAnsi="BRH Malayalam Extra" w:cs="BRH Malayalam Extra"/>
-                <w:color w:val="FF0000"/>
-                <w:sz w:val="32"/>
-                <w:szCs w:val="40"/>
-              </w:rPr>
-              <w:t xml:space="preserve">Zy </w:t>
-            </w:r>
-            <w:r>
-              <w:rPr>
-                <w:rFonts w:ascii="BRH Malayalam Extra" w:hAnsi="BRH Malayalam Extra" w:cs="BRH Malayalam Extra"/>
-                <w:color w:val="FF0000"/>
-                <w:sz w:val="32"/>
+                <w:sz w:val="26"/>
                 <w:szCs w:val="40"/>
                 <w:highlight w:val="green"/>
               </w:rPr>
-              <w:t>kx</w:t>
-            </w:r>
-            <w:r>
-              <w:rPr>
-                <w:rFonts w:ascii="BRH Malayalam Extra" w:hAnsi="BRH Malayalam Extra" w:cs="BRH Malayalam Extra"/>
-                <w:color w:val="FF0000"/>
-                <w:sz w:val="32"/>
-                <w:szCs w:val="40"/>
-              </w:rPr>
-              <w:t>—txt N£Zx</w:t>
-            </w:r>
-            <w:r>
-              <w:rPr>
-                <w:rFonts w:ascii="BRH Malayalam Extra" w:hAnsi="BRH Malayalam Extra" w:cs="BRH Malayalam Extra"/>
-                <w:color w:val="FF0000"/>
+              <w:t>–</w:t>
+            </w:r>
+            <w:r>
+              <w:rPr>
+                <w:rFonts w:ascii="BRH Malayalam Extra" w:hAnsi="BRH Malayalam Extra" w:cs="BRH Malayalam Extra"/>
                 <w:sz w:val="32"/>
                 <w:szCs w:val="40"/>
                 <w:highlight w:val="green"/>
               </w:rPr>
-              <w:t>t¡</w:t>
-            </w:r>
-            <w:r>
-              <w:rPr>
-                <w:rFonts w:ascii="BRH Malayalam Extra" w:hAnsi="BRH Malayalam Extra" w:cs="BRH Malayalam Extra"/>
-                <w:color w:val="FF0000"/>
-                <w:sz w:val="26"/>
-                <w:szCs w:val="40"/>
-                <w:highlight w:val="green"/>
-              </w:rPr>
-              <w:t>–</w:t>
-            </w:r>
-            <w:r>
-              <w:rPr>
-                <w:rFonts w:ascii="BRH Malayalam Extra" w:hAnsi="BRH Malayalam Extra" w:cs="BRH Malayalam Extra"/>
-                <w:color w:val="FF0000"/>
-                <w:sz w:val="32"/>
-                <w:szCs w:val="40"/>
-                <w:highlight w:val="green"/>
-              </w:rPr>
               <w:t>Zyª.</w:t>
             </w:r>
             <w:r>
               <w:rPr>
                 <w:rFonts w:ascii="BRH Malayalam Extra" w:hAnsi="BRH Malayalam Extra" w:cs="BRH Malayalam Extra"/>
-                <w:color w:val="FF0000"/>
                 <w:sz w:val="32"/>
                 <w:szCs w:val="40"/>
               </w:rPr>
@@ -26685,7 +26372,6 @@
               <w:spacing w:before="0" w:line="240" w:lineRule="auto"/>
               <w:rPr>
                 <w:rFonts w:ascii="BRH Malayalam Extra" w:hAnsi="BRH Malayalam Extra" w:cs="BRH Malayalam Extra"/>
-                <w:color w:val="FF0000"/>
                 <w:sz w:val="32"/>
                 <w:szCs w:val="40"/>
               </w:rPr>
@@ -26693,7 +26379,6 @@
             <w:r>
               <w:rPr>
                 <w:rFonts w:cs="BRH Malayalam Extra"/>
-                <w:color w:val="FF0000"/>
                 <w:szCs w:val="40"/>
               </w:rPr>
               <w:t>27</w:t>
@@ -26701,7 +26386,6 @@
             <w:r>
               <w:rPr>
                 <w:rFonts w:ascii="BRH Malayalam Extra" w:hAnsi="BRH Malayalam Extra" w:cs="BRH Malayalam Extra"/>
-                <w:color w:val="FF0000"/>
                 <w:sz w:val="32"/>
                 <w:szCs w:val="40"/>
               </w:rPr>
@@ -26710,7 +26394,6 @@
             <w:r>
               <w:rPr>
                 <w:rFonts w:ascii="BRH Malayalam Extra" w:hAnsi="BRH Malayalam Extra" w:cs="BRH Malayalam Extra"/>
-                <w:color w:val="FF0000"/>
                 <w:sz w:val="32"/>
                 <w:szCs w:val="40"/>
               </w:rPr>
@@ -26719,7 +26402,6 @@
             <w:r>
               <w:rPr>
                 <w:rFonts w:cs="BRH Malayalam Extra"/>
-                <w:color w:val="FF0000"/>
                 <w:szCs w:val="40"/>
               </w:rPr>
               <w:t>2</w:t>
@@ -26727,7 +26409,6 @@
             <w:r>
               <w:rPr>
                 <w:rFonts w:ascii="BRH Malayalam Extra" w:hAnsi="BRH Malayalam Extra" w:cs="BRH Malayalam Extra"/>
-                <w:color w:val="FF0000"/>
                 <w:sz w:val="32"/>
                 <w:szCs w:val="40"/>
               </w:rPr>
@@ -26736,7 +26417,6 @@
             <w:r>
               <w:rPr>
                 <w:rFonts w:cs="BRH Malayalam Extra"/>
-                <w:color w:val="FF0000"/>
                 <w:szCs w:val="40"/>
               </w:rPr>
               <w:t>5</w:t>
@@ -26744,7 +26424,6 @@
             <w:r>
               <w:rPr>
                 <w:rFonts w:ascii="BRH Malayalam Extra" w:hAnsi="BRH Malayalam Extra" w:cs="BRH Malayalam Extra"/>
-                <w:color w:val="FF0000"/>
                 <w:sz w:val="32"/>
                 <w:szCs w:val="40"/>
               </w:rPr>
@@ -26753,7 +26432,6 @@
             <w:r>
               <w:rPr>
                 <w:rFonts w:cs="BRH Malayalam Extra"/>
-                <w:color w:val="FF0000"/>
                 <w:szCs w:val="40"/>
               </w:rPr>
               <w:t>9</w:t>
@@ -26761,7 +26439,6 @@
             <w:r>
               <w:rPr>
                 <w:rFonts w:ascii="BRH Malayalam Extra" w:hAnsi="BRH Malayalam Extra" w:cs="BRH Malayalam Extra"/>
-                <w:color w:val="FF0000"/>
                 <w:sz w:val="32"/>
                 <w:szCs w:val="40"/>
               </w:rPr>
@@ -26770,7 +26447,6 @@
             <w:r>
               <w:rPr>
                 <w:rFonts w:cs="BRH Malayalam Extra"/>
-                <w:color w:val="FF0000"/>
                 <w:szCs w:val="40"/>
               </w:rPr>
               <w:t>2</w:t>
@@ -26778,7 +26454,6 @@
             <w:r>
               <w:rPr>
                 <w:rFonts w:ascii="BRH Malayalam Extra" w:hAnsi="BRH Malayalam Extra" w:cs="BRH Malayalam Extra"/>
-                <w:color w:val="FF0000"/>
                 <w:sz w:val="32"/>
                 <w:szCs w:val="40"/>
               </w:rPr>
@@ -26787,7 +26462,6 @@
             <w:r>
               <w:rPr>
                 <w:rFonts w:cs="BRH Malayalam Extra"/>
-                <w:color w:val="FF0000"/>
                 <w:szCs w:val="40"/>
               </w:rPr>
               <w:t>23</w:t>
@@ -26795,7 +26469,6 @@
             <w:r>
               <w:rPr>
                 <w:rFonts w:ascii="BRH Malayalam Extra" w:hAnsi="BRH Malayalam Extra" w:cs="BRH Malayalam Extra"/>
-                <w:color w:val="FF0000"/>
                 <w:sz w:val="32"/>
                 <w:szCs w:val="40"/>
               </w:rPr>
@@ -26805,7 +26478,6 @@
             <w:r>
               <w:rPr>
                 <w:rFonts w:ascii="BRH Malayalam Extra" w:hAnsi="BRH Malayalam Extra" w:cs="BRH Malayalam Extra"/>
-                <w:color w:val="FF0000"/>
                 <w:sz w:val="32"/>
                 <w:szCs w:val="40"/>
               </w:rPr>
@@ -26815,7 +26487,6 @@
             <w:r>
               <w:rPr>
                 <w:rFonts w:ascii="BRH Malayalam Extra" w:hAnsi="BRH Malayalam Extra" w:cs="BRH Malayalam Extra"/>
-                <w:color w:val="FF0000"/>
                 <w:sz w:val="32"/>
                 <w:szCs w:val="40"/>
               </w:rPr>
@@ -26824,16 +26495,14 @@
             <w:r>
               <w:rPr>
                 <w:rFonts w:ascii="BRH Malayalam Extra" w:hAnsi="BRH Malayalam Extra" w:cs="BRH Malayalam Extra"/>
-                <w:color w:val="FF0000"/>
-                <w:sz w:val="26"/>
-                <w:szCs w:val="40"/>
-              </w:rPr>
-              <w:t>–</w:t>
-            </w:r>
-            <w:r>
-              <w:rPr>
-                <w:rFonts w:ascii="BRH Malayalam Extra" w:hAnsi="BRH Malayalam Extra" w:cs="BRH Malayalam Extra"/>
-                <w:color w:val="FF0000"/>
+                <w:sz w:val="26"/>
+                <w:szCs w:val="40"/>
+              </w:rPr>
+              <w:t>–</w:t>
+            </w:r>
+            <w:r>
+              <w:rPr>
+                <w:rFonts w:ascii="BRH Malayalam Extra" w:hAnsi="BRH Malayalam Extra" w:cs="BRH Malayalam Extra"/>
                 <w:sz w:val="32"/>
                 <w:szCs w:val="40"/>
               </w:rPr>
@@ -26842,16 +26511,14 @@
             <w:r>
               <w:rPr>
                 <w:rFonts w:ascii="BRH Malayalam Extra" w:hAnsi="BRH Malayalam Extra" w:cs="BRH Malayalam Extra"/>
-                <w:color w:val="FF0000"/>
-                <w:sz w:val="26"/>
-                <w:szCs w:val="40"/>
-              </w:rPr>
-              <w:t>–</w:t>
-            </w:r>
-            <w:r>
-              <w:rPr>
-                <w:rFonts w:ascii="BRH Malayalam Extra" w:hAnsi="BRH Malayalam Extra" w:cs="BRH Malayalam Extra"/>
-                <w:color w:val="FF0000"/>
+                <w:sz w:val="26"/>
+                <w:szCs w:val="40"/>
+              </w:rPr>
+              <w:t>–</w:t>
+            </w:r>
+            <w:r>
+              <w:rPr>
+                <w:rFonts w:ascii="BRH Malayalam Extra" w:hAnsi="BRH Malayalam Extra" w:cs="BRH Malayalam Extra"/>
                 <w:sz w:val="32"/>
                 <w:szCs w:val="40"/>
               </w:rPr>
@@ -26860,16 +26527,14 @@
             <w:r>
               <w:rPr>
                 <w:rFonts w:ascii="BRH Malayalam Extra" w:hAnsi="BRH Malayalam Extra" w:cs="BRH Malayalam Extra"/>
-                <w:color w:val="FF0000"/>
-                <w:sz w:val="26"/>
-                <w:szCs w:val="40"/>
-              </w:rPr>
-              <w:t>–</w:t>
-            </w:r>
-            <w:r>
-              <w:rPr>
-                <w:rFonts w:ascii="BRH Malayalam Extra" w:hAnsi="BRH Malayalam Extra" w:cs="BRH Malayalam Extra"/>
-                <w:color w:val="FF0000"/>
+                <w:sz w:val="26"/>
+                <w:szCs w:val="40"/>
+              </w:rPr>
+              <w:t>–</w:t>
+            </w:r>
+            <w:r>
+              <w:rPr>
+                <w:rFonts w:ascii="BRH Malayalam Extra" w:hAnsi="BRH Malayalam Extra" w:cs="BRH Malayalam Extra"/>
                 <w:sz w:val="32"/>
                 <w:szCs w:val="40"/>
                 <w:highlight w:val="green"/>
@@ -26879,7 +26544,6 @@
             <w:r>
               <w:rPr>
                 <w:rFonts w:ascii="BRH Malayalam Extra" w:hAnsi="BRH Malayalam Extra" w:cs="BRH Malayalam Extra"/>
-                <w:color w:val="FF0000"/>
                 <w:sz w:val="32"/>
                 <w:szCs w:val="40"/>
               </w:rPr>
@@ -26888,16 +26552,14 @@
             <w:r>
               <w:rPr>
                 <w:rFonts w:ascii="BRH Malayalam Extra" w:hAnsi="BRH Malayalam Extra" w:cs="BRH Malayalam Extra"/>
-                <w:color w:val="FF0000"/>
-                <w:sz w:val="26"/>
-                <w:szCs w:val="40"/>
-              </w:rPr>
-              <w:t>–</w:t>
-            </w:r>
-            <w:r>
-              <w:rPr>
-                <w:rFonts w:ascii="BRH Malayalam Extra" w:hAnsi="BRH Malayalam Extra" w:cs="BRH Malayalam Extra"/>
-                <w:color w:val="FF0000"/>
+                <w:sz w:val="26"/>
+                <w:szCs w:val="40"/>
+              </w:rPr>
+              <w:t>–</w:t>
+            </w:r>
+            <w:r>
+              <w:rPr>
+                <w:rFonts w:ascii="BRH Malayalam Extra" w:hAnsi="BRH Malayalam Extra" w:cs="BRH Malayalam Extra"/>
                 <w:sz w:val="32"/>
                 <w:szCs w:val="40"/>
               </w:rPr>
@@ -26906,16 +26568,14 @@
             <w:r>
               <w:rPr>
                 <w:rFonts w:ascii="BRH Malayalam Extra" w:hAnsi="BRH Malayalam Extra" w:cs="BRH Malayalam Extra"/>
-                <w:color w:val="FF0000"/>
-                <w:sz w:val="26"/>
-                <w:szCs w:val="40"/>
-              </w:rPr>
-              <w:t>–</w:t>
-            </w:r>
-            <w:r>
-              <w:rPr>
-                <w:rFonts w:ascii="BRH Malayalam Extra" w:hAnsi="BRH Malayalam Extra" w:cs="BRH Malayalam Extra"/>
-                <w:color w:val="FF0000"/>
+                <w:sz w:val="26"/>
+                <w:szCs w:val="40"/>
+              </w:rPr>
+              <w:t>–</w:t>
+            </w:r>
+            <w:r>
+              <w:rPr>
+                <w:rFonts w:ascii="BRH Malayalam Extra" w:hAnsi="BRH Malayalam Extra" w:cs="BRH Malayalam Extra"/>
                 <w:sz w:val="32"/>
                 <w:szCs w:val="40"/>
               </w:rPr>
@@ -26931,7 +26591,6 @@
               <w:spacing w:before="0" w:line="240" w:lineRule="auto"/>
               <w:rPr>
                 <w:rFonts w:ascii="BRH Malayalam Extra" w:hAnsi="BRH Malayalam Extra" w:cs="BRH Malayalam Extra"/>
-                <w:color w:val="FF0000"/>
                 <w:sz w:val="32"/>
                 <w:szCs w:val="40"/>
               </w:rPr>
@@ -26939,7 +26598,6 @@
             <w:r>
               <w:rPr>
                 <w:rFonts w:ascii="BRH Malayalam Extra" w:hAnsi="BRH Malayalam Extra" w:cs="BRH Malayalam Extra"/>
-                <w:color w:val="FF0000"/>
                 <w:sz w:val="32"/>
                 <w:szCs w:val="40"/>
               </w:rPr>
@@ -26948,16 +26606,14 @@
             <w:r>
               <w:rPr>
                 <w:rFonts w:ascii="BRH Malayalam Extra" w:hAnsi="BRH Malayalam Extra" w:cs="BRH Malayalam Extra"/>
-                <w:color w:val="FF0000"/>
-                <w:sz w:val="26"/>
-                <w:szCs w:val="40"/>
-              </w:rPr>
-              <w:t>–</w:t>
-            </w:r>
-            <w:r>
-              <w:rPr>
-                <w:rFonts w:ascii="BRH Malayalam Extra" w:hAnsi="BRH Malayalam Extra" w:cs="BRH Malayalam Extra"/>
-                <w:color w:val="FF0000"/>
+                <w:sz w:val="26"/>
+                <w:szCs w:val="40"/>
+              </w:rPr>
+              <w:t>–</w:t>
+            </w:r>
+            <w:r>
+              <w:rPr>
+                <w:rFonts w:ascii="BRH Malayalam Extra" w:hAnsi="BRH Malayalam Extra" w:cs="BRH Malayalam Extra"/>
                 <w:sz w:val="32"/>
                 <w:szCs w:val="40"/>
               </w:rPr>
@@ -26966,16 +26622,14 @@
             <w:r>
               <w:rPr>
                 <w:rFonts w:ascii="BRH Malayalam Extra" w:hAnsi="BRH Malayalam Extra" w:cs="BRH Malayalam Extra"/>
-                <w:color w:val="FF0000"/>
-                <w:sz w:val="26"/>
-                <w:szCs w:val="40"/>
-              </w:rPr>
-              <w:t>–</w:t>
-            </w:r>
-            <w:r>
-              <w:rPr>
-                <w:rFonts w:ascii="BRH Malayalam Extra" w:hAnsi="BRH Malayalam Extra" w:cs="BRH Malayalam Extra"/>
-                <w:color w:val="FF0000"/>
+                <w:sz w:val="26"/>
+                <w:szCs w:val="40"/>
+              </w:rPr>
+              <w:t>–</w:t>
+            </w:r>
+            <w:r>
+              <w:rPr>
+                <w:rFonts w:ascii="BRH Malayalam Extra" w:hAnsi="BRH Malayalam Extra" w:cs="BRH Malayalam Extra"/>
                 <w:sz w:val="32"/>
                 <w:szCs w:val="40"/>
               </w:rPr>
@@ -26984,16 +26638,14 @@
             <w:r>
               <w:rPr>
                 <w:rFonts w:ascii="BRH Malayalam Extra" w:hAnsi="BRH Malayalam Extra" w:cs="BRH Malayalam Extra"/>
-                <w:color w:val="FF0000"/>
-                <w:sz w:val="26"/>
-                <w:szCs w:val="40"/>
-              </w:rPr>
-              <w:t>–</w:t>
-            </w:r>
-            <w:r>
-              <w:rPr>
-                <w:rFonts w:ascii="BRH Malayalam Extra" w:hAnsi="BRH Malayalam Extra" w:cs="BRH Malayalam Extra"/>
-                <w:color w:val="FF0000"/>
+                <w:sz w:val="26"/>
+                <w:szCs w:val="40"/>
+              </w:rPr>
+              <w:t>–</w:t>
+            </w:r>
+            <w:r>
+              <w:rPr>
+                <w:rFonts w:ascii="BRH Malayalam Extra" w:hAnsi="BRH Malayalam Extra" w:cs="BRH Malayalam Extra"/>
                 <w:sz w:val="32"/>
                 <w:szCs w:val="40"/>
                 <w:highlight w:val="green"/>
@@ -27003,7 +26655,6 @@
             <w:r>
               <w:rPr>
                 <w:rFonts w:ascii="BRH Malayalam Extra" w:hAnsi="BRH Malayalam Extra" w:cs="BRH Malayalam Extra"/>
-                <w:color w:val="FF0000"/>
                 <w:sz w:val="32"/>
                 <w:szCs w:val="40"/>
               </w:rPr>
@@ -27012,7 +26663,6 @@
             <w:r>
               <w:rPr>
                 <w:rFonts w:ascii="BRH Malayalam Extra" w:hAnsi="BRH Malayalam Extra" w:cs="BRH Malayalam Extra"/>
-                <w:color w:val="FF0000"/>
                 <w:sz w:val="32"/>
                 <w:szCs w:val="40"/>
                 <w:highlight w:val="green"/>
@@ -27022,7 +26672,6 @@
             <w:r>
               <w:rPr>
                 <w:rFonts w:ascii="BRH Malayalam Extra" w:hAnsi="BRH Malayalam Extra" w:cs="BRH Malayalam Extra"/>
-                <w:color w:val="FF0000"/>
                 <w:sz w:val="26"/>
                 <w:szCs w:val="40"/>
                 <w:highlight w:val="green"/>
@@ -27032,7 +26681,6 @@
             <w:r>
               <w:rPr>
                 <w:rFonts w:ascii="BRH Malayalam Extra" w:hAnsi="BRH Malayalam Extra" w:cs="BRH Malayalam Extra"/>
-                <w:color w:val="FF0000"/>
                 <w:sz w:val="32"/>
                 <w:szCs w:val="40"/>
               </w:rPr>
@@ -27041,7 +26689,6 @@
             <w:r>
               <w:rPr>
                 <w:rFonts w:ascii="BRH Malayalam Extra" w:hAnsi="BRH Malayalam Extra" w:cs="BRH Malayalam Extra"/>
-                <w:color w:val="FF0000"/>
                 <w:sz w:val="32"/>
                 <w:szCs w:val="40"/>
                 <w:highlight w:val="green"/>
@@ -27051,7 +26698,6 @@
             <w:r>
               <w:rPr>
                 <w:rFonts w:ascii="BRH Malayalam Extra" w:hAnsi="BRH Malayalam Extra" w:cs="BRH Malayalam Extra"/>
-                <w:color w:val="FF0000"/>
                 <w:sz w:val="32"/>
                 <w:szCs w:val="40"/>
               </w:rPr>
@@ -27060,7 +26706,6 @@
             <w:r>
               <w:rPr>
                 <w:rFonts w:ascii="BRH Malayalam Extra" w:hAnsi="BRH Malayalam Extra" w:cs="BRH Malayalam Extra"/>
-                <w:color w:val="FF0000"/>
                 <w:sz w:val="32"/>
                 <w:szCs w:val="40"/>
                 <w:highlight w:val="green"/>
@@ -27070,7 +26715,6 @@
             <w:r>
               <w:rPr>
                 <w:rFonts w:ascii="BRH Malayalam Extra" w:hAnsi="BRH Malayalam Extra" w:cs="BRH Malayalam Extra"/>
-                <w:color w:val="FF0000"/>
                 <w:sz w:val="26"/>
                 <w:szCs w:val="40"/>
                 <w:highlight w:val="green"/>
@@ -27080,7 +26724,6 @@
             <w:r>
               <w:rPr>
                 <w:rFonts w:ascii="BRH Malayalam Extra" w:hAnsi="BRH Malayalam Extra" w:cs="BRH Malayalam Extra"/>
-                <w:color w:val="FF0000"/>
                 <w:sz w:val="32"/>
                 <w:szCs w:val="40"/>
                 <w:highlight w:val="green"/>
@@ -27090,7 +26733,6 @@
             <w:r>
               <w:rPr>
                 <w:rFonts w:ascii="BRH Malayalam Extra" w:hAnsi="BRH Malayalam Extra" w:cs="BRH Malayalam Extra"/>
-                <w:color w:val="FF0000"/>
                 <w:sz w:val="32"/>
                 <w:szCs w:val="40"/>
               </w:rPr>
@@ -27099,16 +26741,14 @@
             <w:r>
               <w:rPr>
                 <w:rFonts w:ascii="BRH Malayalam Extra" w:hAnsi="BRH Malayalam Extra" w:cs="BRH Malayalam Extra"/>
-                <w:color w:val="FF0000"/>
-                <w:sz w:val="26"/>
-                <w:szCs w:val="40"/>
-              </w:rPr>
-              <w:t>–</w:t>
-            </w:r>
-            <w:r>
-              <w:rPr>
-                <w:rFonts w:ascii="BRH Malayalam Extra" w:hAnsi="BRH Malayalam Extra" w:cs="BRH Malayalam Extra"/>
-                <w:color w:val="FF0000"/>
+                <w:sz w:val="26"/>
+                <w:szCs w:val="40"/>
+              </w:rPr>
+              <w:t>–</w:t>
+            </w:r>
+            <w:r>
+              <w:rPr>
+                <w:rFonts w:ascii="BRH Malayalam Extra" w:hAnsi="BRH Malayalam Extra" w:cs="BRH Malayalam Extra"/>
                 <w:sz w:val="32"/>
                 <w:szCs w:val="40"/>
               </w:rPr>
@@ -27117,7 +26757,6 @@
             <w:r>
               <w:rPr>
                 <w:rFonts w:ascii="BRH Malayalam Extra" w:hAnsi="BRH Malayalam Extra" w:cs="BRH Malayalam Extra"/>
-                <w:color w:val="FF0000"/>
                 <w:sz w:val="32"/>
                 <w:szCs w:val="40"/>
                 <w:highlight w:val="green"/>
@@ -27127,7 +26766,6 @@
             <w:r>
               <w:rPr>
                 <w:rFonts w:ascii="BRH Malayalam Extra" w:hAnsi="BRH Malayalam Extra" w:cs="BRH Malayalam Extra"/>
-                <w:color w:val="FF0000"/>
                 <w:sz w:val="26"/>
                 <w:szCs w:val="40"/>
                 <w:highlight w:val="green"/>
@@ -27137,7 +26775,6 @@
             <w:r>
               <w:rPr>
                 <w:rFonts w:ascii="BRH Malayalam Extra" w:hAnsi="BRH Malayalam Extra" w:cs="BRH Malayalam Extra"/>
-                <w:color w:val="FF0000"/>
                 <w:sz w:val="32"/>
                 <w:szCs w:val="40"/>
               </w:rPr>
@@ -27146,7 +26783,6 @@
             <w:r>
               <w:rPr>
                 <w:rFonts w:ascii="BRH Malayalam Extra" w:hAnsi="BRH Malayalam Extra" w:cs="BRH Malayalam Extra"/>
-                <w:color w:val="FF0000"/>
                 <w:sz w:val="32"/>
                 <w:szCs w:val="40"/>
                 <w:highlight w:val="green"/>
@@ -27156,7 +26792,6 @@
             <w:r>
               <w:rPr>
                 <w:rFonts w:ascii="BRH Malayalam Extra" w:hAnsi="BRH Malayalam Extra" w:cs="BRH Malayalam Extra"/>
-                <w:color w:val="FF0000"/>
                 <w:sz w:val="32"/>
                 <w:szCs w:val="40"/>
               </w:rPr>
@@ -27165,7 +26800,6 @@
             <w:r>
               <w:rPr>
                 <w:rFonts w:ascii="BRH Malayalam Extra" w:hAnsi="BRH Malayalam Extra" w:cs="BRH Malayalam Extra"/>
-                <w:color w:val="FF0000"/>
                 <w:sz w:val="32"/>
                 <w:szCs w:val="40"/>
                 <w:highlight w:val="green"/>
@@ -27175,7 +26809,6 @@
             <w:r>
               <w:rPr>
                 <w:rFonts w:ascii="BRH Malayalam Extra" w:hAnsi="BRH Malayalam Extra" w:cs="BRH Malayalam Extra"/>
-                <w:color w:val="FF0000"/>
                 <w:sz w:val="26"/>
                 <w:szCs w:val="40"/>
                 <w:highlight w:val="green"/>
@@ -27185,7 +26818,6 @@
             <w:r>
               <w:rPr>
                 <w:rFonts w:ascii="BRH Malayalam Extra" w:hAnsi="BRH Malayalam Extra" w:cs="BRH Malayalam Extra"/>
-                <w:color w:val="FF0000"/>
                 <w:sz w:val="32"/>
                 <w:szCs w:val="40"/>
                 <w:highlight w:val="green"/>
@@ -27195,7 +26827,6 @@
             <w:r>
               <w:rPr>
                 <w:rFonts w:ascii="BRH Malayalam Extra" w:hAnsi="BRH Malayalam Extra" w:cs="BRH Malayalam Extra"/>
-                <w:color w:val="FF0000"/>
                 <w:sz w:val="32"/>
                 <w:szCs w:val="40"/>
               </w:rPr>
@@ -27211,7 +26842,6 @@
               <w:spacing w:before="0" w:line="240" w:lineRule="auto"/>
               <w:rPr>
                 <w:rFonts w:ascii="BRH Malayalam Extra" w:hAnsi="BRH Malayalam Extra" w:cs="BRH Malayalam Extra"/>
-                <w:color w:val="FF0000"/>
                 <w:sz w:val="32"/>
                 <w:szCs w:val="40"/>
               </w:rPr>
@@ -27219,7 +26849,6 @@
             <w:r>
               <w:rPr>
                 <w:rFonts w:ascii="BRH Malayalam Extra" w:hAnsi="BRH Malayalam Extra" w:cs="BRH Malayalam Extra"/>
-                <w:color w:val="FF0000"/>
                 <w:sz w:val="32"/>
                 <w:szCs w:val="40"/>
               </w:rPr>
@@ -27235,7 +26864,6 @@
               <w:spacing w:before="0" w:line="240" w:lineRule="auto"/>
               <w:rPr>
                 <w:rFonts w:ascii="BRH Malayalam Extra" w:hAnsi="BRH Malayalam Extra" w:cs="BRH Malayalam Extra"/>
-                <w:color w:val="FF0000"/>
                 <w:sz w:val="32"/>
                 <w:szCs w:val="40"/>
               </w:rPr>
@@ -27243,7 +26871,6 @@
             <w:r>
               <w:rPr>
                 <w:rFonts w:cs="BRH Malayalam Extra"/>
-                <w:color w:val="FF0000"/>
                 <w:szCs w:val="40"/>
               </w:rPr>
               <w:t>28</w:t>
@@ -27251,7 +26878,6 @@
             <w:r>
               <w:rPr>
                 <w:rFonts w:ascii="BRH Malayalam Extra" w:hAnsi="BRH Malayalam Extra" w:cs="BRH Malayalam Extra"/>
-                <w:color w:val="FF0000"/>
                 <w:sz w:val="32"/>
                 <w:szCs w:val="40"/>
               </w:rPr>
@@ -27260,7 +26886,6 @@
             <w:r>
               <w:rPr>
                 <w:rFonts w:ascii="BRH Malayalam Extra" w:hAnsi="BRH Malayalam Extra" w:cs="BRH Malayalam Extra"/>
-                <w:color w:val="FF0000"/>
                 <w:sz w:val="32"/>
                 <w:szCs w:val="40"/>
               </w:rPr>
@@ -27269,7 +26894,6 @@
             <w:r>
               <w:rPr>
                 <w:rFonts w:cs="BRH Malayalam Extra"/>
-                <w:color w:val="FF0000"/>
                 <w:szCs w:val="40"/>
               </w:rPr>
               <w:t>2</w:t>
@@ -27277,7 +26901,6 @@
             <w:r>
               <w:rPr>
                 <w:rFonts w:ascii="BRH Malayalam Extra" w:hAnsi="BRH Malayalam Extra" w:cs="BRH Malayalam Extra"/>
-                <w:color w:val="FF0000"/>
                 <w:sz w:val="32"/>
                 <w:szCs w:val="40"/>
               </w:rPr>
@@ -27286,7 +26909,6 @@
             <w:r>
               <w:rPr>
                 <w:rFonts w:cs="BRH Malayalam Extra"/>
-                <w:color w:val="FF0000"/>
                 <w:szCs w:val="40"/>
               </w:rPr>
               <w:t>5</w:t>
@@ -27294,7 +26916,6 @@
             <w:r>
               <w:rPr>
                 <w:rFonts w:ascii="BRH Malayalam Extra" w:hAnsi="BRH Malayalam Extra" w:cs="BRH Malayalam Extra"/>
-                <w:color w:val="FF0000"/>
                 <w:sz w:val="32"/>
                 <w:szCs w:val="40"/>
               </w:rPr>
@@ -27303,7 +26924,6 @@
             <w:r>
               <w:rPr>
                 <w:rFonts w:cs="BRH Malayalam Extra"/>
-                <w:color w:val="FF0000"/>
                 <w:szCs w:val="40"/>
               </w:rPr>
               <w:t>9</w:t>
@@ -27311,7 +26931,6 @@
             <w:r>
               <w:rPr>
                 <w:rFonts w:ascii="BRH Malayalam Extra" w:hAnsi="BRH Malayalam Extra" w:cs="BRH Malayalam Extra"/>
-                <w:color w:val="FF0000"/>
                 <w:sz w:val="32"/>
                 <w:szCs w:val="40"/>
               </w:rPr>
@@ -27320,7 +26939,6 @@
             <w:r>
               <w:rPr>
                 <w:rFonts w:cs="BRH Malayalam Extra"/>
-                <w:color w:val="FF0000"/>
                 <w:szCs w:val="40"/>
               </w:rPr>
               <w:t>2</w:t>
@@ -27328,7 +26946,6 @@
             <w:r>
               <w:rPr>
                 <w:rFonts w:ascii="BRH Malayalam Extra" w:hAnsi="BRH Malayalam Extra" w:cs="BRH Malayalam Extra"/>
-                <w:color w:val="FF0000"/>
                 <w:sz w:val="32"/>
                 <w:szCs w:val="40"/>
               </w:rPr>
@@ -27337,7 +26954,6 @@
             <w:r>
               <w:rPr>
                 <w:rFonts w:cs="BRH Malayalam Extra"/>
-                <w:color w:val="FF0000"/>
                 <w:szCs w:val="40"/>
               </w:rPr>
               <w:t>23</w:t>
@@ -27345,7 +26961,6 @@
             <w:r>
               <w:rPr>
                 <w:rFonts w:ascii="BRH Malayalam Extra" w:hAnsi="BRH Malayalam Extra" w:cs="BRH Malayalam Extra"/>
-                <w:color w:val="FF0000"/>
                 <w:sz w:val="32"/>
                 <w:szCs w:val="40"/>
               </w:rPr>
@@ -27355,7 +26970,6 @@
             <w:r>
               <w:rPr>
                 <w:rFonts w:ascii="BRH Malayalam Extra" w:hAnsi="BRH Malayalam Extra" w:cs="BRH Malayalam Extra"/>
-                <w:color w:val="FF0000"/>
                 <w:sz w:val="32"/>
                 <w:szCs w:val="40"/>
               </w:rPr>
@@ -27365,7 +26979,6 @@
             <w:r>
               <w:rPr>
                 <w:rFonts w:ascii="BRH Malayalam Extra" w:hAnsi="BRH Malayalam Extra" w:cs="BRH Malayalam Extra"/>
-                <w:color w:val="FF0000"/>
                 <w:sz w:val="32"/>
                 <w:szCs w:val="40"/>
               </w:rPr>
@@ -27374,16 +26987,14 @@
             <w:r>
               <w:rPr>
                 <w:rFonts w:ascii="BRH Malayalam Extra" w:hAnsi="BRH Malayalam Extra" w:cs="BRH Malayalam Extra"/>
-                <w:color w:val="FF0000"/>
-                <w:sz w:val="26"/>
-                <w:szCs w:val="40"/>
-              </w:rPr>
-              <w:t>–</w:t>
-            </w:r>
-            <w:r>
-              <w:rPr>
-                <w:rFonts w:ascii="BRH Malayalam Extra" w:hAnsi="BRH Malayalam Extra" w:cs="BRH Malayalam Extra"/>
-                <w:color w:val="FF0000"/>
+                <w:sz w:val="26"/>
+                <w:szCs w:val="40"/>
+              </w:rPr>
+              <w:t>–</w:t>
+            </w:r>
+            <w:r>
+              <w:rPr>
+                <w:rFonts w:ascii="BRH Malayalam Extra" w:hAnsi="BRH Malayalam Extra" w:cs="BRH Malayalam Extra"/>
                 <w:sz w:val="32"/>
                 <w:szCs w:val="40"/>
               </w:rPr>
@@ -27392,16 +27003,14 @@
             <w:r>
               <w:rPr>
                 <w:rFonts w:ascii="BRH Malayalam Extra" w:hAnsi="BRH Malayalam Extra" w:cs="BRH Malayalam Extra"/>
-                <w:color w:val="FF0000"/>
-                <w:sz w:val="26"/>
-                <w:szCs w:val="40"/>
-              </w:rPr>
-              <w:t>–</w:t>
-            </w:r>
-            <w:r>
-              <w:rPr>
-                <w:rFonts w:ascii="BRH Malayalam Extra" w:hAnsi="BRH Malayalam Extra" w:cs="BRH Malayalam Extra"/>
-                <w:color w:val="FF0000"/>
+                <w:sz w:val="26"/>
+                <w:szCs w:val="40"/>
+              </w:rPr>
+              <w:t>–</w:t>
+            </w:r>
+            <w:r>
+              <w:rPr>
+                <w:rFonts w:ascii="BRH Malayalam Extra" w:hAnsi="BRH Malayalam Extra" w:cs="BRH Malayalam Extra"/>
                 <w:sz w:val="32"/>
                 <w:szCs w:val="40"/>
               </w:rPr>
@@ -27410,16 +27019,14 @@
             <w:r>
               <w:rPr>
                 <w:rFonts w:ascii="BRH Malayalam Extra" w:hAnsi="BRH Malayalam Extra" w:cs="BRH Malayalam Extra"/>
-                <w:color w:val="FF0000"/>
-                <w:sz w:val="26"/>
-                <w:szCs w:val="40"/>
-              </w:rPr>
-              <w:t>–</w:t>
-            </w:r>
-            <w:r>
-              <w:rPr>
-                <w:rFonts w:ascii="BRH Malayalam Extra" w:hAnsi="BRH Malayalam Extra" w:cs="BRH Malayalam Extra"/>
-                <w:color w:val="FF0000"/>
+                <w:sz w:val="26"/>
+                <w:szCs w:val="40"/>
+              </w:rPr>
+              <w:t>–</w:t>
+            </w:r>
+            <w:r>
+              <w:rPr>
+                <w:rFonts w:ascii="BRH Malayalam Extra" w:hAnsi="BRH Malayalam Extra" w:cs="BRH Malayalam Extra"/>
                 <w:sz w:val="32"/>
                 <w:szCs w:val="40"/>
                 <w:highlight w:val="green"/>
@@ -27429,7 +27036,6 @@
             <w:r>
               <w:rPr>
                 <w:rFonts w:ascii="BRH Malayalam Extra" w:hAnsi="BRH Malayalam Extra" w:cs="BRH Malayalam Extra"/>
-                <w:color w:val="FF0000"/>
                 <w:sz w:val="32"/>
                 <w:szCs w:val="40"/>
               </w:rPr>
@@ -27445,14 +27051,12 @@
               <w:spacing w:before="0" w:line="240" w:lineRule="auto"/>
               <w:rPr>
                 <w:rFonts w:cs="BRH Malayalam Extra"/>
-                <w:color w:val="FF0000"/>
                 <w:szCs w:val="40"/>
               </w:rPr>
             </w:pPr>
             <w:r>
               <w:rPr>
                 <w:rFonts w:ascii="BRH Malayalam Extra" w:hAnsi="BRH Malayalam Extra" w:cs="BRH Malayalam Extra"/>
-                <w:color w:val="FF0000"/>
                 <w:sz w:val="32"/>
                 <w:szCs w:val="40"/>
               </w:rPr>
@@ -27461,16 +27065,14 @@
             <w:r>
               <w:rPr>
                 <w:rFonts w:ascii="BRH Malayalam Extra" w:hAnsi="BRH Malayalam Extra" w:cs="BRH Malayalam Extra"/>
-                <w:color w:val="FF0000"/>
-                <w:sz w:val="26"/>
-                <w:szCs w:val="40"/>
-              </w:rPr>
-              <w:t>–</w:t>
-            </w:r>
-            <w:r>
-              <w:rPr>
-                <w:rFonts w:ascii="BRH Malayalam Extra" w:hAnsi="BRH Malayalam Extra" w:cs="BRH Malayalam Extra"/>
-                <w:color w:val="FF0000"/>
+                <w:sz w:val="26"/>
+                <w:szCs w:val="40"/>
+              </w:rPr>
+              <w:t>–</w:t>
+            </w:r>
+            <w:r>
+              <w:rPr>
+                <w:rFonts w:ascii="BRH Malayalam Extra" w:hAnsi="BRH Malayalam Extra" w:cs="BRH Malayalam Extra"/>
                 <w:sz w:val="32"/>
                 <w:szCs w:val="40"/>
               </w:rPr>
@@ -27479,16 +27081,14 @@
             <w:r>
               <w:rPr>
                 <w:rFonts w:ascii="BRH Malayalam Extra" w:hAnsi="BRH Malayalam Extra" w:cs="BRH Malayalam Extra"/>
-                <w:color w:val="FF0000"/>
-                <w:sz w:val="26"/>
-                <w:szCs w:val="40"/>
-              </w:rPr>
-              <w:t>–</w:t>
-            </w:r>
-            <w:r>
-              <w:rPr>
-                <w:rFonts w:ascii="BRH Malayalam Extra" w:hAnsi="BRH Malayalam Extra" w:cs="BRH Malayalam Extra"/>
-                <w:color w:val="FF0000"/>
+                <w:sz w:val="26"/>
+                <w:szCs w:val="40"/>
+              </w:rPr>
+              <w:t>–</w:t>
+            </w:r>
+            <w:r>
+              <w:rPr>
+                <w:rFonts w:ascii="BRH Malayalam Extra" w:hAnsi="BRH Malayalam Extra" w:cs="BRH Malayalam Extra"/>
                 <w:sz w:val="32"/>
                 <w:szCs w:val="40"/>
               </w:rPr>
@@ -27497,16 +27097,14 @@
             <w:r>
               <w:rPr>
                 <w:rFonts w:ascii="BRH Malayalam Extra" w:hAnsi="BRH Malayalam Extra" w:cs="BRH Malayalam Extra"/>
-                <w:color w:val="FF0000"/>
-                <w:sz w:val="26"/>
-                <w:szCs w:val="40"/>
-              </w:rPr>
-              <w:t>–</w:t>
-            </w:r>
-            <w:r>
-              <w:rPr>
-                <w:rFonts w:ascii="BRH Malayalam Extra" w:hAnsi="BRH Malayalam Extra" w:cs="BRH Malayalam Extra"/>
-                <w:color w:val="FF0000"/>
+                <w:sz w:val="26"/>
+                <w:szCs w:val="40"/>
+              </w:rPr>
+              <w:t>–</w:t>
+            </w:r>
+            <w:r>
+              <w:rPr>
+                <w:rFonts w:ascii="BRH Malayalam Extra" w:hAnsi="BRH Malayalam Extra" w:cs="BRH Malayalam Extra"/>
                 <w:sz w:val="32"/>
                 <w:szCs w:val="40"/>
               </w:rPr>
@@ -27515,16 +27113,14 @@
             <w:r>
               <w:rPr>
                 <w:rFonts w:ascii="BRH Malayalam Extra" w:hAnsi="BRH Malayalam Extra" w:cs="BRH Malayalam Extra"/>
-                <w:color w:val="FF0000"/>
-                <w:sz w:val="26"/>
-                <w:szCs w:val="40"/>
-              </w:rPr>
-              <w:t>–</w:t>
-            </w:r>
-            <w:r>
-              <w:rPr>
-                <w:rFonts w:ascii="BRH Malayalam Extra" w:hAnsi="BRH Malayalam Extra" w:cs="BRH Malayalam Extra"/>
-                <w:color w:val="FF0000"/>
+                <w:sz w:val="26"/>
+                <w:szCs w:val="40"/>
+              </w:rPr>
+              <w:t>–</w:t>
+            </w:r>
+            <w:r>
+              <w:rPr>
+                <w:rFonts w:ascii="BRH Malayalam Extra" w:hAnsi="BRH Malayalam Extra" w:cs="BRH Malayalam Extra"/>
                 <w:sz w:val="32"/>
                 <w:szCs w:val="40"/>
               </w:rPr>
@@ -27533,16 +27129,14 @@
             <w:r>
               <w:rPr>
                 <w:rFonts w:ascii="BRH Malayalam Extra" w:hAnsi="BRH Malayalam Extra" w:cs="BRH Malayalam Extra"/>
-                <w:color w:val="FF0000"/>
-                <w:sz w:val="26"/>
-                <w:szCs w:val="40"/>
-              </w:rPr>
-              <w:t>–</w:t>
-            </w:r>
-            <w:r>
-              <w:rPr>
-                <w:rFonts w:ascii="BRH Malayalam Extra" w:hAnsi="BRH Malayalam Extra" w:cs="BRH Malayalam Extra"/>
-                <w:color w:val="FF0000"/>
+                <w:sz w:val="26"/>
+                <w:szCs w:val="40"/>
+              </w:rPr>
+              <w:t>–</w:t>
+            </w:r>
+            <w:r>
+              <w:rPr>
+                <w:rFonts w:ascii="BRH Malayalam Extra" w:hAnsi="BRH Malayalam Extra" w:cs="BRH Malayalam Extra"/>
                 <w:sz w:val="32"/>
                 <w:szCs w:val="40"/>
               </w:rPr>

</xml_diff>